<commit_message>
Kept working on technical solution
</commit_message>
<xml_diff>
--- a/Write up/Technical Soultion.docx
+++ b/Write up/Technical Soultion.docx
@@ -158,7 +158,7 @@
           <w:lang w:eastAsia="en-GB"/>
         </w:rPr>
         <w:drawing>
-          <wp:anchor distT="0" distB="0" distL="114300" distR="114300" simplePos="0" relativeHeight="251663360" behindDoc="0" locked="0" layoutInCell="1" allowOverlap="1">
+          <wp:anchor distT="0" distB="0" distL="114300" distR="114300" simplePos="0" relativeHeight="251661312" behindDoc="0" locked="0" layoutInCell="1" allowOverlap="1">
             <wp:simplePos x="0" y="0"/>
             <wp:positionH relativeFrom="margin">
               <wp:align>left</wp:align>
@@ -298,8 +298,6 @@
       <w:pPr>
         <w:pStyle w:val="Heading3"/>
       </w:pPr>
-      <w:bookmarkStart w:id="0" w:name="_GoBack"/>
-      <w:bookmarkEnd w:id="0"/>
       <w:r>
         <w:rPr>
           <w:noProof/>
@@ -307,7 +305,7 @@
         </w:rPr>
         <w:lastRenderedPageBreak/>
         <w:drawing>
-          <wp:anchor distT="0" distB="0" distL="114300" distR="114300" simplePos="0" relativeHeight="251665408" behindDoc="0" locked="0" layoutInCell="1" allowOverlap="1" wp14:anchorId="5467DC6B" wp14:editId="2F7FE005">
+          <wp:anchor distT="0" distB="0" distL="114300" distR="114300" simplePos="0" relativeHeight="251663360" behindDoc="0" locked="0" layoutInCell="1" allowOverlap="1" wp14:anchorId="5467DC6B" wp14:editId="2F7FE005">
             <wp:simplePos x="0" y="0"/>
             <wp:positionH relativeFrom="margin">
               <wp:align>left</wp:align>
@@ -395,7 +393,7 @@
         </w:rPr>
         <w:lastRenderedPageBreak/>
         <w:drawing>
-          <wp:anchor distT="0" distB="0" distL="114300" distR="114300" simplePos="0" relativeHeight="251657216" behindDoc="0" locked="0" layoutInCell="1" allowOverlap="1">
+          <wp:anchor distT="0" distB="0" distL="114300" distR="114300" simplePos="0" relativeHeight="251655168" behindDoc="0" locked="0" layoutInCell="1" allowOverlap="1" wp14:anchorId="0BFE0500" wp14:editId="2B128E25">
             <wp:simplePos x="0" y="0"/>
             <wp:positionH relativeFrom="margin">
               <wp:align>left</wp:align>
@@ -943,11 +941,14 @@
     <w:p>
       <w:pPr>
         <w:spacing w:after="0"/>
-      </w:pPr>
-      <w:r>
         <w:rPr>
           <w:rFonts w:eastAsiaTheme="minorEastAsia"/>
         </w:rPr>
+      </w:pPr>
+      <w:r>
+        <w:rPr>
+          <w:rFonts w:eastAsiaTheme="minorEastAsia"/>
+        </w:rPr>
         <w:t>In the turn function it takes the rotate_to function, the array and the length</w:t>
       </w:r>
       <w:r>
@@ -960,146 +961,39 @@
         <w:rPr>
           <w:rFonts w:eastAsiaTheme="minorEastAsia"/>
         </w:rPr>
-        <w:t xml:space="preserve">of one of the sides. It firstly makes a blank list of the same length of the array, and then iterates through the array keeping track of its index, next, the index is converted into a set of co-ordinates, which are then transformed by the rotate_to function </w:t>
+        <w:t xml:space="preserve">of one of the sides. It firstly makes a blank list of the same length of the array, and then iterates through the array keeping track of its index, next, the index is converted into a set of co-ordinates, which are then transformedby the rotate_to function </w:t>
       </w:r>
       <w:r>
         <w:rPr>
           <w:rFonts w:eastAsiaTheme="minorEastAsia"/>
         </w:rPr>
-        <w:t>then the new_index is made and the value is written to that location in the new array.</w:t>
-      </w:r>
-    </w:p>
-    <w:p>
-      <w:pPr>
-        <w:spacing w:after="0"/>
-      </w:pPr>
-      <w:r>
+        <w:t xml:space="preserve">then the new_index is made and the value is written to that </w:t>
+      </w:r>
+      <w:r>
+        <w:rPr>
+          <w:rFonts w:eastAsiaTheme="minorEastAsia"/>
+        </w:rPr>
+        <w:t>l</w:t>
+      </w:r>
+      <w:r>
+        <w:rPr>
+          <w:rFonts w:eastAsiaTheme="minorEastAsia"/>
+        </w:rPr>
+        <w:t>ocation in the new array.</w:t>
+      </w:r>
+    </w:p>
+    <w:p>
+      <w:pPr>
+        <w:spacing w:after="0"/>
+      </w:pPr>
+    </w:p>
+    <w:p>
+      <w:pPr>
+        <w:spacing w:after="0"/>
         <w:rPr>
           <w:noProof/>
           <w:lang w:eastAsia="en-GB"/>
         </w:rPr>
-        <w:lastRenderedPageBreak/>
-        <w:drawing>
-          <wp:anchor distT="0" distB="0" distL="114300" distR="114300" simplePos="0" relativeHeight="251659264" behindDoc="0" locked="0" layoutInCell="1" allowOverlap="1">
-            <wp:simplePos x="0" y="0"/>
-            <wp:positionH relativeFrom="margin">
-              <wp:align>left</wp:align>
-            </wp:positionH>
-            <wp:positionV relativeFrom="paragraph">
-              <wp:posOffset>3291205</wp:posOffset>
-            </wp:positionV>
-            <wp:extent cx="4733925" cy="2266950"/>
-            <wp:effectExtent l="0" t="0" r="9525" b="0"/>
-            <wp:wrapTopAndBottom/>
-            <wp:docPr id="4" name="Picture 4"/>
-            <wp:cNvGraphicFramePr>
-              <a:graphicFrameLocks xmlns:a="http://schemas.openxmlformats.org/drawingml/2006/main" noChangeAspect="1"/>
-            </wp:cNvGraphicFramePr>
-            <a:graphic xmlns:a="http://schemas.openxmlformats.org/drawingml/2006/main">
-              <a:graphicData uri="http://schemas.openxmlformats.org/drawingml/2006/picture">
-                <pic:pic xmlns:pic="http://schemas.openxmlformats.org/drawingml/2006/picture">
-                  <pic:nvPicPr>
-                    <pic:cNvPr id="1" name=""/>
-                    <pic:cNvPicPr/>
-                  </pic:nvPicPr>
-                  <pic:blipFill>
-                    <a:blip r:embed="rId10">
-                      <a:extLst>
-                        <a:ext uri="{28A0092B-C50C-407E-A947-70E740481C1C}">
-                          <a14:useLocalDpi xmlns:a14="http://schemas.microsoft.com/office/drawing/2010/main" val="0"/>
-                        </a:ext>
-                      </a:extLst>
-                    </a:blip>
-                    <a:stretch>
-                      <a:fillRect/>
-                    </a:stretch>
-                  </pic:blipFill>
-                  <pic:spPr>
-                    <a:xfrm>
-                      <a:off x="0" y="0"/>
-                      <a:ext cx="4733925" cy="2266950"/>
-                    </a:xfrm>
-                    <a:prstGeom prst="rect">
-                      <a:avLst/>
-                    </a:prstGeom>
-                  </pic:spPr>
-                </pic:pic>
-              </a:graphicData>
-            </a:graphic>
-            <wp14:sizeRelH relativeFrom="page">
-              <wp14:pctWidth>0</wp14:pctWidth>
-            </wp14:sizeRelH>
-            <wp14:sizeRelV relativeFrom="page">
-              <wp14:pctHeight>0</wp14:pctHeight>
-            </wp14:sizeRelV>
-          </wp:anchor>
-        </w:drawing>
-      </w:r>
-      <w:r>
-        <w:rPr>
-          <w:noProof/>
-          <w:lang w:eastAsia="en-GB"/>
-        </w:rPr>
-        <w:drawing>
-          <wp:anchor distT="0" distB="0" distL="114300" distR="114300" simplePos="0" relativeHeight="251658240" behindDoc="0" locked="0" layoutInCell="1" allowOverlap="1">
-            <wp:simplePos x="0" y="0"/>
-            <wp:positionH relativeFrom="margin">
-              <wp:posOffset>-88265</wp:posOffset>
-            </wp:positionH>
-            <wp:positionV relativeFrom="paragraph">
-              <wp:posOffset>1128395</wp:posOffset>
-            </wp:positionV>
-            <wp:extent cx="5731510" cy="1532255"/>
-            <wp:effectExtent l="0" t="0" r="2540" b="0"/>
-            <wp:wrapTopAndBottom/>
-            <wp:docPr id="10" name="Picture 10"/>
-            <wp:cNvGraphicFramePr>
-              <a:graphicFrameLocks xmlns:a="http://schemas.openxmlformats.org/drawingml/2006/main" noChangeAspect="1"/>
-            </wp:cNvGraphicFramePr>
-            <a:graphic xmlns:a="http://schemas.openxmlformats.org/drawingml/2006/main">
-              <a:graphicData uri="http://schemas.openxmlformats.org/drawingml/2006/picture">
-                <pic:pic xmlns:pic="http://schemas.openxmlformats.org/drawingml/2006/picture">
-                  <pic:nvPicPr>
-                    <pic:cNvPr id="1" name=""/>
-                    <pic:cNvPicPr/>
-                  </pic:nvPicPr>
-                  <pic:blipFill>
-                    <a:blip r:embed="rId11">
-                      <a:extLst>
-                        <a:ext uri="{28A0092B-C50C-407E-A947-70E740481C1C}">
-                          <a14:useLocalDpi xmlns:a14="http://schemas.microsoft.com/office/drawing/2010/main" val="0"/>
-                        </a:ext>
-                      </a:extLst>
-                    </a:blip>
-                    <a:stretch>
-                      <a:fillRect/>
-                    </a:stretch>
-                  </pic:blipFill>
-                  <pic:spPr>
-                    <a:xfrm>
-                      <a:off x="0" y="0"/>
-                      <a:ext cx="5731510" cy="1532255"/>
-                    </a:xfrm>
-                    <a:prstGeom prst="rect">
-                      <a:avLst/>
-                    </a:prstGeom>
-                  </pic:spPr>
-                </pic:pic>
-              </a:graphicData>
-            </a:graphic>
-            <wp14:sizeRelH relativeFrom="page">
-              <wp14:pctWidth>0</wp14:pctWidth>
-            </wp14:sizeRelH>
-            <wp14:sizeRelV relativeFrom="page">
-              <wp14:pctHeight>0</wp14:pctHeight>
-            </wp14:sizeRelV>
-          </wp:anchor>
-        </w:drawing>
-      </w:r>
-    </w:p>
-    <w:p>
-      <w:pPr>
-        <w:spacing w:after="0"/>
       </w:pPr>
       <w:r>
         <w:rPr>
@@ -1110,16 +1004,16 @@
         <mc:AlternateContent>
           <mc:Choice Requires="wpg">
             <w:drawing>
-              <wp:anchor distT="0" distB="0" distL="114300" distR="114300" simplePos="0" relativeHeight="251662336" behindDoc="0" locked="0" layoutInCell="1" allowOverlap="1">
+              <wp:anchor distT="0" distB="0" distL="114300" distR="114300" simplePos="0" relativeHeight="251660288" behindDoc="0" locked="0" layoutInCell="1" allowOverlap="1" wp14:anchorId="370B8C25" wp14:editId="510C29E7">
                 <wp:simplePos x="0" y="0"/>
-                <wp:positionH relativeFrom="column">
-                  <wp:posOffset>285750</wp:posOffset>
+                <wp:positionH relativeFrom="margin">
+                  <wp:posOffset>-635</wp:posOffset>
                 </wp:positionH>
                 <wp:positionV relativeFrom="paragraph">
                   <wp:posOffset>0</wp:posOffset>
                 </wp:positionV>
-                <wp:extent cx="5114925" cy="8843645"/>
-                <wp:effectExtent l="0" t="0" r="9525" b="0"/>
+                <wp:extent cx="5362575" cy="8848725"/>
+                <wp:effectExtent l="0" t="0" r="9525" b="9525"/>
                 <wp:wrapTopAndBottom/>
                 <wp:docPr id="3" name="Group 3"/>
                 <wp:cNvGraphicFramePr/>
@@ -1130,7 +1024,7 @@
                       <wpg:grpSpPr>
                         <a:xfrm>
                           <a:off x="0" y="0"/>
-                          <a:ext cx="5114925" cy="8843645"/>
+                          <a:ext cx="5362575" cy="8848725"/>
                           <a:chOff x="0" y="0"/>
                           <a:chExt cx="5114925" cy="8843645"/>
                         </a:xfrm>
@@ -1143,7 +1037,7 @@
                           </pic:cNvPicPr>
                         </pic:nvPicPr>
                         <pic:blipFill>
-                          <a:blip r:embed="rId12">
+                          <a:blip r:embed="rId10">
                             <a:extLst>
                               <a:ext uri="{28A0092B-C50C-407E-A947-70E740481C1C}">
                                 <a14:useLocalDpi xmlns:a14="http://schemas.microsoft.com/office/drawing/2010/main" val="0"/>
@@ -1172,7 +1066,7 @@
                           </pic:cNvPicPr>
                         </pic:nvPicPr>
                         <pic:blipFill>
-                          <a:blip r:embed="rId13">
+                          <a:blip r:embed="rId11">
                             <a:extLst>
                               <a:ext uri="{28A0092B-C50C-407E-A947-70E740481C1C}">
                                 <a14:useLocalDpi xmlns:a14="http://schemas.microsoft.com/office/drawing/2010/main" val="0"/>
@@ -1196,12 +1090,18 @@
                     </wpg:wgp>
                   </a:graphicData>
                 </a:graphic>
+                <wp14:sizeRelH relativeFrom="margin">
+                  <wp14:pctWidth>0</wp14:pctWidth>
+                </wp14:sizeRelH>
+                <wp14:sizeRelV relativeFrom="margin">
+                  <wp14:pctHeight>0</wp14:pctHeight>
+                </wp14:sizeRelV>
               </wp:anchor>
             </w:drawing>
           </mc:Choice>
           <mc:Fallback>
             <w:pict>
-              <v:group w14:anchorId="69BFE636" id="Group 3" o:spid="_x0000_s1026" style="position:absolute;margin-left:22.5pt;margin-top:0;width:402.75pt;height:696.35pt;z-index:251662336" coordsize="51149,88436" o:gfxdata="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">
+              <v:group w14:anchorId="21AAE199" id="Group 3" o:spid="_x0000_s1026" style="position:absolute;margin-left:-.05pt;margin-top:0;width:422.25pt;height:696.75pt;z-index:251660288;mso-position-horizontal-relative:margin;mso-width-relative:margin;mso-height-relative:margin" coordsize="51149,88436" o:gfxdata="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">
                 <v:shapetype id="_x0000_t75" coordsize="21600,21600" o:spt="75" o:preferrelative="t" path="m@4@5l@4@11@9@11@9@5xe" filled="f" stroked="f">
                   <v:stroke joinstyle="miter"/>
                   <v:formulas>
@@ -1222,125 +1122,73 @@
                   <o:lock v:ext="edit" aspectratio="t"/>
                 </v:shapetype>
                 <v:shape id="Picture 7" o:spid="_x0000_s1027" type="#_x0000_t75" style="position:absolute;top:27146;width:51149;height:61290;visibility:visible;mso-wrap-style:square" o:gfxdata="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">
-                  <v:imagedata r:id="rId14" o:title=""/>
+                  <v:imagedata r:id="rId12" o:title=""/>
                   <v:path arrowok="t"/>
                 </v:shape>
                 <v:shape id="Picture 8" o:spid="_x0000_s1028" type="#_x0000_t75" style="position:absolute;width:51130;height:28390;visibility:visible;mso-wrap-style:square" o:gfxdata="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">
-                  <v:imagedata r:id="rId15" o:title=""/>
+                  <v:imagedata r:id="rId13" o:title=""/>
                   <v:path arrowok="t"/>
                 </v:shape>
-                <w10:wrap type="topAndBottom"/>
+                <w10:wrap type="topAndBottom" anchorx="margin"/>
               </v:group>
             </w:pict>
           </mc:Fallback>
         </mc:AlternateContent>
       </w:r>
-    </w:p>
-    <w:p>
-      <w:pPr>
-        <w:spacing w:after="0"/>
-      </w:pPr>
       <w:r>
         <w:rPr>
           <w:noProof/>
           <w:lang w:eastAsia="en-GB"/>
         </w:rPr>
-        <w:lastRenderedPageBreak/>
-        <w:drawing>
-          <wp:inline distT="0" distB="0" distL="0" distR="0" wp14:anchorId="4F0A2D0D" wp14:editId="7AA535D8">
-            <wp:extent cx="5731510" cy="7004050"/>
-            <wp:effectExtent l="0" t="0" r="2540" b="6350"/>
-            <wp:docPr id="11" name="Picture 11"/>
-            <wp:cNvGraphicFramePr>
-              <a:graphicFrameLocks xmlns:a="http://schemas.openxmlformats.org/drawingml/2006/main" noChangeAspect="1"/>
-            </wp:cNvGraphicFramePr>
-            <a:graphic xmlns:a="http://schemas.openxmlformats.org/drawingml/2006/main">
-              <a:graphicData uri="http://schemas.openxmlformats.org/drawingml/2006/picture">
-                <pic:pic xmlns:pic="http://schemas.openxmlformats.org/drawingml/2006/picture">
-                  <pic:nvPicPr>
-                    <pic:cNvPr id="1" name=""/>
-                    <pic:cNvPicPr/>
-                  </pic:nvPicPr>
-                  <pic:blipFill>
-                    <a:blip r:embed="rId16"/>
-                    <a:stretch>
-                      <a:fillRect/>
-                    </a:stretch>
-                  </pic:blipFill>
-                  <pic:spPr>
-                    <a:xfrm>
-                      <a:off x="0" y="0"/>
-                      <a:ext cx="5731510" cy="7004050"/>
-                    </a:xfrm>
-                    <a:prstGeom prst="rect">
-                      <a:avLst/>
-                    </a:prstGeom>
-                  </pic:spPr>
-                </pic:pic>
-              </a:graphicData>
-            </a:graphic>
-          </wp:inline>
-        </w:drawing>
+        <w:t xml:space="preserve"> </w:t>
       </w:r>
       <w:r>
         <w:rPr>
           <w:noProof/>
           <w:lang w:eastAsia="en-GB"/>
         </w:rPr>
-        <w:lastRenderedPageBreak/>
-        <w:drawing>
-          <wp:inline distT="0" distB="0" distL="0" distR="0" wp14:anchorId="10AB619D" wp14:editId="0BC0FDBE">
-            <wp:extent cx="5686425" cy="6172200"/>
-            <wp:effectExtent l="0" t="0" r="9525" b="0"/>
-            <wp:docPr id="12" name="Picture 12"/>
-            <wp:cNvGraphicFramePr>
-              <a:graphicFrameLocks xmlns:a="http://schemas.openxmlformats.org/drawingml/2006/main" noChangeAspect="1"/>
-            </wp:cNvGraphicFramePr>
-            <a:graphic xmlns:a="http://schemas.openxmlformats.org/drawingml/2006/main">
-              <a:graphicData uri="http://schemas.openxmlformats.org/drawingml/2006/picture">
-                <pic:pic xmlns:pic="http://schemas.openxmlformats.org/drawingml/2006/picture">
-                  <pic:nvPicPr>
-                    <pic:cNvPr id="1" name=""/>
-                    <pic:cNvPicPr/>
-                  </pic:nvPicPr>
-                  <pic:blipFill>
-                    <a:blip r:embed="rId17"/>
-                    <a:stretch>
-                      <a:fillRect/>
-                    </a:stretch>
-                  </pic:blipFill>
-                  <pic:spPr>
-                    <a:xfrm>
-                      <a:off x="0" y="0"/>
-                      <a:ext cx="5686425" cy="6172200"/>
-                    </a:xfrm>
-                    <a:prstGeom prst="rect">
-                      <a:avLst/>
-                    </a:prstGeom>
-                  </pic:spPr>
-                </pic:pic>
-              </a:graphicData>
-            </a:graphic>
-          </wp:inline>
-        </w:drawing>
-      </w:r>
-      <w:r>
+        <w:t xml:space="preserve"> </w:t>
+      </w:r>
+    </w:p>
+    <w:p>
+      <w:pPr>
+        <w:spacing w:after="0"/>
         <w:rPr>
           <w:noProof/>
           <w:lang w:eastAsia="en-GB"/>
         </w:rPr>
-        <w:t xml:space="preserve"> </w:t>
-      </w:r>
+      </w:pPr>
       <w:r>
         <w:rPr>
           <w:noProof/>
           <w:lang w:eastAsia="en-GB"/>
         </w:rPr>
         <w:lastRenderedPageBreak/>
+        <w:t xml:space="preserve"> </w:t>
+      </w:r>
+    </w:p>
+    <w:p>
+      <w:pPr>
+        <w:spacing w:after="0"/>
+      </w:pPr>
+      <w:bookmarkStart w:id="0" w:name="_GoBack"/>
+      <w:r>
+        <w:rPr>
+          <w:noProof/>
+          <w:lang w:eastAsia="en-GB"/>
+        </w:rPr>
         <w:drawing>
-          <wp:inline distT="0" distB="0" distL="0" distR="0" wp14:anchorId="648061AF" wp14:editId="5683AD6B">
+          <wp:anchor distT="0" distB="0" distL="114300" distR="114300" simplePos="0" relativeHeight="251667456" behindDoc="0" locked="0" layoutInCell="1" allowOverlap="1" wp14:anchorId="0721AAF3" wp14:editId="31A7DA22">
+            <wp:simplePos x="0" y="0"/>
+            <wp:positionH relativeFrom="column">
+              <wp:posOffset>-66675</wp:posOffset>
+            </wp:positionH>
+            <wp:positionV relativeFrom="paragraph">
+              <wp:posOffset>2730500</wp:posOffset>
+            </wp:positionV>
             <wp:extent cx="5219700" cy="4381500"/>
             <wp:effectExtent l="0" t="0" r="0" b="0"/>
+            <wp:wrapTopAndBottom/>
             <wp:docPr id="13" name="Picture 13"/>
             <wp:cNvGraphicFramePr>
               <a:graphicFrameLocks xmlns:a="http://schemas.openxmlformats.org/drawingml/2006/main" noChangeAspect="1"/>
@@ -1353,7 +1201,13 @@
                     <pic:cNvPicPr/>
                   </pic:nvPicPr>
                   <pic:blipFill>
-                    <a:blip r:embed="rId18"/>
+                    <a:blip r:embed="rId14">
+                      <a:extLst>
+                        <a:ext uri="{28A0092B-C50C-407E-A947-70E740481C1C}">
+                          <a14:useLocalDpi xmlns:a14="http://schemas.microsoft.com/office/drawing/2010/main" val="0"/>
+                        </a:ext>
+                      </a:extLst>
+                    </a:blip>
                     <a:stretch>
                       <a:fillRect/>
                     </a:stretch>
@@ -1370,26 +1224,34 @@
                 </pic:pic>
               </a:graphicData>
             </a:graphic>
-          </wp:inline>
+            <wp14:sizeRelH relativeFrom="page">
+              <wp14:pctWidth>0</wp14:pctWidth>
+            </wp14:sizeRelH>
+            <wp14:sizeRelV relativeFrom="page">
+              <wp14:pctHeight>0</wp14:pctHeight>
+            </wp14:sizeRelV>
+          </wp:anchor>
         </w:drawing>
       </w:r>
+      <w:bookmarkEnd w:id="0"/>
       <w:r>
         <w:rPr>
           <w:noProof/>
           <w:lang w:eastAsia="en-GB"/>
         </w:rPr>
-        <w:t xml:space="preserve"> </w:t>
-      </w:r>
-      <w:r>
-        <w:rPr>
-          <w:noProof/>
-          <w:lang w:eastAsia="en-GB"/>
-        </w:rPr>
         <w:drawing>
-          <wp:inline distT="0" distB="0" distL="0" distR="0" wp14:anchorId="494079F5" wp14:editId="5DBA1671">
-            <wp:extent cx="5731510" cy="4405630"/>
-            <wp:effectExtent l="0" t="0" r="2540" b="0"/>
-            <wp:docPr id="15" name="Picture 15"/>
+          <wp:anchor distT="0" distB="0" distL="114300" distR="114300" simplePos="0" relativeHeight="251672576" behindDoc="0" locked="0" layoutInCell="1" allowOverlap="1" wp14:anchorId="40554719" wp14:editId="229568F2">
+            <wp:simplePos x="0" y="0"/>
+            <wp:positionH relativeFrom="margin">
+              <wp:align>left</wp:align>
+            </wp:positionH>
+            <wp:positionV relativeFrom="paragraph">
+              <wp:posOffset>558800</wp:posOffset>
+            </wp:positionV>
+            <wp:extent cx="4676775" cy="1590675"/>
+            <wp:effectExtent l="0" t="0" r="9525" b="9525"/>
+            <wp:wrapTopAndBottom/>
+            <wp:docPr id="21" name="Picture 21"/>
             <wp:cNvGraphicFramePr>
               <a:graphicFrameLocks xmlns:a="http://schemas.openxmlformats.org/drawingml/2006/main" noChangeAspect="1"/>
             </wp:cNvGraphicFramePr>
@@ -1401,7 +1263,13 @@
                     <pic:cNvPicPr/>
                   </pic:nvPicPr>
                   <pic:blipFill>
-                    <a:blip r:embed="rId19"/>
+                    <a:blip r:embed="rId15">
+                      <a:extLst>
+                        <a:ext uri="{28A0092B-C50C-407E-A947-70E740481C1C}">
+                          <a14:useLocalDpi xmlns:a14="http://schemas.microsoft.com/office/drawing/2010/main" val="0"/>
+                        </a:ext>
+                      </a:extLst>
+                    </a:blip>
                     <a:stretch>
                       <a:fillRect/>
                     </a:stretch>
@@ -1409,7 +1277,7 @@
                   <pic:spPr>
                     <a:xfrm>
                       <a:off x="0" y="0"/>
-                      <a:ext cx="5731510" cy="4405630"/>
+                      <a:ext cx="4676775" cy="1590675"/>
                     </a:xfrm>
                     <a:prstGeom prst="rect">
                       <a:avLst/>
@@ -1418,7 +1286,13 @@
                 </pic:pic>
               </a:graphicData>
             </a:graphic>
-          </wp:inline>
+            <wp14:sizeRelH relativeFrom="page">
+              <wp14:pctWidth>0</wp14:pctWidth>
+            </wp14:sizeRelH>
+            <wp14:sizeRelV relativeFrom="page">
+              <wp14:pctHeight>0</wp14:pctHeight>
+            </wp14:sizeRelV>
+          </wp:anchor>
         </w:drawing>
       </w:r>
       <w:r>
@@ -1426,146 +1300,7 @@
           <w:noProof/>
           <w:lang w:eastAsia="en-GB"/>
         </w:rPr>
-        <w:t xml:space="preserve"> </w:t>
-      </w:r>
-      <w:r>
-        <w:rPr>
-          <w:noProof/>
-          <w:lang w:eastAsia="en-GB"/>
-        </w:rPr>
-        <w:lastRenderedPageBreak/>
-        <w:drawing>
-          <wp:inline distT="0" distB="0" distL="0" distR="0" wp14:anchorId="661ECBD2" wp14:editId="1B4B6C1B">
-            <wp:extent cx="5731510" cy="6480175"/>
-            <wp:effectExtent l="0" t="0" r="2540" b="0"/>
-            <wp:docPr id="16" name="Picture 16"/>
-            <wp:cNvGraphicFramePr>
-              <a:graphicFrameLocks xmlns:a="http://schemas.openxmlformats.org/drawingml/2006/main" noChangeAspect="1"/>
-            </wp:cNvGraphicFramePr>
-            <a:graphic xmlns:a="http://schemas.openxmlformats.org/drawingml/2006/main">
-              <a:graphicData uri="http://schemas.openxmlformats.org/drawingml/2006/picture">
-                <pic:pic xmlns:pic="http://schemas.openxmlformats.org/drawingml/2006/picture">
-                  <pic:nvPicPr>
-                    <pic:cNvPr id="1" name=""/>
-                    <pic:cNvPicPr/>
-                  </pic:nvPicPr>
-                  <pic:blipFill>
-                    <a:blip r:embed="rId20"/>
-                    <a:stretch>
-                      <a:fillRect/>
-                    </a:stretch>
-                  </pic:blipFill>
-                  <pic:spPr>
-                    <a:xfrm>
-                      <a:off x="0" y="0"/>
-                      <a:ext cx="5731510" cy="6480175"/>
-                    </a:xfrm>
-                    <a:prstGeom prst="rect">
-                      <a:avLst/>
-                    </a:prstGeom>
-                  </pic:spPr>
-                </pic:pic>
-              </a:graphicData>
-            </a:graphic>
-          </wp:inline>
-        </w:drawing>
-      </w:r>
-      <w:r>
-        <w:rPr>
-          <w:noProof/>
-          <w:lang w:eastAsia="en-GB"/>
-        </w:rPr>
-        <w:t xml:space="preserve"> </w:t>
-      </w:r>
-      <w:r>
-        <w:rPr>
-          <w:noProof/>
-          <w:lang w:eastAsia="en-GB"/>
-        </w:rPr>
-        <w:lastRenderedPageBreak/>
-        <w:drawing>
-          <wp:inline distT="0" distB="0" distL="0" distR="0" wp14:anchorId="6777AE8D" wp14:editId="42551D0B">
-            <wp:extent cx="5731510" cy="5970905"/>
-            <wp:effectExtent l="0" t="0" r="2540" b="0"/>
-            <wp:docPr id="17" name="Picture 17"/>
-            <wp:cNvGraphicFramePr>
-              <a:graphicFrameLocks xmlns:a="http://schemas.openxmlformats.org/drawingml/2006/main" noChangeAspect="1"/>
-            </wp:cNvGraphicFramePr>
-            <a:graphic xmlns:a="http://schemas.openxmlformats.org/drawingml/2006/main">
-              <a:graphicData uri="http://schemas.openxmlformats.org/drawingml/2006/picture">
-                <pic:pic xmlns:pic="http://schemas.openxmlformats.org/drawingml/2006/picture">
-                  <pic:nvPicPr>
-                    <pic:cNvPr id="1" name=""/>
-                    <pic:cNvPicPr/>
-                  </pic:nvPicPr>
-                  <pic:blipFill>
-                    <a:blip r:embed="rId21"/>
-                    <a:stretch>
-                      <a:fillRect/>
-                    </a:stretch>
-                  </pic:blipFill>
-                  <pic:spPr>
-                    <a:xfrm>
-                      <a:off x="0" y="0"/>
-                      <a:ext cx="5731510" cy="5970905"/>
-                    </a:xfrm>
-                    <a:prstGeom prst="rect">
-                      <a:avLst/>
-                    </a:prstGeom>
-                  </pic:spPr>
-                </pic:pic>
-              </a:graphicData>
-            </a:graphic>
-          </wp:inline>
-        </w:drawing>
-      </w:r>
-      <w:r>
-        <w:rPr>
-          <w:noProof/>
-          <w:lang w:eastAsia="en-GB"/>
-        </w:rPr>
-        <w:t xml:space="preserve"> </w:t>
-      </w:r>
-      <w:r>
-        <w:rPr>
-          <w:noProof/>
-          <w:lang w:eastAsia="en-GB"/>
-        </w:rPr>
-        <w:drawing>
-          <wp:inline distT="0" distB="0" distL="0" distR="0" wp14:anchorId="43D2224E" wp14:editId="6EEE93E8">
-            <wp:extent cx="5731510" cy="2623820"/>
-            <wp:effectExtent l="0" t="0" r="2540" b="5080"/>
-            <wp:docPr id="18" name="Picture 18"/>
-            <wp:cNvGraphicFramePr>
-              <a:graphicFrameLocks xmlns:a="http://schemas.openxmlformats.org/drawingml/2006/main" noChangeAspect="1"/>
-            </wp:cNvGraphicFramePr>
-            <a:graphic xmlns:a="http://schemas.openxmlformats.org/drawingml/2006/main">
-              <a:graphicData uri="http://schemas.openxmlformats.org/drawingml/2006/picture">
-                <pic:pic xmlns:pic="http://schemas.openxmlformats.org/drawingml/2006/picture">
-                  <pic:nvPicPr>
-                    <pic:cNvPr id="1" name=""/>
-                    <pic:cNvPicPr/>
-                  </pic:nvPicPr>
-                  <pic:blipFill>
-                    <a:blip r:embed="rId22"/>
-                    <a:stretch>
-                      <a:fillRect/>
-                    </a:stretch>
-                  </pic:blipFill>
-                  <pic:spPr>
-                    <a:xfrm>
-                      <a:off x="0" y="0"/>
-                      <a:ext cx="5731510" cy="2623820"/>
-                    </a:xfrm>
-                    <a:prstGeom prst="rect">
-                      <a:avLst/>
-                    </a:prstGeom>
-                  </pic:spPr>
-                </pic:pic>
-              </a:graphicData>
-            </a:graphic>
-          </wp:inline>
-        </w:drawing>
+        <w:t xml:space="preserve">  </w:t>
       </w:r>
     </w:p>
     <w:sectPr>
@@ -2501,7 +2236,7 @@
 </file>
 
 <file path=customXml/itemProps1.xml><?xml version="1.0" encoding="utf-8"?>
-<ds:datastoreItem xmlns:ds="http://schemas.openxmlformats.org/officeDocument/2006/customXml" ds:itemID="{B2522721-BB1E-4827-BCBE-33B846D7239B}">
+<ds:datastoreItem xmlns:ds="http://schemas.openxmlformats.org/officeDocument/2006/customXml" ds:itemID="{56334BB2-1189-428A-8FB5-1DE9D0D0A914}">
   <ds:schemaRefs>
     <ds:schemaRef ds:uri="http://schemas.openxmlformats.org/officeDocument/2006/bibliography"/>
   </ds:schemaRefs>

</xml_diff>

<commit_message>
Kept working on Tech Soul
</commit_message>
<xml_diff>
--- a/Write up/Technical Soultion.docx
+++ b/Write up/Technical Soultion.docx
@@ -11,30 +11,48 @@
       </w:r>
     </w:p>
     <w:p>
-      <w:pPr>
-        <w:spacing w:after="0"/>
-      </w:pPr>
-      <w:r>
-        <w:t>Check for temp work arounds like those in SudokuGrid.generate_new_puzzle</w:t>
-      </w:r>
-    </w:p>
-    <w:p>
-      <w:pPr>
-        <w:spacing w:after="0"/>
-      </w:pPr>
+      <w:r>
+        <w:t xml:space="preserve">Check for temp work </w:t>
+      </w:r>
+      <w:r>
+        <w:t>arounds</w:t>
+      </w:r>
+      <w:r>
+        <w:t xml:space="preserve"> like those in SudokuGrid.generate_new_puzzle</w:t>
+      </w:r>
+    </w:p>
+    <w:p>
       <w:r>
         <w:t>And for non-formal comments</w:t>
       </w:r>
     </w:p>
     <w:p>
-      <w:pPr>
-        <w:spacing w:after="0"/>
-      </w:pPr>
       <w:r>
         <w:t>Not included: Sudoku grid, options menu, give hint, anything SQL related</w:t>
       </w:r>
       <w:r>
-        <w:t>, or save</w:t>
+        <w:t xml:space="preserve">, or </w:t>
+      </w:r>
+      <w:proofErr w:type="gramStart"/>
+      <w:r>
+        <w:t>save</w:t>
+      </w:r>
+      <w:r>
+        <w:t>(</w:t>
+      </w:r>
+      <w:proofErr w:type="spellStart"/>
+      <w:proofErr w:type="gramEnd"/>
+      <w:r>
+        <w:t>highscore</w:t>
+      </w:r>
+      <w:proofErr w:type="spellEnd"/>
+      <w:r>
+        <w:t>)</w:t>
+      </w:r>
+    </w:p>
+    <w:p>
+      <w:r>
+        <w:t>Put in my initial stuff</w:t>
       </w:r>
     </w:p>
     <w:p>
@@ -76,7 +94,9 @@
     </w:p>
     <w:p>
       <w:pPr>
-        <w:spacing w:after="0"/>
+        <w:rPr>
+          <w:lang w:eastAsia="en-GB"/>
+        </w:rPr>
       </w:pPr>
       <w:r>
         <w:rPr>
@@ -84,9 +104,9 @@
           <w:lang w:eastAsia="en-GB"/>
         </w:rPr>
         <w:drawing>
-          <wp:inline distT="0" distB="0" distL="0" distR="0" wp14:anchorId="0B3981D1" wp14:editId="27AD6215">
-            <wp:extent cx="5731510" cy="1858010"/>
-            <wp:effectExtent l="0" t="0" r="2540" b="8890"/>
+          <wp:inline distT="0" distB="0" distL="0" distR="0" wp14:anchorId="7B7D9442" wp14:editId="30488549">
+            <wp:extent cx="5731510" cy="1981200"/>
+            <wp:effectExtent l="0" t="0" r="2540" b="0"/>
             <wp:docPr id="1" name="Picture 1"/>
             <wp:cNvGraphicFramePr>
               <a:graphicFrameLocks xmlns:a="http://schemas.openxmlformats.org/drawingml/2006/main" noChangeAspect="1"/>
@@ -99,7 +119,7 @@
                     <pic:cNvPicPr/>
                   </pic:nvPicPr>
                   <pic:blipFill>
-                    <a:blip r:embed="rId7"/>
+                    <a:blip r:embed="rId8"/>
                     <a:stretch>
                       <a:fillRect/>
                     </a:stretch>
@@ -107,7 +127,7 @@
                   <pic:spPr>
                     <a:xfrm>
                       <a:off x="0" y="0"/>
-                      <a:ext cx="5731510" cy="1858010"/>
+                      <a:ext cx="5731510" cy="1981200"/>
                     </a:xfrm>
                     <a:prstGeom prst="rect">
                       <a:avLst/>
@@ -121,9 +141,6 @@
       </w:r>
     </w:p>
     <w:p>
-      <w:pPr>
-        <w:spacing w:after="0"/>
-      </w:pPr>
       <w:r>
         <w:t xml:space="preserve">This code generates the completed Sudoku grid recursively </w:t>
       </w:r>
@@ -131,34 +148,984 @@
         <w:t>by first shuffling a list of numbers 1 to 9. Then it iterates through th</w:t>
       </w:r>
       <w:r>
-        <w:t>e list, and it will place the first valid number it iterates to. If there is</w:t>
-      </w:r>
-      <w:r>
-        <w:t xml:space="preserve"> no number which can be placed o</w:t>
-      </w:r>
-      <w:r>
-        <w:t xml:space="preserve">nto the tile, it will backtrack and continue from where it left off </w:t>
+        <w:t xml:space="preserve">e list, and it will place the first valid number it </w:t>
+      </w:r>
+      <w:r>
+        <w:t>reaches</w:t>
+      </w:r>
+      <w:r>
+        <w:t>. If there is</w:t>
+      </w:r>
+      <w:r>
+        <w:t xml:space="preserve"> no </w:t>
+      </w:r>
+      <w:r>
+        <w:t>legal place-able number for that tile</w:t>
+      </w:r>
+      <w:r>
+        <w:t xml:space="preserve">, it will backtrack and continue from where it left off </w:t>
       </w:r>
       <w:r>
         <w:t>on a previous tile</w:t>
       </w:r>
     </w:p>
-    <w:p>
-      <w:pPr>
-        <w:spacing w:after="0"/>
-      </w:pPr>
+    <w:p/>
+    <w:p>
+      <w:pPr>
+        <w:pStyle w:val="Heading2"/>
+      </w:pPr>
+      <w:r>
+        <w:t>Client</w:t>
+      </w:r>
     </w:p>
     <w:p>
       <w:pPr>
         <w:pStyle w:val="Heading3"/>
-      </w:pPr>
-      <w:r>
         <w:rPr>
           <w:noProof/>
           <w:lang w:eastAsia="en-GB"/>
         </w:rPr>
+      </w:pPr>
+      <w:r>
+        <w:rPr>
+          <w:noProof/>
+          <w:lang w:eastAsia="en-GB"/>
+        </w:rPr>
+        <w:t>Class: Button</w:t>
+      </w:r>
+      <w:r>
+        <w:rPr>
+          <w:noProof/>
+          <w:lang w:eastAsia="en-GB"/>
+        </w:rPr>
+        <w:t xml:space="preserve">  </w:t>
+      </w:r>
+    </w:p>
+    <w:p>
+      <w:pPr>
+        <w:rPr>
+          <w:lang w:eastAsia="en-GB"/>
+        </w:rPr>
+      </w:pPr>
+      <w:r>
+        <w:rPr>
+          <w:noProof/>
+          <w:lang w:eastAsia="en-GB"/>
+        </w:rPr>
         <w:drawing>
-          <wp:anchor distT="0" distB="0" distL="114300" distR="114300" simplePos="0" relativeHeight="251661312" behindDoc="0" locked="0" layoutInCell="1" allowOverlap="1">
+          <wp:inline distT="0" distB="0" distL="0" distR="0" wp14:anchorId="3B28AC31" wp14:editId="2262B941">
+            <wp:extent cx="5731510" cy="1882775"/>
+            <wp:effectExtent l="0" t="0" r="2540" b="3175"/>
+            <wp:docPr id="11" name="Picture 11"/>
+            <wp:cNvGraphicFramePr>
+              <a:graphicFrameLocks xmlns:a="http://schemas.openxmlformats.org/drawingml/2006/main" noChangeAspect="1"/>
+            </wp:cNvGraphicFramePr>
+            <a:graphic xmlns:a="http://schemas.openxmlformats.org/drawingml/2006/main">
+              <a:graphicData uri="http://schemas.openxmlformats.org/drawingml/2006/picture">
+                <pic:pic xmlns:pic="http://schemas.openxmlformats.org/drawingml/2006/picture">
+                  <pic:nvPicPr>
+                    <pic:cNvPr id="1" name=""/>
+                    <pic:cNvPicPr/>
+                  </pic:nvPicPr>
+                  <pic:blipFill>
+                    <a:blip r:embed="rId9"/>
+                    <a:stretch>
+                      <a:fillRect/>
+                    </a:stretch>
+                  </pic:blipFill>
+                  <pic:spPr>
+                    <a:xfrm>
+                      <a:off x="0" y="0"/>
+                      <a:ext cx="5731510" cy="1882775"/>
+                    </a:xfrm>
+                    <a:prstGeom prst="rect">
+                      <a:avLst/>
+                    </a:prstGeom>
+                  </pic:spPr>
+                </pic:pic>
+              </a:graphicData>
+            </a:graphic>
+          </wp:inline>
+        </w:drawing>
+      </w:r>
+    </w:p>
+    <w:p>
+      <w:pPr>
+        <w:rPr>
+          <w:lang w:eastAsia="en-GB"/>
+        </w:rPr>
+      </w:pPr>
+      <w:r>
+        <w:rPr>
+          <w:lang w:eastAsia="en-GB"/>
+        </w:rPr>
+        <w:t xml:space="preserve">This class </w:t>
+      </w:r>
+      <w:proofErr w:type="gramStart"/>
+      <w:r>
+        <w:rPr>
+          <w:lang w:eastAsia="en-GB"/>
+        </w:rPr>
+        <w:t>is used</w:t>
+      </w:r>
+      <w:proofErr w:type="gramEnd"/>
+      <w:r>
+        <w:rPr>
+          <w:lang w:eastAsia="en-GB"/>
+        </w:rPr>
+        <w:t xml:space="preserve"> to display everything on the screen. The arguments have the following use:</w:t>
+      </w:r>
+    </w:p>
+    <w:p>
+      <w:pPr>
+        <w:pStyle w:val="ListParagraph"/>
+        <w:numPr>
+          <w:ilvl w:val="0"/>
+          <w:numId w:val="1"/>
+        </w:numPr>
+        <w:rPr>
+          <w:lang w:eastAsia="en-GB"/>
+        </w:rPr>
+      </w:pPr>
+      <w:r>
+        <w:rPr>
+          <w:lang w:eastAsia="en-GB"/>
+        </w:rPr>
+        <w:t>Left, top, width, height are used to located the button on the screen</w:t>
+      </w:r>
+    </w:p>
+    <w:p>
+      <w:pPr>
+        <w:pStyle w:val="ListParagraph"/>
+        <w:numPr>
+          <w:ilvl w:val="0"/>
+          <w:numId w:val="1"/>
+        </w:numPr>
+        <w:rPr>
+          <w:lang w:eastAsia="en-GB"/>
+        </w:rPr>
+      </w:pPr>
+      <w:r>
+        <w:rPr>
+          <w:lang w:eastAsia="en-GB"/>
+        </w:rPr>
+        <w:t>Text is the text that will be displayed on the button</w:t>
+      </w:r>
+    </w:p>
+    <w:p>
+      <w:pPr>
+        <w:pStyle w:val="ListParagraph"/>
+        <w:numPr>
+          <w:ilvl w:val="0"/>
+          <w:numId w:val="1"/>
+        </w:numPr>
+        <w:rPr>
+          <w:lang w:eastAsia="en-GB"/>
+        </w:rPr>
+      </w:pPr>
+      <w:r>
+        <w:rPr>
+          <w:lang w:eastAsia="en-GB"/>
+        </w:rPr>
+        <w:t>Function is the function that will be run when the button is pressed</w:t>
+      </w:r>
+    </w:p>
+    <w:p>
+      <w:pPr>
+        <w:pStyle w:val="ListParagraph"/>
+        <w:numPr>
+          <w:ilvl w:val="0"/>
+          <w:numId w:val="1"/>
+        </w:numPr>
+        <w:rPr>
+          <w:lang w:eastAsia="en-GB"/>
+        </w:rPr>
+      </w:pPr>
+      <w:proofErr w:type="spellStart"/>
+      <w:r>
+        <w:rPr>
+          <w:lang w:eastAsia="en-GB"/>
+        </w:rPr>
+        <w:t>Fill_type</w:t>
+      </w:r>
+      <w:proofErr w:type="spellEnd"/>
+      <w:r>
+        <w:rPr>
+          <w:lang w:eastAsia="en-GB"/>
+        </w:rPr>
+        <w:t xml:space="preserve"> is states </w:t>
+      </w:r>
+      <w:proofErr w:type="spellStart"/>
+      <w:r>
+        <w:rPr>
+          <w:lang w:eastAsia="en-GB"/>
+        </w:rPr>
+        <w:t>wheter</w:t>
+      </w:r>
+      <w:proofErr w:type="spellEnd"/>
+      <w:r>
+        <w:rPr>
+          <w:lang w:eastAsia="en-GB"/>
+        </w:rPr>
+        <w:t xml:space="preserve"> or no the button will be filled or outlined</w:t>
+      </w:r>
+    </w:p>
+    <w:p>
+      <w:pPr>
+        <w:pStyle w:val="ListParagraph"/>
+        <w:numPr>
+          <w:ilvl w:val="0"/>
+          <w:numId w:val="1"/>
+        </w:numPr>
+        <w:rPr>
+          <w:lang w:eastAsia="en-GB"/>
+        </w:rPr>
+      </w:pPr>
+      <w:r>
+        <w:rPr>
+          <w:lang w:eastAsia="en-GB"/>
+        </w:rPr>
+        <w:t>Colour is the Colour of the outline</w:t>
+      </w:r>
+    </w:p>
+    <w:p>
+      <w:pPr>
+        <w:pStyle w:val="ListParagraph"/>
+        <w:numPr>
+          <w:ilvl w:val="0"/>
+          <w:numId w:val="1"/>
+        </w:numPr>
+        <w:rPr>
+          <w:lang w:eastAsia="en-GB"/>
+        </w:rPr>
+      </w:pPr>
+      <w:proofErr w:type="spellStart"/>
+      <w:r>
+        <w:rPr>
+          <w:lang w:eastAsia="en-GB"/>
+        </w:rPr>
+        <w:t>Args</w:t>
+      </w:r>
+      <w:proofErr w:type="spellEnd"/>
+      <w:r>
+        <w:rPr>
+          <w:lang w:eastAsia="en-GB"/>
+        </w:rPr>
+        <w:t xml:space="preserve"> are the arguments passed into the function</w:t>
+      </w:r>
+    </w:p>
+    <w:p>
+      <w:pPr>
+        <w:pStyle w:val="ListParagraph"/>
+        <w:numPr>
+          <w:ilvl w:val="0"/>
+          <w:numId w:val="1"/>
+        </w:numPr>
+        <w:rPr>
+          <w:lang w:eastAsia="en-GB"/>
+        </w:rPr>
+      </w:pPr>
+      <w:r>
+        <w:rPr>
+          <w:lang w:eastAsia="en-GB"/>
+        </w:rPr>
+        <w:t>Source is the screen that the button will be rendered onto</w:t>
+      </w:r>
+    </w:p>
+    <w:p>
+      <w:pPr>
+        <w:pStyle w:val="ListParagraph"/>
+        <w:numPr>
+          <w:ilvl w:val="0"/>
+          <w:numId w:val="1"/>
+        </w:numPr>
+        <w:rPr>
+          <w:lang w:eastAsia="en-GB"/>
+        </w:rPr>
+      </w:pPr>
+      <w:proofErr w:type="spellStart"/>
+      <w:r>
+        <w:rPr>
+          <w:lang w:eastAsia="en-GB"/>
+        </w:rPr>
+        <w:t>Text_colour</w:t>
+      </w:r>
+      <w:proofErr w:type="spellEnd"/>
+      <w:r>
+        <w:rPr>
+          <w:lang w:eastAsia="en-GB"/>
+        </w:rPr>
+        <w:t xml:space="preserve"> is the colour of the text rendered onto the button</w:t>
+      </w:r>
+    </w:p>
+    <w:p>
+      <w:pPr>
+        <w:pStyle w:val="Heading4"/>
+        <w:rPr>
+          <w:lang w:eastAsia="en-GB"/>
+        </w:rPr>
+      </w:pPr>
+      <w:r>
+        <w:rPr>
+          <w:noProof/>
+          <w:lang w:eastAsia="en-GB"/>
+        </w:rPr>
+        <w:lastRenderedPageBreak/>
+        <w:drawing>
+          <wp:anchor distT="0" distB="0" distL="114300" distR="114300" simplePos="0" relativeHeight="251664384" behindDoc="0" locked="0" layoutInCell="1" allowOverlap="1" wp14:anchorId="4069CA34" wp14:editId="357F13B1">
+            <wp:simplePos x="0" y="0"/>
+            <wp:positionH relativeFrom="column">
+              <wp:posOffset>-114300</wp:posOffset>
+            </wp:positionH>
+            <wp:positionV relativeFrom="paragraph">
+              <wp:posOffset>190500</wp:posOffset>
+            </wp:positionV>
+            <wp:extent cx="3952875" cy="1295400"/>
+            <wp:effectExtent l="0" t="0" r="9525" b="0"/>
+            <wp:wrapTopAndBottom/>
+            <wp:docPr id="12" name="Picture 12"/>
+            <wp:cNvGraphicFramePr>
+              <a:graphicFrameLocks xmlns:a="http://schemas.openxmlformats.org/drawingml/2006/main" noChangeAspect="1"/>
+            </wp:cNvGraphicFramePr>
+            <a:graphic xmlns:a="http://schemas.openxmlformats.org/drawingml/2006/main">
+              <a:graphicData uri="http://schemas.openxmlformats.org/drawingml/2006/picture">
+                <pic:pic xmlns:pic="http://schemas.openxmlformats.org/drawingml/2006/picture">
+                  <pic:nvPicPr>
+                    <pic:cNvPr id="1" name=""/>
+                    <pic:cNvPicPr/>
+                  </pic:nvPicPr>
+                  <pic:blipFill>
+                    <a:blip r:embed="rId10">
+                      <a:extLst>
+                        <a:ext uri="{28A0092B-C50C-407E-A947-70E740481C1C}">
+                          <a14:useLocalDpi xmlns:a14="http://schemas.microsoft.com/office/drawing/2010/main" val="0"/>
+                        </a:ext>
+                      </a:extLst>
+                    </a:blip>
+                    <a:stretch>
+                      <a:fillRect/>
+                    </a:stretch>
+                  </pic:blipFill>
+                  <pic:spPr>
+                    <a:xfrm>
+                      <a:off x="0" y="0"/>
+                      <a:ext cx="3952875" cy="1295400"/>
+                    </a:xfrm>
+                    <a:prstGeom prst="rect">
+                      <a:avLst/>
+                    </a:prstGeom>
+                  </pic:spPr>
+                </pic:pic>
+              </a:graphicData>
+            </a:graphic>
+            <wp14:sizeRelH relativeFrom="page">
+              <wp14:pctWidth>0</wp14:pctWidth>
+            </wp14:sizeRelH>
+            <wp14:sizeRelV relativeFrom="page">
+              <wp14:pctHeight>0</wp14:pctHeight>
+            </wp14:sizeRelV>
+          </wp:anchor>
+        </w:drawing>
+      </w:r>
+      <w:r>
+        <w:rPr>
+          <w:lang w:eastAsia="en-GB"/>
+        </w:rPr>
+        <w:t>Draw</w:t>
+      </w:r>
+    </w:p>
+    <w:p>
+      <w:pPr>
+        <w:rPr>
+          <w:lang w:eastAsia="en-GB"/>
+        </w:rPr>
+      </w:pPr>
+      <w:r>
+        <w:rPr>
+          <w:rStyle w:val="Heading4Char"/>
+        </w:rPr>
+        <mc:AlternateContent>
+          <mc:Choice Requires="wps">
+            <w:drawing>
+              <wp:anchor distT="0" distB="0" distL="114300" distR="114300" simplePos="0" relativeHeight="251665408" behindDoc="0" locked="0" layoutInCell="1" allowOverlap="1" wp14:anchorId="67234F3B" wp14:editId="50A373C8">
+                <wp:simplePos x="0" y="0"/>
+                <wp:positionH relativeFrom="column">
+                  <wp:posOffset>514350</wp:posOffset>
+                </wp:positionH>
+                <wp:positionV relativeFrom="paragraph">
+                  <wp:posOffset>1663700</wp:posOffset>
+                </wp:positionV>
+                <wp:extent cx="257175" cy="238125"/>
+                <wp:effectExtent l="19050" t="19050" r="28575" b="28575"/>
+                <wp:wrapSquare wrapText="bothSides"/>
+                <wp:docPr id="15" name="Rectangle 15"/>
+                <wp:cNvGraphicFramePr/>
+                <a:graphic xmlns:a="http://schemas.openxmlformats.org/drawingml/2006/main">
+                  <a:graphicData uri="http://schemas.microsoft.com/office/word/2010/wordprocessingShape">
+                    <wps:wsp>
+                      <wps:cNvSpPr/>
+                      <wps:spPr>
+                        <a:xfrm>
+                          <a:off x="0" y="0"/>
+                          <a:ext cx="257175" cy="238125"/>
+                        </a:xfrm>
+                        <a:prstGeom prst="rect">
+                          <a:avLst/>
+                        </a:prstGeom>
+                        <a:solidFill>
+                          <a:schemeClr val="bg1"/>
+                        </a:solidFill>
+                        <a:ln w="38100">
+                          <a:solidFill>
+                            <a:schemeClr val="tx1"/>
+                          </a:solidFill>
+                        </a:ln>
+                      </wps:spPr>
+                      <wps:style>
+                        <a:lnRef idx="2">
+                          <a:schemeClr val="accent1">
+                            <a:shade val="50000"/>
+                          </a:schemeClr>
+                        </a:lnRef>
+                        <a:fillRef idx="1">
+                          <a:schemeClr val="accent1"/>
+                        </a:fillRef>
+                        <a:effectRef idx="0">
+                          <a:schemeClr val="accent1"/>
+                        </a:effectRef>
+                        <a:fontRef idx="minor">
+                          <a:schemeClr val="lt1"/>
+                        </a:fontRef>
+                      </wps:style>
+                      <wps:bodyPr rot="0" spcFirstLastPara="0" vertOverflow="overflow" horzOverflow="overflow" vert="horz" wrap="square" lIns="91440" tIns="45720" rIns="91440" bIns="45720" numCol="1" spcCol="0" rtlCol="0" fromWordArt="0" anchor="ctr" anchorCtr="0" forceAA="0" compatLnSpc="1">
+                        <a:prstTxWarp prst="textNoShape">
+                          <a:avLst/>
+                        </a:prstTxWarp>
+                        <a:noAutofit/>
+                      </wps:bodyPr>
+                    </wps:wsp>
+                  </a:graphicData>
+                </a:graphic>
+                <wp14:sizeRelH relativeFrom="margin">
+                  <wp14:pctWidth>0</wp14:pctWidth>
+                </wp14:sizeRelH>
+                <wp14:sizeRelV relativeFrom="margin">
+                  <wp14:pctHeight>0</wp14:pctHeight>
+                </wp14:sizeRelV>
+              </wp:anchor>
+            </w:drawing>
+          </mc:Choice>
+          <mc:Fallback>
+            <w:pict>
+              <v:rect w14:anchorId="5829D902" id="Rectangle 15" o:spid="_x0000_s1026" style="position:absolute;margin-left:40.5pt;margin-top:131pt;width:20.25pt;height:18.75pt;z-index:251665408;visibility:visible;mso-wrap-style:square;mso-width-percent:0;mso-height-percent:0;mso-wrap-distance-left:9pt;mso-wrap-distance-top:0;mso-wrap-distance-right:9pt;mso-wrap-distance-bottom:0;mso-position-horizontal:absolute;mso-position-horizontal-relative:text;mso-position-vertical:absolute;mso-position-vertical-relative:text;mso-width-percent:0;mso-height-percent:0;mso-width-relative:margin;mso-height-relative:margin;v-text-anchor:middle" o:gfxdata="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" fillcolor="white [3212]" strokecolor="black [3213]" strokeweight="3pt">
+                <w10:wrap type="square"/>
+              </v:rect>
+            </w:pict>
+          </mc:Fallback>
+        </mc:AlternateContent>
+      </w:r>
+      <w:r>
+        <w:rPr>
+          <w:rStyle w:val="Heading4Char"/>
+        </w:rPr>
+        <w:t>Draw</w:t>
+      </w:r>
+      <w:r>
+        <w:rPr>
+          <w:lang w:eastAsia="en-GB"/>
+        </w:rPr>
+        <w:t xml:space="preserve"> is the method that draws the button onto the source surface. It first draws a rectangle the same colour as the background over its current position. Then if </w:t>
+      </w:r>
+      <w:proofErr w:type="gramStart"/>
+      <w:r>
+        <w:rPr>
+          <w:lang w:eastAsia="en-GB"/>
+        </w:rPr>
+        <w:t>it’s</w:t>
+      </w:r>
+      <w:proofErr w:type="gramEnd"/>
+      <w:r>
+        <w:rPr>
+          <w:lang w:eastAsia="en-GB"/>
+        </w:rPr>
+        <w:t xml:space="preserve"> an outline a rectangle width 5 drawn                                              like so, otherwise it fills in a rectangle in the place, then it renders the text to the tile. Finally updating the screen</w:t>
+      </w:r>
+    </w:p>
+    <w:p>
+      <w:pPr>
+        <w:rPr>
+          <w:lang w:eastAsia="en-GB"/>
+        </w:rPr>
+      </w:pPr>
+    </w:p>
+    <w:p>
+      <w:pPr>
+        <w:rPr>
+          <w:lang w:eastAsia="en-GB"/>
+        </w:rPr>
+      </w:pPr>
+    </w:p>
+    <w:p>
+      <w:pPr>
+        <w:pStyle w:val="Heading4"/>
+        <w:rPr>
+          <w:rStyle w:val="Heading4Char"/>
+        </w:rPr>
+      </w:pPr>
+      <w:r>
+        <w:rPr>
+          <w:rStyle w:val="Heading4Char"/>
+        </w:rPr>
+        <w:t>Init</w:t>
+      </w:r>
+      <w:r>
+        <w:rPr>
+          <w:rStyle w:val="Heading4Char"/>
+        </w:rPr>
+        <w:t xml:space="preserve">ialise render font to </w:t>
+      </w:r>
+      <w:proofErr w:type="spellStart"/>
+      <w:r>
+        <w:rPr>
+          <w:rStyle w:val="Heading4Char"/>
+        </w:rPr>
+        <w:t>rect</w:t>
+      </w:r>
+      <w:proofErr w:type="spellEnd"/>
+      <w:r>
+        <w:rPr>
+          <w:noProof/>
+          <w:lang w:eastAsia="en-GB"/>
+        </w:rPr>
+        <w:drawing>
+          <wp:inline distT="0" distB="0" distL="0" distR="0" wp14:anchorId="01A7F8F1" wp14:editId="2405E163">
+            <wp:extent cx="5731510" cy="2491740"/>
+            <wp:effectExtent l="0" t="0" r="2540" b="3810"/>
+            <wp:docPr id="16" name="Picture 16"/>
+            <wp:cNvGraphicFramePr>
+              <a:graphicFrameLocks xmlns:a="http://schemas.openxmlformats.org/drawingml/2006/main" noChangeAspect="1"/>
+            </wp:cNvGraphicFramePr>
+            <a:graphic xmlns:a="http://schemas.openxmlformats.org/drawingml/2006/main">
+              <a:graphicData uri="http://schemas.openxmlformats.org/drawingml/2006/picture">
+                <pic:pic xmlns:pic="http://schemas.openxmlformats.org/drawingml/2006/picture">
+                  <pic:nvPicPr>
+                    <pic:cNvPr id="1" name=""/>
+                    <pic:cNvPicPr/>
+                  </pic:nvPicPr>
+                  <pic:blipFill>
+                    <a:blip r:embed="rId11"/>
+                    <a:stretch>
+                      <a:fillRect/>
+                    </a:stretch>
+                  </pic:blipFill>
+                  <pic:spPr>
+                    <a:xfrm>
+                      <a:off x="0" y="0"/>
+                      <a:ext cx="5731510" cy="2491740"/>
+                    </a:xfrm>
+                    <a:prstGeom prst="rect">
+                      <a:avLst/>
+                    </a:prstGeom>
+                  </pic:spPr>
+                </pic:pic>
+              </a:graphicData>
+            </a:graphic>
+          </wp:inline>
+        </w:drawing>
+      </w:r>
+    </w:p>
+    <w:p>
+      <w:r>
+        <w:rPr>
+          <w:rStyle w:val="Heading4Char"/>
+          <w:rFonts w:eastAsiaTheme="minorHAnsi" w:cstheme="minorBidi"/>
+          <w:iCs w:val="0"/>
+        </w:rPr>
+        <w:t xml:space="preserve">Initialise render font to </w:t>
+      </w:r>
+      <w:proofErr w:type="spellStart"/>
+      <w:r>
+        <w:rPr>
+          <w:rStyle w:val="Heading4Char"/>
+          <w:rFonts w:eastAsiaTheme="minorHAnsi" w:cstheme="minorBidi"/>
+          <w:iCs w:val="0"/>
+        </w:rPr>
+        <w:t>rect</w:t>
+      </w:r>
+      <w:proofErr w:type="spellEnd"/>
+      <w:r>
+        <w:rPr>
+          <w:rStyle w:val="Heading4Char"/>
+          <w:rFonts w:eastAsiaTheme="minorHAnsi" w:cstheme="minorBidi"/>
+          <w:iCs w:val="0"/>
+        </w:rPr>
+        <w:t xml:space="preserve"> </w:t>
+      </w:r>
+      <w:r>
+        <w:t>tries to render the text on to the text box.</w:t>
+      </w:r>
+      <w:r>
+        <w:br/>
+        <w:t>Firstly it counts the number of new lines are in the text, then if there are any it goes through every line and tries to fit it into the box with the largest font size. Once it has found all the font sizes for each line it chooses the smallest one and sets that as the font size for each line.</w:t>
+      </w:r>
+    </w:p>
+    <w:p>
+      <w:r>
+        <w:t xml:space="preserve"> Then it goes through each line and renders it to the screen, by choosing the text up to the line break to render and the text after the first line break to repeat, if there are no more line breaks indexing the string will throw an error, and then it renders the last line.</w:t>
+      </w:r>
+    </w:p>
+    <w:p>
+      <w:pPr>
+        <w:rPr>
+          <w:lang w:eastAsia="en-GB"/>
+        </w:rPr>
+      </w:pPr>
+      <w:r>
+        <w:rPr>
+          <w:lang w:eastAsia="en-GB"/>
+        </w:rPr>
+        <w:t>Finally if there was no line breaks it gets the font size and then renders the font</w:t>
+      </w:r>
+    </w:p>
+    <w:p>
+      <w:pPr>
+        <w:rPr>
+          <w:rStyle w:val="Heading4Char"/>
+        </w:rPr>
+      </w:pPr>
+    </w:p>
+    <w:p>
+      <w:pPr>
+        <w:pStyle w:val="Heading4"/>
+        <w:rPr>
+          <w:rStyle w:val="Heading4Char"/>
+        </w:rPr>
+      </w:pPr>
+      <w:r>
+        <w:rPr>
+          <w:rStyle w:val="Heading4Char"/>
+        </w:rPr>
+        <w:t xml:space="preserve">Render font to </w:t>
+      </w:r>
+      <w:proofErr w:type="spellStart"/>
+      <w:r>
+        <w:rPr>
+          <w:rStyle w:val="Heading4Char"/>
+        </w:rPr>
+        <w:t>rect</w:t>
+      </w:r>
+      <w:proofErr w:type="spellEnd"/>
+      <w:r>
+        <w:rPr>
+          <w:noProof/>
+          <w:lang w:eastAsia="en-GB"/>
+        </w:rPr>
+        <w:drawing>
+          <wp:inline distT="0" distB="0" distL="0" distR="0" wp14:anchorId="692FD448" wp14:editId="6AEFB3AF">
+            <wp:extent cx="5731510" cy="680720"/>
+            <wp:effectExtent l="0" t="0" r="2540" b="5080"/>
+            <wp:docPr id="17" name="Picture 17"/>
+            <wp:cNvGraphicFramePr>
+              <a:graphicFrameLocks xmlns:a="http://schemas.openxmlformats.org/drawingml/2006/main" noChangeAspect="1"/>
+            </wp:cNvGraphicFramePr>
+            <a:graphic xmlns:a="http://schemas.openxmlformats.org/drawingml/2006/main">
+              <a:graphicData uri="http://schemas.openxmlformats.org/drawingml/2006/picture">
+                <pic:pic xmlns:pic="http://schemas.openxmlformats.org/drawingml/2006/picture">
+                  <pic:nvPicPr>
+                    <pic:cNvPr id="1" name=""/>
+                    <pic:cNvPicPr/>
+                  </pic:nvPicPr>
+                  <pic:blipFill>
+                    <a:blip r:embed="rId12"/>
+                    <a:stretch>
+                      <a:fillRect/>
+                    </a:stretch>
+                  </pic:blipFill>
+                  <pic:spPr>
+                    <a:xfrm>
+                      <a:off x="0" y="0"/>
+                      <a:ext cx="5731510" cy="680720"/>
+                    </a:xfrm>
+                    <a:prstGeom prst="rect">
+                      <a:avLst/>
+                    </a:prstGeom>
+                  </pic:spPr>
+                </pic:pic>
+              </a:graphicData>
+            </a:graphic>
+          </wp:inline>
+        </w:drawing>
+      </w:r>
+    </w:p>
+    <w:p>
+      <w:pPr>
+        <w:rPr>
+          <w:lang w:eastAsia="en-GB"/>
+        </w:rPr>
+      </w:pPr>
+      <w:r>
+        <w:rPr>
+          <w:rStyle w:val="Heading4Char"/>
+        </w:rPr>
+        <w:t>R</w:t>
+      </w:r>
+      <w:r>
+        <w:rPr>
+          <w:rStyle w:val="Heading4Char"/>
+        </w:rPr>
+        <w:t>ender</w:t>
+      </w:r>
+      <w:r>
+        <w:rPr>
+          <w:rStyle w:val="Heading4Char"/>
+        </w:rPr>
+        <w:t xml:space="preserve"> </w:t>
+      </w:r>
+      <w:r>
+        <w:rPr>
+          <w:rStyle w:val="Heading4Char"/>
+        </w:rPr>
+        <w:t>font</w:t>
+      </w:r>
+      <w:r>
+        <w:rPr>
+          <w:rStyle w:val="Heading4Char"/>
+        </w:rPr>
+        <w:t xml:space="preserve"> </w:t>
+      </w:r>
+      <w:r>
+        <w:rPr>
+          <w:rStyle w:val="Heading4Char"/>
+        </w:rPr>
+        <w:t>to</w:t>
+      </w:r>
+      <w:r>
+        <w:rPr>
+          <w:rStyle w:val="Heading4Char"/>
+        </w:rPr>
+        <w:t xml:space="preserve"> </w:t>
+      </w:r>
+      <w:proofErr w:type="spellStart"/>
+      <w:r>
+        <w:rPr>
+          <w:rStyle w:val="Heading4Char"/>
+        </w:rPr>
+        <w:t>rect</w:t>
+      </w:r>
+      <w:proofErr w:type="spellEnd"/>
+      <w:r>
+        <w:rPr>
+          <w:lang w:eastAsia="en-GB"/>
+        </w:rPr>
+        <w:t xml:space="preserve"> takes the text,</w:t>
+      </w:r>
+      <w:r>
+        <w:rPr>
+          <w:lang w:eastAsia="en-GB"/>
+        </w:rPr>
+        <w:t xml:space="preserve"> the</w:t>
+      </w:r>
+      <w:r>
+        <w:rPr>
+          <w:lang w:eastAsia="en-GB"/>
+        </w:rPr>
+        <w:t xml:space="preserve"> font</w:t>
+      </w:r>
+      <w:r>
+        <w:rPr>
+          <w:lang w:eastAsia="en-GB"/>
+        </w:rPr>
+        <w:t xml:space="preserve"> </w:t>
+      </w:r>
+      <w:r>
+        <w:rPr>
+          <w:lang w:eastAsia="en-GB"/>
+        </w:rPr>
+        <w:t xml:space="preserve">size and the location of text and renders it </w:t>
+      </w:r>
+      <w:r>
+        <w:rPr>
+          <w:lang w:eastAsia="en-GB"/>
+        </w:rPr>
+        <w:t>concentrically</w:t>
+      </w:r>
+      <w:r>
+        <w:rPr>
+          <w:lang w:eastAsia="en-GB"/>
+        </w:rPr>
+        <w:t>.</w:t>
+      </w:r>
+    </w:p>
+    <w:p>
+      <w:pPr>
+        <w:rPr>
+          <w:lang w:eastAsia="en-GB"/>
+        </w:rPr>
+      </w:pPr>
+    </w:p>
+    <w:p>
+      <w:pPr>
+        <w:pStyle w:val="Heading4"/>
+        <w:rPr>
+          <w:rStyle w:val="Heading4Char"/>
+        </w:rPr>
+      </w:pPr>
+      <w:r>
+        <w:rPr>
+          <w:noProof/>
+          <w:lang w:eastAsia="en-GB"/>
+        </w:rPr>
+        <w:lastRenderedPageBreak/>
+        <w:drawing>
+          <wp:anchor distT="0" distB="0" distL="114300" distR="114300" simplePos="0" relativeHeight="251668480" behindDoc="0" locked="0" layoutInCell="1" allowOverlap="1">
+            <wp:simplePos x="0" y="0"/>
+            <wp:positionH relativeFrom="column">
+              <wp:posOffset>0</wp:posOffset>
+            </wp:positionH>
+            <wp:positionV relativeFrom="paragraph">
+              <wp:posOffset>196850</wp:posOffset>
+            </wp:positionV>
+            <wp:extent cx="5731510" cy="1621155"/>
+            <wp:effectExtent l="0" t="0" r="2540" b="0"/>
+            <wp:wrapTopAndBottom/>
+            <wp:docPr id="18" name="Picture 18"/>
+            <wp:cNvGraphicFramePr>
+              <a:graphicFrameLocks xmlns:a="http://schemas.openxmlformats.org/drawingml/2006/main" noChangeAspect="1"/>
+            </wp:cNvGraphicFramePr>
+            <a:graphic xmlns:a="http://schemas.openxmlformats.org/drawingml/2006/main">
+              <a:graphicData uri="http://schemas.openxmlformats.org/drawingml/2006/picture">
+                <pic:pic xmlns:pic="http://schemas.openxmlformats.org/drawingml/2006/picture">
+                  <pic:nvPicPr>
+                    <pic:cNvPr id="1" name=""/>
+                    <pic:cNvPicPr/>
+                  </pic:nvPicPr>
+                  <pic:blipFill>
+                    <a:blip r:embed="rId13">
+                      <a:extLst>
+                        <a:ext uri="{28A0092B-C50C-407E-A947-70E740481C1C}">
+                          <a14:useLocalDpi xmlns:a14="http://schemas.microsoft.com/office/drawing/2010/main" val="0"/>
+                        </a:ext>
+                      </a:extLst>
+                    </a:blip>
+                    <a:stretch>
+                      <a:fillRect/>
+                    </a:stretch>
+                  </pic:blipFill>
+                  <pic:spPr>
+                    <a:xfrm>
+                      <a:off x="0" y="0"/>
+                      <a:ext cx="5731510" cy="1621155"/>
+                    </a:xfrm>
+                    <a:prstGeom prst="rect">
+                      <a:avLst/>
+                    </a:prstGeom>
+                  </pic:spPr>
+                </pic:pic>
+              </a:graphicData>
+            </a:graphic>
+            <wp14:sizeRelH relativeFrom="page">
+              <wp14:pctWidth>0</wp14:pctWidth>
+            </wp14:sizeRelH>
+            <wp14:sizeRelV relativeFrom="page">
+              <wp14:pctHeight>0</wp14:pctHeight>
+            </wp14:sizeRelV>
+          </wp:anchor>
+        </w:drawing>
+      </w:r>
+      <w:r>
+        <w:rPr>
+          <w:rStyle w:val="Heading4Char"/>
+        </w:rPr>
+        <w:t>Calc</w:t>
+      </w:r>
+      <w:r>
+        <w:rPr>
+          <w:rStyle w:val="Heading4Char"/>
+        </w:rPr>
+        <w:t xml:space="preserve">ulate font </w:t>
+      </w:r>
+      <w:r>
+        <w:rPr>
+          <w:rStyle w:val="Heading4Char"/>
+        </w:rPr>
+        <w:t>size</w:t>
+      </w:r>
+    </w:p>
+    <w:p>
+      <w:pPr>
+        <w:rPr>
+          <w:lang w:eastAsia="en-GB"/>
+        </w:rPr>
+      </w:pPr>
+      <w:r>
+        <w:rPr>
+          <w:rStyle w:val="Heading4Char"/>
+        </w:rPr>
+        <w:t>C</w:t>
+      </w:r>
+      <w:r>
+        <w:rPr>
+          <w:rStyle w:val="Heading4Char"/>
+        </w:rPr>
+        <w:t>alc</w:t>
+      </w:r>
+      <w:r>
+        <w:rPr>
+          <w:rStyle w:val="Heading4Char"/>
+        </w:rPr>
+        <w:t xml:space="preserve">ulate font </w:t>
+      </w:r>
+      <w:r>
+        <w:rPr>
+          <w:rStyle w:val="Heading4Char"/>
+        </w:rPr>
+        <w:t>size</w:t>
+      </w:r>
+      <w:r>
+        <w:rPr>
+          <w:lang w:eastAsia="en-GB"/>
+        </w:rPr>
+        <w:t xml:space="preserve"> takes the text to render and the space it has and gets the maximum font size that allows the text to fit in it.</w:t>
+      </w:r>
+    </w:p>
+    <w:p>
+      <w:pPr>
+        <w:rPr>
+          <w:lang w:eastAsia="en-GB"/>
+        </w:rPr>
+      </w:pPr>
+      <w:r>
+        <w:rPr>
+          <w:lang w:eastAsia="en-GB"/>
+        </w:rPr>
+        <w:t xml:space="preserve">Firstly, smallest font size is set to nine .Then if the text can fit in the rectangle the font size is incremented, if that is not the case the font size is decrease and that is returned as the largest font that can fit in the rectangle </w:t>
+      </w:r>
+    </w:p>
+    <w:p>
+      <w:pPr>
+        <w:rPr>
+          <w:lang w:eastAsia="en-GB"/>
+        </w:rPr>
+      </w:pPr>
+    </w:p>
+    <w:p>
+      <w:pPr>
+        <w:rPr>
+          <w:lang w:eastAsia="en-GB"/>
+        </w:rPr>
+      </w:pPr>
+    </w:p>
+    <w:p>
+      <w:pPr>
+        <w:pStyle w:val="Heading3"/>
+      </w:pPr>
+      <w:r>
+        <w:rPr>
+          <w:noProof/>
+          <w:lang w:eastAsia="en-GB"/>
+        </w:rPr>
+        <w:drawing>
+          <wp:anchor distT="0" distB="0" distL="114300" distR="114300" simplePos="0" relativeHeight="251660288" behindDoc="0" locked="0" layoutInCell="1" allowOverlap="1">
             <wp:simplePos x="0" y="0"/>
             <wp:positionH relativeFrom="margin">
               <wp:align>left</wp:align>
@@ -181,7 +1148,7 @@
                     <pic:cNvPicPr/>
                   </pic:nvPicPr>
                   <pic:blipFill rotWithShape="1">
-                    <a:blip r:embed="rId8">
+                    <a:blip r:embed="rId14">
                       <a:extLst>
                         <a:ext uri="{28A0092B-C50C-407E-A947-70E740481C1C}">
                           <a14:useLocalDpi xmlns:a14="http://schemas.microsoft.com/office/drawing/2010/main" val="0"/>
@@ -225,75 +1192,108 @@
       </w:r>
     </w:p>
     <w:p>
-      <w:pPr>
-        <w:spacing w:after="0"/>
-      </w:pPr>
-      <w:r>
-        <w:t xml:space="preserve">This is the main loop that my </w:t>
-      </w:r>
-      <w:r>
-        <w:t xml:space="preserve">code loops through, every tick it will </w:t>
-      </w:r>
-      <w:r>
-        <w:t>get the most recent input from the user, if it is a mouse click it will run the handle_click function below, if the user pressed a numerical button</w:t>
-      </w:r>
-      <w:r>
-        <w:t xml:space="preserve"> then it will try to edit the tile’s value, if the tile cannot be edited i.e.</w:t>
-      </w:r>
-      <w:r>
-        <w:t xml:space="preserve"> the edit procedure is not defined then it will not edit the tile.</w:t>
-      </w:r>
-    </w:p>
-    <w:p>
-      <w:pPr>
-        <w:spacing w:after="0"/>
-      </w:pPr>
-    </w:p>
-    <w:p>
-      <w:pPr>
-        <w:spacing w:after="0"/>
-      </w:pPr>
-    </w:p>
-    <w:p>
-      <w:pPr>
-        <w:spacing w:after="0"/>
-      </w:pPr>
-    </w:p>
-    <w:p>
-      <w:pPr>
-        <w:spacing w:after="0"/>
-      </w:pPr>
-    </w:p>
-    <w:p>
-      <w:pPr>
-        <w:spacing w:after="0"/>
-      </w:pPr>
-    </w:p>
-    <w:p>
-      <w:pPr>
-        <w:spacing w:after="0"/>
-      </w:pPr>
-    </w:p>
-    <w:p>
-      <w:pPr>
-        <w:spacing w:after="0"/>
-      </w:pPr>
-    </w:p>
-    <w:p>
-      <w:pPr>
-        <w:spacing w:after="0"/>
-      </w:pPr>
-    </w:p>
-    <w:p>
-      <w:pPr>
-        <w:spacing w:after="0"/>
-      </w:pPr>
-    </w:p>
-    <w:p>
-      <w:pPr>
-        <w:spacing w:after="0"/>
-      </w:pPr>
-    </w:p>
+      <w:r>
+        <w:t>This is the main loop</w:t>
+      </w:r>
+      <w:r>
+        <w:t>.</w:t>
+      </w:r>
+      <w:r>
+        <w:t xml:space="preserve"> </w:t>
+      </w:r>
+      <w:r>
+        <w:t>E</w:t>
+      </w:r>
+      <w:r>
+        <w:t xml:space="preserve">very tick it will </w:t>
+      </w:r>
+      <w:r>
+        <w:t xml:space="preserve">get the </w:t>
+      </w:r>
+      <w:r>
+        <w:t>most recent input from the user.</w:t>
+      </w:r>
+      <w:r>
+        <w:t xml:space="preserve"> </w:t>
+      </w:r>
+      <w:r>
+        <w:t xml:space="preserve">If the </w:t>
+      </w:r>
+      <w:r>
+        <w:t>user clicked their mouse</w:t>
+      </w:r>
+      <w:r>
+        <w:t xml:space="preserve">, the </w:t>
+      </w:r>
+      <w:r>
+        <w:t xml:space="preserve">handle_click function </w:t>
+      </w:r>
+      <w:proofErr w:type="gramStart"/>
+      <w:r>
+        <w:t>is</w:t>
+      </w:r>
+      <w:r>
+        <w:t xml:space="preserve"> called</w:t>
+      </w:r>
+      <w:proofErr w:type="gramEnd"/>
+      <w:r>
+        <w:t>.</w:t>
+      </w:r>
+      <w:r>
+        <w:t xml:space="preserve"> </w:t>
+      </w:r>
+      <w:r>
+        <w:t>I</w:t>
+      </w:r>
+      <w:r>
+        <w:t>f the user pressed a numerical button</w:t>
+      </w:r>
+      <w:r>
+        <w:t xml:space="preserve"> then it will try to edit the tile’s value</w:t>
+      </w:r>
+      <w:r>
+        <w:t>;</w:t>
+      </w:r>
+      <w:r>
+        <w:t xml:space="preserve"> if the tile cannot be </w:t>
+      </w:r>
+      <w:proofErr w:type="gramStart"/>
+      <w:r>
+        <w:t>edited</w:t>
+      </w:r>
+      <w:proofErr w:type="gramEnd"/>
+      <w:r>
+        <w:t xml:space="preserve"> i.e.</w:t>
+      </w:r>
+      <w:r>
+        <w:t xml:space="preserve"> the edit procedure is not defined </w:t>
+      </w:r>
+      <w:r>
+        <w:t xml:space="preserve">for that object </w:t>
+      </w:r>
+      <w:r>
+        <w:t xml:space="preserve">then </w:t>
+      </w:r>
+      <w:r>
+        <w:t>it will call an Attribute</w:t>
+      </w:r>
+      <w:r>
+        <w:t xml:space="preserve"> </w:t>
+      </w:r>
+      <w:r>
+        <w:t>Error, which I handle by just skipping the step.</w:t>
+      </w:r>
+    </w:p>
+    <w:p/>
+    <w:p/>
+    <w:p/>
+    <w:p/>
+    <w:p/>
+    <w:p/>
+    <w:p/>
+    <w:p/>
+    <w:p/>
+    <w:p/>
     <w:p>
       <w:pPr>
         <w:pStyle w:val="Heading3"/>
@@ -305,7 +1305,7 @@
         </w:rPr>
         <w:lastRenderedPageBreak/>
         <w:drawing>
-          <wp:anchor distT="0" distB="0" distL="114300" distR="114300" simplePos="0" relativeHeight="251663360" behindDoc="0" locked="0" layoutInCell="1" allowOverlap="1" wp14:anchorId="5467DC6B" wp14:editId="2F7FE005">
+          <wp:anchor distT="0" distB="0" distL="114300" distR="114300" simplePos="0" relativeHeight="251662336" behindDoc="0" locked="0" layoutInCell="1" allowOverlap="1" wp14:anchorId="5467DC6B" wp14:editId="2F7FE005">
             <wp:simplePos x="0" y="0"/>
             <wp:positionH relativeFrom="margin">
               <wp:align>left</wp:align>
@@ -328,7 +1328,7 @@
                     <pic:cNvPicPr/>
                   </pic:nvPicPr>
                   <pic:blipFill rotWithShape="1">
-                    <a:blip r:embed="rId8">
+                    <a:blip r:embed="rId14">
                       <a:extLst>
                         <a:ext uri="{28A0092B-C50C-407E-A947-70E740481C1C}">
                           <a14:useLocalDpi xmlns:a14="http://schemas.microsoft.com/office/drawing/2010/main" val="0"/>
@@ -372,14 +1372,107 @@
       </w:r>
     </w:p>
     <w:p>
-      <w:pPr>
-        <w:spacing w:after="0"/>
-      </w:pPr>
-      <w:r>
-        <w:t xml:space="preserve">This function takes the arguments: left_click – a Boolean statement to determine wheter the left button was pressed and mouse_pos – the postion of the mouse on the screen. The code goes through all the buttons </w:t>
-      </w:r>
-      <w:r>
-        <w:t>on the current screen and checks if any of them have been clicked, if the game is currently in the main menu it will remove the tile highlighting in the Sudoku grid. If the tile has been clicked on it will store it for use in editing a tile’s value. Finally it will run the function of the object with arguments if it has them.</w:t>
+      <w:r>
+        <w:t xml:space="preserve">This function takes the arguments: </w:t>
+      </w:r>
+      <w:proofErr w:type="spellStart"/>
+      <w:r>
+        <w:t>left_click</w:t>
+      </w:r>
+      <w:proofErr w:type="spellEnd"/>
+      <w:r>
+        <w:t xml:space="preserve"> – a Boolean statement to determine </w:t>
+      </w:r>
+      <w:r>
+        <w:t>whether</w:t>
+      </w:r>
+      <w:r>
+        <w:t xml:space="preserve"> the left button </w:t>
+      </w:r>
+      <w:proofErr w:type="gramStart"/>
+      <w:r>
+        <w:t>was pressed</w:t>
+      </w:r>
+      <w:proofErr w:type="gramEnd"/>
+      <w:r>
+        <w:t xml:space="preserve"> and </w:t>
+      </w:r>
+      <w:proofErr w:type="spellStart"/>
+      <w:r>
+        <w:t>mouse_pos</w:t>
+      </w:r>
+      <w:proofErr w:type="spellEnd"/>
+      <w:r>
+        <w:t xml:space="preserve"> – the </w:t>
+      </w:r>
+      <w:proofErr w:type="spellStart"/>
+      <w:r>
+        <w:t>postion</w:t>
+      </w:r>
+      <w:proofErr w:type="spellEnd"/>
+      <w:r>
+        <w:t xml:space="preserve"> of the mouse on the screen. </w:t>
+      </w:r>
+      <w:r>
+        <w:t xml:space="preserve">The code </w:t>
+      </w:r>
+      <w:proofErr w:type="gramStart"/>
+      <w:r>
+        <w:t>checks which button on the screen</w:t>
+      </w:r>
+      <w:proofErr w:type="gramEnd"/>
+      <w:r>
+        <w:t xml:space="preserve"> was clicked</w:t>
+      </w:r>
+      <w:r>
+        <w:t>.</w:t>
+      </w:r>
+      <w:r>
+        <w:t xml:space="preserve"> </w:t>
+      </w:r>
+      <w:r>
+        <w:t>If</w:t>
+      </w:r>
+      <w:r>
+        <w:t xml:space="preserve"> the game is currently in the </w:t>
+      </w:r>
+      <w:r>
+        <w:t>Game</w:t>
+      </w:r>
+      <w:r>
+        <w:t xml:space="preserve"> </w:t>
+      </w:r>
+      <w:r>
+        <w:t>menu,</w:t>
+      </w:r>
+      <w:r>
+        <w:t xml:space="preserve"> it will remove the tile highlighting in the Sudoku grid. </w:t>
+      </w:r>
+      <w:r>
+        <w:t xml:space="preserve">It stores </w:t>
+      </w:r>
+      <w:r>
+        <w:t>the last tile clicked on, so the user can edit its value in the main loop</w:t>
+      </w:r>
+      <w:r>
+        <w:t xml:space="preserve">. </w:t>
+      </w:r>
+      <w:r>
+        <w:t>Finally,</w:t>
+      </w:r>
+      <w:r>
+        <w:t xml:space="preserve"> the function of the object</w:t>
+      </w:r>
+      <w:r>
+        <w:t xml:space="preserve"> </w:t>
+      </w:r>
+      <w:proofErr w:type="gramStart"/>
+      <w:r>
+        <w:t>will be run</w:t>
+      </w:r>
+      <w:proofErr w:type="gramEnd"/>
+      <w:r>
+        <w:t xml:space="preserve"> with arguments if it has them.</w:t>
       </w:r>
     </w:p>
     <w:p>
@@ -393,7 +1486,7 @@
         </w:rPr>
         <w:lastRenderedPageBreak/>
         <w:drawing>
-          <wp:anchor distT="0" distB="0" distL="114300" distR="114300" simplePos="0" relativeHeight="251655168" behindDoc="0" locked="0" layoutInCell="1" allowOverlap="1" wp14:anchorId="0BFE0500" wp14:editId="2B128E25">
+          <wp:anchor distT="0" distB="0" distL="114300" distR="114300" simplePos="0" relativeHeight="251654144" behindDoc="0" locked="0" layoutInCell="1" allowOverlap="1" wp14:anchorId="0BFE0500" wp14:editId="2B128E25">
             <wp:simplePos x="0" y="0"/>
             <wp:positionH relativeFrom="margin">
               <wp:align>left</wp:align>
@@ -416,7 +1509,7 @@
                     <pic:cNvPicPr/>
                   </pic:nvPicPr>
                   <pic:blipFill>
-                    <a:blip r:embed="rId9">
+                    <a:blip r:embed="rId15">
                       <a:extLst>
                         <a:ext uri="{28A0092B-C50C-407E-A947-70E740481C1C}">
                           <a14:useLocalDpi xmlns:a14="http://schemas.microsoft.com/office/drawing/2010/main" val="0"/>
@@ -453,9 +1546,6 @@
       </w:r>
     </w:p>
     <w:p>
-      <w:pPr>
-        <w:spacing w:after="0"/>
-      </w:pPr>
       <w:r>
         <w:t>Th</w:t>
       </w:r>
@@ -512,9 +1602,6 @@
       </w:r>
     </w:p>
     <w:p>
-      <w:pPr>
-        <w:spacing w:after="0"/>
-      </w:pPr>
       <m:oMathPara>
         <m:oMathParaPr>
           <m:jc m:val="left"/>
@@ -892,7 +1979,6 @@
     </w:p>
     <w:p>
       <w:pPr>
-        <w:spacing w:after="0"/>
         <w:rPr>
           <w:rFonts w:eastAsiaTheme="minorEastAsia"/>
         </w:rPr>
@@ -932,7 +2018,6 @@
     </w:p>
     <w:p>
       <w:pPr>
-        <w:spacing w:after="0"/>
         <w:rPr>
           <w:rFonts w:eastAsiaTheme="minorEastAsia"/>
         </w:rPr>
@@ -940,7 +2025,6 @@
     </w:p>
     <w:p>
       <w:pPr>
-        <w:spacing w:after="0"/>
         <w:rPr>
           <w:rFonts w:eastAsiaTheme="minorEastAsia"/>
         </w:rPr>
@@ -949,30 +2033,114 @@
         <w:rPr>
           <w:rFonts w:eastAsiaTheme="minorEastAsia"/>
         </w:rPr>
-        <w:t>In the turn function it takes the rotate_to function, the array and the length</w:t>
-      </w:r>
+        <w:t xml:space="preserve">In the turn </w:t>
+      </w:r>
+      <w:proofErr w:type="gramStart"/>
       <w:r>
         <w:rPr>
           <w:rFonts w:eastAsiaTheme="minorEastAsia"/>
         </w:rPr>
+        <w:t>function</w:t>
+      </w:r>
+      <w:proofErr w:type="gramEnd"/>
+      <w:r>
+        <w:rPr>
+          <w:rFonts w:eastAsiaTheme="minorEastAsia"/>
+        </w:rPr>
+        <w:t xml:space="preserve"> it takes the </w:t>
+      </w:r>
+      <w:proofErr w:type="spellStart"/>
+      <w:r>
+        <w:rPr>
+          <w:rFonts w:eastAsiaTheme="minorEastAsia"/>
+        </w:rPr>
+        <w:t>rotate_to</w:t>
+      </w:r>
+      <w:proofErr w:type="spellEnd"/>
+      <w:r>
+        <w:rPr>
+          <w:rFonts w:eastAsiaTheme="minorEastAsia"/>
+        </w:rPr>
+        <w:t xml:space="preserve"> function, the array and the length</w:t>
+      </w:r>
+      <w:r>
+        <w:rPr>
+          <w:rFonts w:eastAsiaTheme="minorEastAsia"/>
+        </w:rPr>
         <w:t xml:space="preserve"> </w:t>
       </w:r>
       <w:r>
         <w:rPr>
           <w:rFonts w:eastAsiaTheme="minorEastAsia"/>
         </w:rPr>
-        <w:t xml:space="preserve">of one of the sides. It firstly makes a blank list of the same length of the array, and then iterates through the array keeping track of its index, next, the index is converted into a set of co-ordinates, which are then transformedby the rotate_to function </w:t>
-      </w:r>
+        <w:t xml:space="preserve">of one of the sides. It firstly makes a blank list of the same length of the array, and then iterates through the array keeping track of its index, next, the index </w:t>
+      </w:r>
+      <w:proofErr w:type="gramStart"/>
       <w:r>
         <w:rPr>
           <w:rFonts w:eastAsiaTheme="minorEastAsia"/>
         </w:rPr>
-        <w:t xml:space="preserve">then the new_index is made and the value is written to that </w:t>
-      </w:r>
+        <w:t>is converted</w:t>
+      </w:r>
+      <w:proofErr w:type="gramEnd"/>
       <w:r>
         <w:rPr>
           <w:rFonts w:eastAsiaTheme="minorEastAsia"/>
         </w:rPr>
+        <w:t xml:space="preserve"> into a set of co-ordinates, which are then </w:t>
+      </w:r>
+      <w:proofErr w:type="spellStart"/>
+      <w:r>
+        <w:rPr>
+          <w:rFonts w:eastAsiaTheme="minorEastAsia"/>
+        </w:rPr>
+        <w:t>transformedby</w:t>
+      </w:r>
+      <w:proofErr w:type="spellEnd"/>
+      <w:r>
+        <w:rPr>
+          <w:rFonts w:eastAsiaTheme="minorEastAsia"/>
+        </w:rPr>
+        <w:t xml:space="preserve"> the </w:t>
+      </w:r>
+      <w:proofErr w:type="spellStart"/>
+      <w:r>
+        <w:rPr>
+          <w:rFonts w:eastAsiaTheme="minorEastAsia"/>
+        </w:rPr>
+        <w:t>rotate_to</w:t>
+      </w:r>
+      <w:proofErr w:type="spellEnd"/>
+      <w:r>
+        <w:rPr>
+          <w:rFonts w:eastAsiaTheme="minorEastAsia"/>
+        </w:rPr>
+        <w:t xml:space="preserve"> function </w:t>
+      </w:r>
+      <w:r>
+        <w:rPr>
+          <w:rFonts w:eastAsiaTheme="minorEastAsia"/>
+        </w:rPr>
+        <w:t xml:space="preserve">then the </w:t>
+      </w:r>
+      <w:proofErr w:type="spellStart"/>
+      <w:r>
+        <w:rPr>
+          <w:rFonts w:eastAsiaTheme="minorEastAsia"/>
+        </w:rPr>
+        <w:t>new_index</w:t>
+      </w:r>
+      <w:proofErr w:type="spellEnd"/>
+      <w:r>
+        <w:rPr>
+          <w:rFonts w:eastAsiaTheme="minorEastAsia"/>
+        </w:rPr>
+        <w:t xml:space="preserve"> is made and the value is written to that </w:t>
+      </w:r>
+      <w:r>
+        <w:rPr>
+          <w:rFonts w:eastAsiaTheme="minorEastAsia"/>
+        </w:rPr>
         <w:t>l</w:t>
       </w:r>
       <w:r>
@@ -982,14 +2150,9 @@
         <w:t>ocation in the new array.</w:t>
       </w:r>
     </w:p>
-    <w:p>
-      <w:pPr>
-        <w:spacing w:after="0"/>
-      </w:pPr>
-    </w:p>
-    <w:p>
-      <w:pPr>
-        <w:spacing w:after="0"/>
+    <w:p/>
+    <w:p>
+      <w:pPr>
         <w:rPr>
           <w:noProof/>
           <w:lang w:eastAsia="en-GB"/>
@@ -1000,146 +2163,77 @@
           <w:noProof/>
           <w:lang w:eastAsia="en-GB"/>
         </w:rPr>
+        <w:t xml:space="preserve"> </w:t>
+      </w:r>
+      <w:r>
+        <w:rPr>
+          <w:noProof/>
+          <w:lang w:eastAsia="en-GB"/>
+        </w:rPr>
+        <w:t xml:space="preserve"> </w:t>
+      </w:r>
+    </w:p>
+    <w:p>
+      <w:pPr>
+        <w:rPr>
+          <w:noProof/>
+          <w:lang w:eastAsia="en-GB"/>
+        </w:rPr>
+      </w:pPr>
+    </w:p>
+    <w:p>
+      <w:pPr>
+        <w:rPr>
+          <w:noProof/>
+          <w:lang w:eastAsia="en-GB"/>
+        </w:rPr>
+      </w:pPr>
+    </w:p>
+    <w:p>
+      <w:pPr>
+        <w:rPr>
+          <w:noProof/>
+          <w:lang w:eastAsia="en-GB"/>
+        </w:rPr>
+      </w:pPr>
+    </w:p>
+    <w:p>
+      <w:pPr>
+        <w:rPr>
+          <w:noProof/>
+          <w:lang w:eastAsia="en-GB"/>
+        </w:rPr>
+      </w:pPr>
+    </w:p>
+    <w:p>
+      <w:pPr>
+        <w:pStyle w:val="Heading3"/>
+        <w:rPr>
+          <w:noProof/>
+          <w:lang w:eastAsia="en-GB"/>
+        </w:rPr>
+      </w:pPr>
+      <w:r>
+        <w:rPr>
+          <w:noProof/>
+          <w:lang w:eastAsia="en-GB"/>
+        </w:rPr>
         <w:lastRenderedPageBreak/>
-        <mc:AlternateContent>
-          <mc:Choice Requires="wpg">
-            <w:drawing>
-              <wp:anchor distT="0" distB="0" distL="114300" distR="114300" simplePos="0" relativeHeight="251660288" behindDoc="0" locked="0" layoutInCell="1" allowOverlap="1" wp14:anchorId="370B8C25" wp14:editId="510C29E7">
-                <wp:simplePos x="0" y="0"/>
-                <wp:positionH relativeFrom="margin">
-                  <wp:posOffset>-635</wp:posOffset>
-                </wp:positionH>
-                <wp:positionV relativeFrom="paragraph">
-                  <wp:posOffset>0</wp:posOffset>
-                </wp:positionV>
-                <wp:extent cx="5362575" cy="8848725"/>
-                <wp:effectExtent l="0" t="0" r="9525" b="9525"/>
-                <wp:wrapTopAndBottom/>
-                <wp:docPr id="3" name="Group 3"/>
-                <wp:cNvGraphicFramePr/>
-                <a:graphic xmlns:a="http://schemas.openxmlformats.org/drawingml/2006/main">
-                  <a:graphicData uri="http://schemas.microsoft.com/office/word/2010/wordprocessingGroup">
-                    <wpg:wgp>
-                      <wpg:cNvGrpSpPr/>
-                      <wpg:grpSpPr>
-                        <a:xfrm>
-                          <a:off x="0" y="0"/>
-                          <a:ext cx="5362575" cy="8848725"/>
-                          <a:chOff x="0" y="0"/>
-                          <a:chExt cx="5114925" cy="8843645"/>
-                        </a:xfrm>
-                      </wpg:grpSpPr>
-                      <pic:pic xmlns:pic="http://schemas.openxmlformats.org/drawingml/2006/picture">
-                        <pic:nvPicPr>
-                          <pic:cNvPr id="7" name="Picture 7"/>
-                          <pic:cNvPicPr>
-                            <a:picLocks noChangeAspect="1"/>
-                          </pic:cNvPicPr>
-                        </pic:nvPicPr>
-                        <pic:blipFill>
-                          <a:blip r:embed="rId10">
-                            <a:extLst>
-                              <a:ext uri="{28A0092B-C50C-407E-A947-70E740481C1C}">
-                                <a14:useLocalDpi xmlns:a14="http://schemas.microsoft.com/office/drawing/2010/main" val="0"/>
-                              </a:ext>
-                            </a:extLst>
-                          </a:blip>
-                          <a:stretch>
-                            <a:fillRect/>
-                          </a:stretch>
-                        </pic:blipFill>
-                        <pic:spPr>
-                          <a:xfrm>
-                            <a:off x="0" y="2714625"/>
-                            <a:ext cx="5114925" cy="6129020"/>
-                          </a:xfrm>
-                          <a:prstGeom prst="rect">
-                            <a:avLst/>
-                          </a:prstGeom>
-                        </pic:spPr>
-                      </pic:pic>
-                      <pic:pic xmlns:pic="http://schemas.openxmlformats.org/drawingml/2006/picture">
-                        <pic:nvPicPr>
-                          <pic:cNvPr id="8" name="Picture 8"/>
-                          <pic:cNvPicPr>
-                            <a:picLocks noChangeAspect="1"/>
-                          </pic:cNvPicPr>
-                        </pic:nvPicPr>
-                        <pic:blipFill>
-                          <a:blip r:embed="rId11">
-                            <a:extLst>
-                              <a:ext uri="{28A0092B-C50C-407E-A947-70E740481C1C}">
-                                <a14:useLocalDpi xmlns:a14="http://schemas.microsoft.com/office/drawing/2010/main" val="0"/>
-                              </a:ext>
-                            </a:extLst>
-                          </a:blip>
-                          <a:stretch>
-                            <a:fillRect/>
-                          </a:stretch>
-                        </pic:blipFill>
-                        <pic:spPr>
-                          <a:xfrm>
-                            <a:off x="0" y="0"/>
-                            <a:ext cx="5113020" cy="2839085"/>
-                          </a:xfrm>
-                          <a:prstGeom prst="rect">
-                            <a:avLst/>
-                          </a:prstGeom>
-                        </pic:spPr>
-                      </pic:pic>
-                    </wpg:wgp>
-                  </a:graphicData>
-                </a:graphic>
-                <wp14:sizeRelH relativeFrom="margin">
-                  <wp14:pctWidth>0</wp14:pctWidth>
-                </wp14:sizeRelH>
-                <wp14:sizeRelV relativeFrom="margin">
-                  <wp14:pctHeight>0</wp14:pctHeight>
-                </wp14:sizeRelV>
-              </wp:anchor>
-            </w:drawing>
-          </mc:Choice>
-          <mc:Fallback>
-            <w:pict>
-              <v:group w14:anchorId="21AAE199" id="Group 3" o:spid="_x0000_s1026" style="position:absolute;margin-left:-.05pt;margin-top:0;width:422.25pt;height:696.75pt;z-index:251660288;mso-position-horizontal-relative:margin;mso-width-relative:margin;mso-height-relative:margin" coordsize="51149,88436" o:gfxdata="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">
-                <v:shapetype id="_x0000_t75" coordsize="21600,21600" o:spt="75" o:preferrelative="t" path="m@4@5l@4@11@9@11@9@5xe" filled="f" stroked="f">
-                  <v:stroke joinstyle="miter"/>
-                  <v:formulas>
-                    <v:f eqn="if lineDrawn pixelLineWidth 0"/>
-                    <v:f eqn="sum @0 1 0"/>
-                    <v:f eqn="sum 0 0 @1"/>
-                    <v:f eqn="prod @2 1 2"/>
-                    <v:f eqn="prod @3 21600 pixelWidth"/>
-                    <v:f eqn="prod @3 21600 pixelHeight"/>
-                    <v:f eqn="sum @0 0 1"/>
-                    <v:f eqn="prod @6 1 2"/>
-                    <v:f eqn="prod @7 21600 pixelWidth"/>
-                    <v:f eqn="sum @8 21600 0"/>
-                    <v:f eqn="prod @7 21600 pixelHeight"/>
-                    <v:f eqn="sum @10 21600 0"/>
-                  </v:formulas>
-                  <v:path o:extrusionok="f" gradientshapeok="t" o:connecttype="rect"/>
-                  <o:lock v:ext="edit" aspectratio="t"/>
-                </v:shapetype>
-                <v:shape id="Picture 7" o:spid="_x0000_s1027" type="#_x0000_t75" style="position:absolute;top:27146;width:51149;height:61290;visibility:visible;mso-wrap-style:square" o:gfxdata="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">
-                  <v:imagedata r:id="rId12" o:title=""/>
-                  <v:path arrowok="t"/>
-                </v:shape>
-                <v:shape id="Picture 8" o:spid="_x0000_s1028" type="#_x0000_t75" style="position:absolute;width:51130;height:28390;visibility:visible;mso-wrap-style:square" o:gfxdata="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">
-                  <v:imagedata r:id="rId13" o:title=""/>
-                  <v:path arrowok="t"/>
-                </v:shape>
-                <w10:wrap type="topAndBottom" anchorx="margin"/>
-              </v:group>
-            </w:pict>
-          </mc:Fallback>
-        </mc:AlternateContent>
-      </w:r>
-      <w:r>
+        <w:t>Class: SudokuGrid</w:t>
+      </w:r>
+    </w:p>
+    <w:p>
+      <w:pPr>
         <w:rPr>
           <w:noProof/>
           <w:lang w:eastAsia="en-GB"/>
         </w:rPr>
+      </w:pPr>
+      <w:r>
+        <w:rPr>
+          <w:noProof/>
+          <w:lang w:eastAsia="en-GB"/>
+        </w:rPr>
         <w:t xml:space="preserve"> </w:t>
       </w:r>
       <w:r>
@@ -1147,49 +2241,11 @@
           <w:noProof/>
           <w:lang w:eastAsia="en-GB"/>
         </w:rPr>
-        <w:t xml:space="preserve"> </w:t>
-      </w:r>
-    </w:p>
-    <w:p>
-      <w:pPr>
-        <w:spacing w:after="0"/>
-        <w:rPr>
-          <w:noProof/>
-          <w:lang w:eastAsia="en-GB"/>
-        </w:rPr>
-      </w:pPr>
-      <w:r>
-        <w:rPr>
-          <w:noProof/>
-          <w:lang w:eastAsia="en-GB"/>
-        </w:rPr>
-        <w:lastRenderedPageBreak/>
-        <w:t xml:space="preserve"> </w:t>
-      </w:r>
-    </w:p>
-    <w:p>
-      <w:pPr>
-        <w:spacing w:after="0"/>
-      </w:pPr>
-      <w:bookmarkStart w:id="0" w:name="_GoBack"/>
-      <w:r>
-        <w:rPr>
-          <w:noProof/>
-          <w:lang w:eastAsia="en-GB"/>
-        </w:rPr>
         <w:drawing>
-          <wp:anchor distT="0" distB="0" distL="114300" distR="114300" simplePos="0" relativeHeight="251667456" behindDoc="0" locked="0" layoutInCell="1" allowOverlap="1" wp14:anchorId="0721AAF3" wp14:editId="31A7DA22">
-            <wp:simplePos x="0" y="0"/>
-            <wp:positionH relativeFrom="column">
-              <wp:posOffset>-66675</wp:posOffset>
-            </wp:positionH>
-            <wp:positionV relativeFrom="paragraph">
-              <wp:posOffset>2730500</wp:posOffset>
-            </wp:positionV>
-            <wp:extent cx="5219700" cy="4381500"/>
-            <wp:effectExtent l="0" t="0" r="0" b="0"/>
-            <wp:wrapTopAndBottom/>
-            <wp:docPr id="13" name="Picture 13"/>
+          <wp:inline distT="0" distB="0" distL="0" distR="0" wp14:anchorId="4DF0958F" wp14:editId="411F8364">
+            <wp:extent cx="4886325" cy="1419225"/>
+            <wp:effectExtent l="0" t="0" r="9525" b="9525"/>
+            <wp:docPr id="19" name="Picture 19"/>
             <wp:cNvGraphicFramePr>
               <a:graphicFrameLocks xmlns:a="http://schemas.openxmlformats.org/drawingml/2006/main" noChangeAspect="1"/>
             </wp:cNvGraphicFramePr>
@@ -1201,7 +2257,104 @@
                     <pic:cNvPicPr/>
                   </pic:nvPicPr>
                   <pic:blipFill>
-                    <a:blip r:embed="rId14">
+                    <a:blip r:embed="rId16"/>
+                    <a:stretch>
+                      <a:fillRect/>
+                    </a:stretch>
+                  </pic:blipFill>
+                  <pic:spPr>
+                    <a:xfrm>
+                      <a:off x="0" y="0"/>
+                      <a:ext cx="4886325" cy="1419225"/>
+                    </a:xfrm>
+                    <a:prstGeom prst="rect">
+                      <a:avLst/>
+                    </a:prstGeom>
+                  </pic:spPr>
+                </pic:pic>
+              </a:graphicData>
+            </a:graphic>
+          </wp:inline>
+        </w:drawing>
+      </w:r>
+    </w:p>
+    <w:p>
+      <w:pPr>
+        <w:rPr>
+          <w:noProof/>
+          <w:lang w:eastAsia="en-GB"/>
+        </w:rPr>
+      </w:pPr>
+      <w:r>
+        <w:rPr>
+          <w:noProof/>
+          <w:lang w:eastAsia="en-GB"/>
+        </w:rPr>
+        <w:t>The sudoku grid c</w:t>
+      </w:r>
+      <w:r>
+        <w:rPr>
+          <w:noProof/>
+          <w:lang w:eastAsia="en-GB"/>
+        </w:rPr>
+        <w:t>lass stores every tile in the grid in it, its location, the source screeen</w:t>
+      </w:r>
+    </w:p>
+    <w:p>
+      <w:pPr>
+        <w:rPr>
+          <w:noProof/>
+          <w:lang w:eastAsia="en-GB"/>
+        </w:rPr>
+      </w:pPr>
+    </w:p>
+    <w:p>
+      <w:pPr>
+        <w:rPr>
+          <w:noProof/>
+          <w:lang w:eastAsia="en-GB"/>
+        </w:rPr>
+      </w:pPr>
+    </w:p>
+    <w:p>
+      <w:pPr>
+        <w:pStyle w:val="Heading4"/>
+        <w:spacing w:before="240"/>
+        <w:rPr>
+          <w:noProof/>
+          <w:lang w:eastAsia="en-GB"/>
+        </w:rPr>
+      </w:pPr>
+      <w:r>
+        <w:rPr>
+          <w:noProof/>
+          <w:lang w:eastAsia="en-GB"/>
+        </w:rPr>
+        <w:drawing>
+          <wp:anchor distT="0" distB="0" distL="114300" distR="114300" simplePos="0" relativeHeight="251667456" behindDoc="0" locked="0" layoutInCell="1" allowOverlap="1">
+            <wp:simplePos x="0" y="0"/>
+            <wp:positionH relativeFrom="column">
+              <wp:posOffset>28575</wp:posOffset>
+            </wp:positionH>
+            <wp:positionV relativeFrom="paragraph">
+              <wp:posOffset>327660</wp:posOffset>
+            </wp:positionV>
+            <wp:extent cx="2047875" cy="514350"/>
+            <wp:effectExtent l="0" t="0" r="9525" b="0"/>
+            <wp:wrapTopAndBottom/>
+            <wp:docPr id="20" name="Picture 20"/>
+            <wp:cNvGraphicFramePr>
+              <a:graphicFrameLocks xmlns:a="http://schemas.openxmlformats.org/drawingml/2006/main" noChangeAspect="1"/>
+            </wp:cNvGraphicFramePr>
+            <a:graphic xmlns:a="http://schemas.openxmlformats.org/drawingml/2006/main">
+              <a:graphicData uri="http://schemas.openxmlformats.org/drawingml/2006/picture">
+                <pic:pic xmlns:pic="http://schemas.openxmlformats.org/drawingml/2006/picture">
+                  <pic:nvPicPr>
+                    <pic:cNvPr id="1" name=""/>
+                    <pic:cNvPicPr/>
+                  </pic:nvPicPr>
+                  <pic:blipFill>
+                    <a:blip r:embed="rId17">
                       <a:extLst>
                         <a:ext uri="{28A0092B-C50C-407E-A947-70E740481C1C}">
                           <a14:useLocalDpi xmlns:a14="http://schemas.microsoft.com/office/drawing/2010/main" val="0"/>
@@ -1215,7 +2368,7 @@
                   <pic:spPr>
                     <a:xfrm>
                       <a:off x="0" y="0"/>
-                      <a:ext cx="5219700" cy="4381500"/>
+                      <a:ext cx="2047875" cy="514350"/>
                     </a:xfrm>
                     <a:prstGeom prst="rect">
                       <a:avLst/>
@@ -1233,25 +2386,87 @@
           </wp:anchor>
         </w:drawing>
       </w:r>
-      <w:bookmarkEnd w:id="0"/>
       <w:r>
         <w:rPr>
           <w:noProof/>
           <w:lang w:eastAsia="en-GB"/>
         </w:rPr>
+        <w:t>Initialise values</w:t>
+      </w:r>
+    </w:p>
+    <w:p>
+      <w:pPr>
+        <w:rPr>
+          <w:lang w:eastAsia="en-GB"/>
+        </w:rPr>
+      </w:pPr>
+      <w:r>
+        <w:rPr>
+          <w:lang w:eastAsia="en-GB"/>
+        </w:rPr>
+        <w:t xml:space="preserve">Is the first method called, as </w:t>
+      </w:r>
+      <w:r>
+        <w:rPr>
+          <w:lang w:eastAsia="en-GB"/>
+        </w:rPr>
+        <w:t>the Sudoku grid is initialised at the very start of running the game, however the user may want to change the difficulty setting before generating a problem (as the difficulty settings have a direct effect on the problem made.</w:t>
+      </w:r>
+    </w:p>
+    <w:p>
+      <w:pPr>
+        <w:rPr>
+          <w:lang w:eastAsia="en-GB"/>
+        </w:rPr>
+      </w:pPr>
+    </w:p>
+    <w:p>
+      <w:pPr>
+        <w:rPr>
+          <w:lang w:eastAsia="en-GB"/>
+        </w:rPr>
+      </w:pPr>
+    </w:p>
+    <w:p>
+      <w:pPr>
+        <w:rPr>
+          <w:lang w:eastAsia="en-GB"/>
+        </w:rPr>
+      </w:pPr>
+    </w:p>
+    <w:p>
+      <w:pPr>
+        <w:rPr>
+          <w:lang w:eastAsia="en-GB"/>
+        </w:rPr>
+      </w:pPr>
+    </w:p>
+    <w:p>
+      <w:pPr>
+        <w:pStyle w:val="Heading4"/>
+        <w:rPr>
+          <w:lang w:eastAsia="en-GB"/>
+        </w:rPr>
+      </w:pPr>
+      <w:r>
+        <w:rPr>
+          <w:noProof/>
+          <w:lang w:eastAsia="en-GB"/>
+        </w:rPr>
+        <w:lastRenderedPageBreak/>
         <w:drawing>
-          <wp:anchor distT="0" distB="0" distL="114300" distR="114300" simplePos="0" relativeHeight="251672576" behindDoc="0" locked="0" layoutInCell="1" allowOverlap="1" wp14:anchorId="40554719" wp14:editId="229568F2">
+          <wp:anchor distT="0" distB="0" distL="114300" distR="114300" simplePos="0" relativeHeight="251669504" behindDoc="0" locked="0" layoutInCell="1" allowOverlap="1">
             <wp:simplePos x="0" y="0"/>
-            <wp:positionH relativeFrom="margin">
-              <wp:align>left</wp:align>
+            <wp:positionH relativeFrom="column">
+              <wp:posOffset>7620</wp:posOffset>
             </wp:positionH>
             <wp:positionV relativeFrom="paragraph">
-              <wp:posOffset>558800</wp:posOffset>
+              <wp:posOffset>174707</wp:posOffset>
             </wp:positionV>
-            <wp:extent cx="4676775" cy="1590675"/>
-            <wp:effectExtent l="0" t="0" r="9525" b="9525"/>
+            <wp:extent cx="4162425" cy="4690110"/>
+            <wp:effectExtent l="0" t="0" r="9525" b="0"/>
             <wp:wrapTopAndBottom/>
-            <wp:docPr id="21" name="Picture 21"/>
+            <wp:docPr id="24" name="Picture 24"/>
             <wp:cNvGraphicFramePr>
               <a:graphicFrameLocks xmlns:a="http://schemas.openxmlformats.org/drawingml/2006/main" noChangeAspect="1"/>
             </wp:cNvGraphicFramePr>
@@ -1262,26 +2477,33 @@
                     <pic:cNvPr id="1" name=""/>
                     <pic:cNvPicPr/>
                   </pic:nvPicPr>
-                  <pic:blipFill>
-                    <a:blip r:embed="rId15">
+                  <pic:blipFill rotWithShape="1">
+                    <a:blip r:embed="rId18">
                       <a:extLst>
                         <a:ext uri="{28A0092B-C50C-407E-A947-70E740481C1C}">
                           <a14:useLocalDpi xmlns:a14="http://schemas.microsoft.com/office/drawing/2010/main" val="0"/>
                         </a:ext>
                       </a:extLst>
                     </a:blip>
-                    <a:stretch>
-                      <a:fillRect/>
-                    </a:stretch>
+                    <a:srcRect t="9649"/>
+                    <a:stretch/>
                   </pic:blipFill>
-                  <pic:spPr>
+                  <pic:spPr bwMode="auto">
                     <a:xfrm>
                       <a:off x="0" y="0"/>
-                      <a:ext cx="4676775" cy="1590675"/>
+                      <a:ext cx="4162425" cy="4690110"/>
                     </a:xfrm>
                     <a:prstGeom prst="rect">
                       <a:avLst/>
                     </a:prstGeom>
+                    <a:ln>
+                      <a:noFill/>
+                    </a:ln>
+                    <a:extLst>
+                      <a:ext uri="{53640926-AAD7-44D8-BBD7-CCE9431645EC}">
+                        <a14:shadowObscured xmlns:a14="http://schemas.microsoft.com/office/drawing/2010/main"/>
+                      </a:ext>
+                    </a:extLst>
                   </pic:spPr>
                 </pic:pic>
               </a:graphicData>
@@ -1297,11 +2519,58 @@
       </w:r>
       <w:r>
         <w:rPr>
-          <w:noProof/>
-          <w:lang w:eastAsia="en-GB"/>
-        </w:rPr>
-        <w:t xml:space="preserve">  </w:t>
-      </w:r>
+          <w:lang w:eastAsia="en-GB"/>
+        </w:rPr>
+        <w:t>Get values</w:t>
+      </w:r>
+    </w:p>
+    <w:p>
+      <w:pPr>
+        <w:rPr>
+          <w:lang w:eastAsia="en-GB"/>
+        </w:rPr>
+      </w:pPr>
+      <w:r>
+        <w:rPr>
+          <w:lang w:eastAsia="en-GB"/>
+        </w:rPr>
+        <w:t>These methods take either a tile index or a row/column/ sub grid index, thes</w:t>
+      </w:r>
+      <w:r>
+        <w:rPr>
+          <w:lang w:eastAsia="en-GB"/>
+        </w:rPr>
+        <w:t>e make finding all the tiles that can affect a single tile very easy.</w:t>
+      </w:r>
+    </w:p>
+    <w:p>
+      <w:pPr>
+        <w:rPr>
+          <w:lang w:eastAsia="en-GB"/>
+        </w:rPr>
+      </w:pPr>
+      <w:r>
+        <w:rPr>
+          <w:lang w:eastAsia="en-GB"/>
+        </w:rPr>
+        <w:t>All the return statements are tuples to allow for hashing.</w:t>
+      </w:r>
+      <w:bookmarkStart w:id="0" w:name="_GoBack"/>
+      <w:bookmarkEnd w:id="0"/>
+    </w:p>
+    <w:p>
+      <w:pPr>
+        <w:rPr>
+          <w:lang w:eastAsia="en-GB"/>
+        </w:rPr>
+      </w:pPr>
+    </w:p>
+    <w:p>
+      <w:pPr>
+        <w:rPr>
+          <w:lang w:eastAsia="en-GB"/>
+        </w:rPr>
+      </w:pPr>
     </w:p>
     <w:sectPr>
       <w:pgSz w:w="11906" w:h="16838"/>
@@ -1318,7 +2587,7 @@
   <w:endnote w:type="separator" w:id="-1">
     <w:p>
       <w:pPr>
-        <w:spacing w:after="0" w:line="240" w:lineRule="auto"/>
+        <w:spacing w:line="240" w:lineRule="auto"/>
       </w:pPr>
       <w:r>
         <w:separator/>
@@ -1328,7 +2597,7 @@
   <w:endnote w:type="continuationSeparator" w:id="0">
     <w:p>
       <w:pPr>
-        <w:spacing w:after="0" w:line="240" w:lineRule="auto"/>
+        <w:spacing w:line="240" w:lineRule="auto"/>
       </w:pPr>
       <w:r>
         <w:continuationSeparator/>
@@ -1343,7 +2612,7 @@
   <w:footnote w:type="separator" w:id="-1">
     <w:p>
       <w:pPr>
-        <w:spacing w:after="0" w:line="240" w:lineRule="auto"/>
+        <w:spacing w:line="240" w:lineRule="auto"/>
       </w:pPr>
       <w:r>
         <w:separator/>
@@ -1353,7 +2622,7 @@
   <w:footnote w:type="continuationSeparator" w:id="0">
     <w:p>
       <w:pPr>
-        <w:spacing w:after="0" w:line="240" w:lineRule="auto"/>
+        <w:spacing w:line="240" w:lineRule="auto"/>
       </w:pPr>
       <w:r>
         <w:continuationSeparator/>
@@ -1361,6 +2630,127 @@
     </w:p>
   </w:footnote>
 </w:footnotes>
+</file>
+
+<file path=word/numbering.xml><?xml version="1.0" encoding="utf-8"?>
+<w:numbering xmlns:wpc="http://schemas.microsoft.com/office/word/2010/wordprocessingCanvas" xmlns:cx="http://schemas.microsoft.com/office/drawing/2014/chartex" xmlns:cx1="http://schemas.microsoft.com/office/drawing/2015/9/8/chartex" xmlns:mc="http://schemas.openxmlformats.org/markup-compatibility/2006" xmlns:o="urn:schemas-microsoft-com:office:office" xmlns:r="http://schemas.openxmlformats.org/officeDocument/2006/relationships" xmlns:m="http://schemas.openxmlformats.org/officeDocument/2006/math" xmlns:v="urn:schemas-microsoft-com:vml" xmlns:wp14="http://schemas.microsoft.com/office/word/2010/wordprocessingDrawing" xmlns:wp="http://schemas.openxmlformats.org/drawingml/2006/wordprocessingDrawing" xmlns:w10="urn:schemas-microsoft-com:office:word" xmlns:w="http://schemas.openxmlformats.org/wordprocessingml/2006/main" xmlns:w14="http://schemas.microsoft.com/office/word/2010/wordml" xmlns:w15="http://schemas.microsoft.com/office/word/2012/wordml" xmlns:w16se="http://schemas.microsoft.com/office/word/2015/wordml/symex" xmlns:wpg="http://schemas.microsoft.com/office/word/2010/wordprocessingGroup" xmlns:wpi="http://schemas.microsoft.com/office/word/2010/wordprocessingInk" xmlns:wne="http://schemas.microsoft.com/office/word/2006/wordml" xmlns:wps="http://schemas.microsoft.com/office/word/2010/wordprocessingShape" mc:Ignorable="w14 w15 w16se wp14">
+  <w:abstractNum w:abstractNumId="0" w15:restartNumberingAfterBreak="0">
+    <w:nsid w:val="387F2EA3"/>
+    <w:multiLevelType w:val="hybridMultilevel"/>
+    <w:tmpl w:val="DFFEBF98"/>
+    <w:lvl w:ilvl="0" w:tplc="08090001">
+      <w:start w:val="1"/>
+      <w:numFmt w:val="bullet"/>
+      <w:lvlText w:val=""/>
+      <w:lvlJc w:val="left"/>
+      <w:pPr>
+        <w:ind w:left="360" w:hanging="360"/>
+      </w:pPr>
+      <w:rPr>
+        <w:rFonts w:ascii="Symbol" w:hAnsi="Symbol" w:hint="default"/>
+      </w:rPr>
+    </w:lvl>
+    <w:lvl w:ilvl="1" w:tplc="08090003" w:tentative="1">
+      <w:start w:val="1"/>
+      <w:numFmt w:val="bullet"/>
+      <w:lvlText w:val="o"/>
+      <w:lvlJc w:val="left"/>
+      <w:pPr>
+        <w:ind w:left="1080" w:hanging="360"/>
+      </w:pPr>
+      <w:rPr>
+        <w:rFonts w:ascii="Courier New" w:hAnsi="Courier New" w:cs="Courier New" w:hint="default"/>
+      </w:rPr>
+    </w:lvl>
+    <w:lvl w:ilvl="2" w:tplc="08090005" w:tentative="1">
+      <w:start w:val="1"/>
+      <w:numFmt w:val="bullet"/>
+      <w:lvlText w:val=""/>
+      <w:lvlJc w:val="left"/>
+      <w:pPr>
+        <w:ind w:left="1800" w:hanging="360"/>
+      </w:pPr>
+      <w:rPr>
+        <w:rFonts w:ascii="Wingdings" w:hAnsi="Wingdings" w:hint="default"/>
+      </w:rPr>
+    </w:lvl>
+    <w:lvl w:ilvl="3" w:tplc="08090001" w:tentative="1">
+      <w:start w:val="1"/>
+      <w:numFmt w:val="bullet"/>
+      <w:lvlText w:val=""/>
+      <w:lvlJc w:val="left"/>
+      <w:pPr>
+        <w:ind w:left="2520" w:hanging="360"/>
+      </w:pPr>
+      <w:rPr>
+        <w:rFonts w:ascii="Symbol" w:hAnsi="Symbol" w:hint="default"/>
+      </w:rPr>
+    </w:lvl>
+    <w:lvl w:ilvl="4" w:tplc="08090003" w:tentative="1">
+      <w:start w:val="1"/>
+      <w:numFmt w:val="bullet"/>
+      <w:lvlText w:val="o"/>
+      <w:lvlJc w:val="left"/>
+      <w:pPr>
+        <w:ind w:left="3240" w:hanging="360"/>
+      </w:pPr>
+      <w:rPr>
+        <w:rFonts w:ascii="Courier New" w:hAnsi="Courier New" w:cs="Courier New" w:hint="default"/>
+      </w:rPr>
+    </w:lvl>
+    <w:lvl w:ilvl="5" w:tplc="08090005" w:tentative="1">
+      <w:start w:val="1"/>
+      <w:numFmt w:val="bullet"/>
+      <w:lvlText w:val=""/>
+      <w:lvlJc w:val="left"/>
+      <w:pPr>
+        <w:ind w:left="3960" w:hanging="360"/>
+      </w:pPr>
+      <w:rPr>
+        <w:rFonts w:ascii="Wingdings" w:hAnsi="Wingdings" w:hint="default"/>
+      </w:rPr>
+    </w:lvl>
+    <w:lvl w:ilvl="6" w:tplc="08090001" w:tentative="1">
+      <w:start w:val="1"/>
+      <w:numFmt w:val="bullet"/>
+      <w:lvlText w:val=""/>
+      <w:lvlJc w:val="left"/>
+      <w:pPr>
+        <w:ind w:left="4680" w:hanging="360"/>
+      </w:pPr>
+      <w:rPr>
+        <w:rFonts w:ascii="Symbol" w:hAnsi="Symbol" w:hint="default"/>
+      </w:rPr>
+    </w:lvl>
+    <w:lvl w:ilvl="7" w:tplc="08090003" w:tentative="1">
+      <w:start w:val="1"/>
+      <w:numFmt w:val="bullet"/>
+      <w:lvlText w:val="o"/>
+      <w:lvlJc w:val="left"/>
+      <w:pPr>
+        <w:ind w:left="5400" w:hanging="360"/>
+      </w:pPr>
+      <w:rPr>
+        <w:rFonts w:ascii="Courier New" w:hAnsi="Courier New" w:cs="Courier New" w:hint="default"/>
+      </w:rPr>
+    </w:lvl>
+    <w:lvl w:ilvl="8" w:tplc="08090005" w:tentative="1">
+      <w:start w:val="1"/>
+      <w:numFmt w:val="bullet"/>
+      <w:lvlText w:val=""/>
+      <w:lvlJc w:val="left"/>
+      <w:pPr>
+        <w:ind w:left="6120" w:hanging="360"/>
+      </w:pPr>
+      <w:rPr>
+        <w:rFonts w:ascii="Wingdings" w:hAnsi="Wingdings" w:hint="default"/>
+      </w:rPr>
+    </w:lvl>
+  </w:abstractNum>
+  <w:num w:numId="1">
+    <w:abstractNumId w:val="0"/>
+  </w:num>
+</w:numbering>
 </file>
 
 <file path=word/styles.xml><?xml version="1.0" encoding="utf-8"?>
@@ -1756,6 +3146,10 @@
   <w:style w:type="paragraph" w:default="1" w:styleId="Normal">
     <w:name w:val="Normal"/>
     <w:qFormat/>
+    <w:rsid w:val="002F1796"/>
+    <w:pPr>
+      <w:spacing w:after="0"/>
+    </w:pPr>
   </w:style>
   <w:style w:type="paragraph" w:styleId="Heading1">
     <w:name w:val="heading 1"/>
@@ -1768,7 +3162,6 @@
     <w:pPr>
       <w:keepNext/>
       <w:keepLines/>
-      <w:spacing w:after="0"/>
       <w:jc w:val="center"/>
       <w:outlineLvl w:val="0"/>
     </w:pPr>
@@ -1790,7 +3183,6 @@
     <w:pPr>
       <w:keepNext/>
       <w:keepLines/>
-      <w:spacing w:after="0"/>
       <w:outlineLvl w:val="1"/>
     </w:pPr>
     <w:rPr>
@@ -1811,13 +3203,51 @@
     <w:pPr>
       <w:keepNext/>
       <w:keepLines/>
-      <w:spacing w:after="0"/>
       <w:outlineLvl w:val="2"/>
     </w:pPr>
     <w:rPr>
       <w:rFonts w:ascii="Cambria" w:eastAsiaTheme="majorEastAsia" w:hAnsi="Cambria" w:cstheme="majorBidi"/>
       <w:sz w:val="24"/>
       <w:szCs w:val="24"/>
+    </w:rPr>
+  </w:style>
+  <w:style w:type="paragraph" w:styleId="Heading4">
+    <w:name w:val="heading 4"/>
+    <w:basedOn w:val="Normal"/>
+    <w:next w:val="Normal"/>
+    <w:link w:val="Heading4Char"/>
+    <w:uiPriority w:val="9"/>
+    <w:unhideWhenUsed/>
+    <w:qFormat/>
+    <w:rsid w:val="002F1796"/>
+    <w:pPr>
+      <w:keepNext/>
+      <w:keepLines/>
+      <w:spacing w:before="160" w:after="120"/>
+      <w:outlineLvl w:val="3"/>
+    </w:pPr>
+    <w:rPr>
+      <w:rFonts w:eastAsiaTheme="majorEastAsia" w:cstheme="majorBidi"/>
+      <w:iCs/>
+    </w:rPr>
+  </w:style>
+  <w:style w:type="paragraph" w:styleId="Heading5">
+    <w:name w:val="heading 5"/>
+    <w:basedOn w:val="Normal"/>
+    <w:next w:val="Normal"/>
+    <w:link w:val="Heading5Char"/>
+    <w:uiPriority w:val="9"/>
+    <w:unhideWhenUsed/>
+    <w:qFormat/>
+    <w:rsid w:val="00017AAE"/>
+    <w:pPr>
+      <w:keepNext/>
+      <w:keepLines/>
+      <w:spacing w:before="120" w:after="120"/>
+      <w:outlineLvl w:val="4"/>
+    </w:pPr>
+    <w:rPr>
+      <w:rFonts w:eastAsiaTheme="majorEastAsia" w:cstheme="majorBidi"/>
     </w:rPr>
   </w:style>
   <w:style w:type="character" w:default="1" w:styleId="DefaultParagraphFont">
@@ -1892,7 +3322,7 @@
     <w:unhideWhenUsed/>
     <w:rsid w:val="007D5DB8"/>
     <w:pPr>
-      <w:spacing w:after="0" w:line="240" w:lineRule="auto"/>
+      <w:spacing w:line="240" w:lineRule="auto"/>
     </w:pPr>
     <w:rPr>
       <w:rFonts w:ascii="Segoe UI" w:hAnsi="Segoe UI" w:cs="Segoe UI"/>
@@ -1935,7 +3365,7 @@
         <w:tab w:val="center" w:pos="4513"/>
         <w:tab w:val="right" w:pos="9026"/>
       </w:tabs>
-      <w:spacing w:after="0" w:line="240" w:lineRule="auto"/>
+      <w:spacing w:line="240" w:lineRule="auto"/>
     </w:pPr>
   </w:style>
   <w:style w:type="character" w:customStyle="1" w:styleId="HeaderChar">
@@ -1957,7 +3387,7 @@
         <w:tab w:val="center" w:pos="4513"/>
         <w:tab w:val="right" w:pos="9026"/>
       </w:tabs>
-      <w:spacing w:after="0" w:line="240" w:lineRule="auto"/>
+      <w:spacing w:line="240" w:lineRule="auto"/>
     </w:pPr>
   </w:style>
   <w:style w:type="character" w:customStyle="1" w:styleId="FooterChar">
@@ -1966,6 +3396,86 @@
     <w:link w:val="Footer"/>
     <w:uiPriority w:val="99"/>
     <w:rsid w:val="00E32E70"/>
+  </w:style>
+  <w:style w:type="paragraph" w:styleId="ListParagraph">
+    <w:name w:val="List Paragraph"/>
+    <w:basedOn w:val="Normal"/>
+    <w:uiPriority w:val="34"/>
+    <w:qFormat/>
+    <w:rsid w:val="005F243B"/>
+    <w:pPr>
+      <w:ind w:left="720"/>
+      <w:contextualSpacing/>
+    </w:pPr>
+  </w:style>
+  <w:style w:type="paragraph" w:styleId="HTMLPreformatted">
+    <w:name w:val="HTML Preformatted"/>
+    <w:basedOn w:val="Normal"/>
+    <w:link w:val="HTMLPreformattedChar"/>
+    <w:uiPriority w:val="99"/>
+    <w:unhideWhenUsed/>
+    <w:rsid w:val="00954DE1"/>
+    <w:pPr>
+      <w:tabs>
+        <w:tab w:val="left" w:pos="916"/>
+        <w:tab w:val="left" w:pos="1832"/>
+        <w:tab w:val="left" w:pos="2748"/>
+        <w:tab w:val="left" w:pos="3664"/>
+        <w:tab w:val="left" w:pos="4580"/>
+        <w:tab w:val="left" w:pos="5496"/>
+        <w:tab w:val="left" w:pos="6412"/>
+        <w:tab w:val="left" w:pos="7328"/>
+        <w:tab w:val="left" w:pos="8244"/>
+        <w:tab w:val="left" w:pos="9160"/>
+        <w:tab w:val="left" w:pos="10076"/>
+        <w:tab w:val="left" w:pos="10992"/>
+        <w:tab w:val="left" w:pos="11908"/>
+        <w:tab w:val="left" w:pos="12824"/>
+        <w:tab w:val="left" w:pos="13740"/>
+        <w:tab w:val="left" w:pos="14656"/>
+      </w:tabs>
+      <w:spacing w:line="240" w:lineRule="auto"/>
+    </w:pPr>
+    <w:rPr>
+      <w:rFonts w:ascii="Courier New" w:eastAsia="Times New Roman" w:hAnsi="Courier New" w:cs="Courier New"/>
+      <w:sz w:val="20"/>
+      <w:szCs w:val="20"/>
+      <w:lang w:eastAsia="en-GB"/>
+    </w:rPr>
+  </w:style>
+  <w:style w:type="character" w:customStyle="1" w:styleId="HTMLPreformattedChar">
+    <w:name w:val="HTML Preformatted Char"/>
+    <w:basedOn w:val="DefaultParagraphFont"/>
+    <w:link w:val="HTMLPreformatted"/>
+    <w:uiPriority w:val="99"/>
+    <w:rsid w:val="00954DE1"/>
+    <w:rPr>
+      <w:rFonts w:ascii="Courier New" w:eastAsia="Times New Roman" w:hAnsi="Courier New" w:cs="Courier New"/>
+      <w:sz w:val="20"/>
+      <w:szCs w:val="20"/>
+      <w:lang w:eastAsia="en-GB"/>
+    </w:rPr>
+  </w:style>
+  <w:style w:type="character" w:customStyle="1" w:styleId="Heading4Char">
+    <w:name w:val="Heading 4 Char"/>
+    <w:basedOn w:val="DefaultParagraphFont"/>
+    <w:link w:val="Heading4"/>
+    <w:uiPriority w:val="9"/>
+    <w:rsid w:val="002F1796"/>
+    <w:rPr>
+      <w:rFonts w:eastAsiaTheme="majorEastAsia" w:cstheme="majorBidi"/>
+      <w:iCs/>
+    </w:rPr>
+  </w:style>
+  <w:style w:type="character" w:customStyle="1" w:styleId="Heading5Char">
+    <w:name w:val="Heading 5 Char"/>
+    <w:basedOn w:val="DefaultParagraphFont"/>
+    <w:link w:val="Heading5"/>
+    <w:uiPriority w:val="9"/>
+    <w:rsid w:val="00017AAE"/>
+    <w:rPr>
+      <w:rFonts w:eastAsiaTheme="majorEastAsia" w:cstheme="majorBidi"/>
+    </w:rPr>
   </w:style>
 </w:styles>
 </file>
@@ -2236,7 +3746,7 @@
 </file>
 
 <file path=customXml/itemProps1.xml><?xml version="1.0" encoding="utf-8"?>
-<ds:datastoreItem xmlns:ds="http://schemas.openxmlformats.org/officeDocument/2006/customXml" ds:itemID="{56334BB2-1189-428A-8FB5-1DE9D0D0A914}">
+<ds:datastoreItem xmlns:ds="http://schemas.openxmlformats.org/officeDocument/2006/customXml" ds:itemID="{60E2C8CD-018C-49A8-A025-AC04B6B999E1}">
   <ds:schemaRefs>
     <ds:schemaRef ds:uri="http://schemas.openxmlformats.org/officeDocument/2006/bibliography"/>
   </ds:schemaRefs>

</xml_diff>

<commit_message>
Uploaded all parts of coursework
</commit_message>
<xml_diff>
--- a/Write up/Technical Soultion.docx
+++ b/Write up/Technical Soultion.docx
@@ -1,6 +1,6 @@
 
 <file path=word/document.xml><?xml version="1.0" encoding="utf-8"?>
-<w:document xmlns:wpc="http://schemas.microsoft.com/office/word/2010/wordprocessingCanvas" xmlns:cx="http://schemas.microsoft.com/office/drawing/2014/chartex" xmlns:cx1="http://schemas.microsoft.com/office/drawing/2015/9/8/chartex" xmlns:mc="http://schemas.openxmlformats.org/markup-compatibility/2006" xmlns:o="urn:schemas-microsoft-com:office:office" xmlns:r="http://schemas.openxmlformats.org/officeDocument/2006/relationships" xmlns:m="http://schemas.openxmlformats.org/officeDocument/2006/math" xmlns:v="urn:schemas-microsoft-com:vml" xmlns:wp14="http://schemas.microsoft.com/office/word/2010/wordprocessingDrawing" xmlns:wp="http://schemas.openxmlformats.org/drawingml/2006/wordprocessingDrawing" xmlns:w10="urn:schemas-microsoft-com:office:word" xmlns:w="http://schemas.openxmlformats.org/wordprocessingml/2006/main" xmlns:w14="http://schemas.microsoft.com/office/word/2010/wordml" xmlns:w15="http://schemas.microsoft.com/office/word/2012/wordml" xmlns:w16se="http://schemas.microsoft.com/office/word/2015/wordml/symex" xmlns:wpg="http://schemas.microsoft.com/office/word/2010/wordprocessingGroup" xmlns:wpi="http://schemas.microsoft.com/office/word/2010/wordprocessingInk" xmlns:wne="http://schemas.microsoft.com/office/word/2006/wordml" xmlns:wps="http://schemas.microsoft.com/office/word/2010/wordprocessingShape" mc:Ignorable="w14 w15 w16se wp14">
+<w:document xmlns:wpc="http://schemas.microsoft.com/office/word/2010/wordprocessingCanvas" xmlns:mc="http://schemas.openxmlformats.org/markup-compatibility/2006" xmlns:o="urn:schemas-microsoft-com:office:office" xmlns:r="http://schemas.openxmlformats.org/officeDocument/2006/relationships" xmlns:m="http://schemas.openxmlformats.org/officeDocument/2006/math" xmlns:v="urn:schemas-microsoft-com:vml" xmlns:wp14="http://schemas.microsoft.com/office/word/2010/wordprocessingDrawing" xmlns:wp="http://schemas.openxmlformats.org/drawingml/2006/wordprocessingDrawing" xmlns:w10="urn:schemas-microsoft-com:office:word" xmlns:w="http://schemas.openxmlformats.org/wordprocessingml/2006/main" xmlns:w14="http://schemas.microsoft.com/office/word/2010/wordml" xmlns:wpg="http://schemas.microsoft.com/office/word/2010/wordprocessingGroup" xmlns:wpi="http://schemas.microsoft.com/office/word/2010/wordprocessingInk" xmlns:wne="http://schemas.microsoft.com/office/word/2006/wordml" xmlns:wps="http://schemas.microsoft.com/office/word/2010/wordprocessingShape" mc:Ignorable="w14 wp14">
   <w:body>
     <w:p>
       <w:pPr>
@@ -119,7 +119,7 @@
                     <pic:cNvPicPr/>
                   </pic:nvPicPr>
                   <pic:blipFill>
-                    <a:blip r:embed="rId8"/>
+                    <a:blip r:embed="rId9"/>
                     <a:stretch>
                       <a:fillRect/>
                     </a:stretch>
@@ -228,7 +228,7 @@
                     <pic:cNvPicPr/>
                   </pic:nvPicPr>
                   <pic:blipFill>
-                    <a:blip r:embed="rId9"/>
+                    <a:blip r:embed="rId10"/>
                     <a:stretch>
                       <a:fillRect/>
                     </a:stretch>
@@ -495,7 +495,7 @@
                     <pic:cNvPicPr/>
                   </pic:nvPicPr>
                   <pic:blipFill>
-                    <a:blip r:embed="rId10">
+                    <a:blip r:embed="rId11">
                       <a:extLst>
                         <a:ext uri="{28A0092B-C50C-407E-A947-70E740481C1C}">
                           <a14:useLocalDpi xmlns:a14="http://schemas.microsoft.com/office/drawing/2010/main" val="0"/>
@@ -543,17 +543,19 @@
       <w:r>
         <w:rPr>
           <w:rStyle w:val="Heading4Char"/>
+          <w:noProof/>
+          <w:lang w:eastAsia="en-GB"/>
         </w:rPr>
         <mc:AlternateContent>
           <mc:Choice Requires="wps">
             <w:drawing>
-              <wp:anchor distT="0" distB="0" distL="114300" distR="114300" simplePos="0" relativeHeight="251665408" behindDoc="0" locked="0" layoutInCell="1" allowOverlap="1" wp14:anchorId="67234F3B" wp14:editId="50A373C8">
+              <wp:anchor distT="0" distB="0" distL="114300" distR="114300" simplePos="0" relativeHeight="251665408" behindDoc="0" locked="0" layoutInCell="1" allowOverlap="1" wp14:anchorId="3144D96A" wp14:editId="39557FE4">
                 <wp:simplePos x="0" y="0"/>
                 <wp:positionH relativeFrom="column">
-                  <wp:posOffset>514350</wp:posOffset>
+                  <wp:posOffset>501650</wp:posOffset>
                 </wp:positionH>
                 <wp:positionV relativeFrom="paragraph">
-                  <wp:posOffset>1663700</wp:posOffset>
+                  <wp:posOffset>431165</wp:posOffset>
                 </wp:positionV>
                 <wp:extent cx="257175" cy="238125"/>
                 <wp:effectExtent l="19050" t="19050" r="28575" b="28575"/>
@@ -617,7 +619,7 @@
           </mc:Choice>
           <mc:Fallback>
             <w:pict>
-              <v:rect w14:anchorId="5829D902" id="Rectangle 15" o:spid="_x0000_s1026" style="position:absolute;margin-left:40.5pt;margin-top:131pt;width:20.25pt;height:18.75pt;z-index:251665408;visibility:visible;mso-wrap-style:square;mso-width-percent:0;mso-height-percent:0;mso-wrap-distance-left:9pt;mso-wrap-distance-top:0;mso-wrap-distance-right:9pt;mso-wrap-distance-bottom:0;mso-position-horizontal:absolute;mso-position-horizontal-relative:text;mso-position-vertical:absolute;mso-position-vertical-relative:text;mso-width-percent:0;mso-height-percent:0;mso-width-relative:margin;mso-height-relative:margin;v-text-anchor:middle" o:gfxdata="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" fillcolor="white [3212]" strokecolor="black [3213]" strokeweight="3pt">
+              <v:rect id="Rectangle 15" o:spid="_x0000_s1026" style="position:absolute;margin-left:39.5pt;margin-top:33.95pt;width:20.25pt;height:18.75pt;z-index:251665408;visibility:visible;mso-wrap-style:square;mso-width-percent:0;mso-height-percent:0;mso-wrap-distance-left:9pt;mso-wrap-distance-top:0;mso-wrap-distance-right:9pt;mso-wrap-distance-bottom:0;mso-position-horizontal:absolute;mso-position-horizontal-relative:text;mso-position-vertical:absolute;mso-position-vertical-relative:text;mso-width-percent:0;mso-height-percent:0;mso-width-relative:margin;mso-height-relative:margin;v-text-anchor:middle" o:gfxdata="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" fillcolor="white [3212]" strokecolor="black [3213]" strokeweight="3pt">
                 <w10:wrap type="square"/>
               </v:rect>
             </w:pict>
@@ -636,19 +638,31 @@
         </w:rPr>
         <w:t xml:space="preserve"> is the method that draws the button onto the source surface. It first draws a rectangle the same colour as the background over its current position. Then if </w:t>
       </w:r>
-      <w:proofErr w:type="gramStart"/>
-      <w:r>
-        <w:rPr>
-          <w:lang w:eastAsia="en-GB"/>
-        </w:rPr>
-        <w:t>it’s</w:t>
-      </w:r>
-      <w:proofErr w:type="gramEnd"/>
-      <w:r>
-        <w:rPr>
-          <w:lang w:eastAsia="en-GB"/>
-        </w:rPr>
-        <w:t xml:space="preserve"> an outline a rectangle width 5 drawn                                              like so, otherwise it fills in a rectangle in the place, then it renders the text to the tile. Finally updating the screen</w:t>
+      <w:r>
+        <w:rPr>
+          <w:lang w:eastAsia="en-GB"/>
+        </w:rPr>
+        <w:t>it is</w:t>
+      </w:r>
+      <w:r>
+        <w:rPr>
+          <w:lang w:eastAsia="en-GB"/>
+        </w:rPr>
+        <w:t xml:space="preserve"> an outline a rectangle width 5 drawn                                              like so, </w:t>
+      </w:r>
+      <w:bookmarkStart w:id="0" w:name="_GoBack"/>
+      <w:bookmarkEnd w:id="0"/>
+      <w:r>
+        <w:rPr>
+          <w:lang w:eastAsia="en-GB"/>
+        </w:rPr>
+        <w:t>otherwise,</w:t>
+      </w:r>
+      <w:r>
+        <w:rPr>
+          <w:lang w:eastAsia="en-GB"/>
+        </w:rPr>
+        <w:t xml:space="preserve"> it fills in a rectangle in the place, then it renders the text to the tile. Finally updating the screen</w:t>
       </w:r>
     </w:p>
     <w:p>
@@ -702,129 +716,6 @@
             <wp:extent cx="5731510" cy="2491740"/>
             <wp:effectExtent l="0" t="0" r="2540" b="3810"/>
             <wp:docPr id="16" name="Picture 16"/>
-            <wp:cNvGraphicFramePr>
-              <a:graphicFrameLocks xmlns:a="http://schemas.openxmlformats.org/drawingml/2006/main" noChangeAspect="1"/>
-            </wp:cNvGraphicFramePr>
-            <a:graphic xmlns:a="http://schemas.openxmlformats.org/drawingml/2006/main">
-              <a:graphicData uri="http://schemas.openxmlformats.org/drawingml/2006/picture">
-                <pic:pic xmlns:pic="http://schemas.openxmlformats.org/drawingml/2006/picture">
-                  <pic:nvPicPr>
-                    <pic:cNvPr id="1" name=""/>
-                    <pic:cNvPicPr/>
-                  </pic:nvPicPr>
-                  <pic:blipFill>
-                    <a:blip r:embed="rId11"/>
-                    <a:stretch>
-                      <a:fillRect/>
-                    </a:stretch>
-                  </pic:blipFill>
-                  <pic:spPr>
-                    <a:xfrm>
-                      <a:off x="0" y="0"/>
-                      <a:ext cx="5731510" cy="2491740"/>
-                    </a:xfrm>
-                    <a:prstGeom prst="rect">
-                      <a:avLst/>
-                    </a:prstGeom>
-                  </pic:spPr>
-                </pic:pic>
-              </a:graphicData>
-            </a:graphic>
-          </wp:inline>
-        </w:drawing>
-      </w:r>
-    </w:p>
-    <w:p>
-      <w:r>
-        <w:rPr>
-          <w:rStyle w:val="Heading4Char"/>
-          <w:rFonts w:eastAsiaTheme="minorHAnsi" w:cstheme="minorBidi"/>
-          <w:iCs w:val="0"/>
-        </w:rPr>
-        <w:t xml:space="preserve">Initialise render font to </w:t>
-      </w:r>
-      <w:proofErr w:type="spellStart"/>
-      <w:r>
-        <w:rPr>
-          <w:rStyle w:val="Heading4Char"/>
-          <w:rFonts w:eastAsiaTheme="minorHAnsi" w:cstheme="minorBidi"/>
-          <w:iCs w:val="0"/>
-        </w:rPr>
-        <w:t>rect</w:t>
-      </w:r>
-      <w:proofErr w:type="spellEnd"/>
-      <w:r>
-        <w:rPr>
-          <w:rStyle w:val="Heading4Char"/>
-          <w:rFonts w:eastAsiaTheme="minorHAnsi" w:cstheme="minorBidi"/>
-          <w:iCs w:val="0"/>
-        </w:rPr>
-        <w:t xml:space="preserve"> </w:t>
-      </w:r>
-      <w:r>
-        <w:t>tries to render the text on to the text box.</w:t>
-      </w:r>
-      <w:r>
-        <w:br/>
-        <w:t>Firstly it counts the number of new lines are in the text, then if there are any it goes through every line and tries to fit it into the box with the largest font size. Once it has found all the font sizes for each line it chooses the smallest one and sets that as the font size for each line.</w:t>
-      </w:r>
-    </w:p>
-    <w:p>
-      <w:r>
-        <w:t xml:space="preserve"> Then it goes through each line and renders it to the screen, by choosing the text up to the line break to render and the text after the first line break to repeat, if there are no more line breaks indexing the string will throw an error, and then it renders the last line.</w:t>
-      </w:r>
-    </w:p>
-    <w:p>
-      <w:pPr>
-        <w:rPr>
-          <w:lang w:eastAsia="en-GB"/>
-        </w:rPr>
-      </w:pPr>
-      <w:r>
-        <w:rPr>
-          <w:lang w:eastAsia="en-GB"/>
-        </w:rPr>
-        <w:t>Finally if there was no line breaks it gets the font size and then renders the font</w:t>
-      </w:r>
-    </w:p>
-    <w:p>
-      <w:pPr>
-        <w:rPr>
-          <w:rStyle w:val="Heading4Char"/>
-        </w:rPr>
-      </w:pPr>
-    </w:p>
-    <w:p>
-      <w:pPr>
-        <w:pStyle w:val="Heading4"/>
-        <w:rPr>
-          <w:rStyle w:val="Heading4Char"/>
-        </w:rPr>
-      </w:pPr>
-      <w:r>
-        <w:rPr>
-          <w:rStyle w:val="Heading4Char"/>
-        </w:rPr>
-        <w:t xml:space="preserve">Render font to </w:t>
-      </w:r>
-      <w:proofErr w:type="spellStart"/>
-      <w:r>
-        <w:rPr>
-          <w:rStyle w:val="Heading4Char"/>
-        </w:rPr>
-        <w:t>rect</w:t>
-      </w:r>
-      <w:proofErr w:type="spellEnd"/>
-      <w:r>
-        <w:rPr>
-          <w:noProof/>
-          <w:lang w:eastAsia="en-GB"/>
-        </w:rPr>
-        <w:drawing>
-          <wp:inline distT="0" distB="0" distL="0" distR="0" wp14:anchorId="692FD448" wp14:editId="6AEFB3AF">
-            <wp:extent cx="5731510" cy="680720"/>
-            <wp:effectExtent l="0" t="0" r="2540" b="5080"/>
-            <wp:docPr id="17" name="Picture 17"/>
             <wp:cNvGraphicFramePr>
               <a:graphicFrameLocks xmlns:a="http://schemas.openxmlformats.org/drawingml/2006/main" noChangeAspect="1"/>
             </wp:cNvGraphicFramePr>
@@ -844,6 +735,129 @@
                   <pic:spPr>
                     <a:xfrm>
                       <a:off x="0" y="0"/>
+                      <a:ext cx="5731510" cy="2491740"/>
+                    </a:xfrm>
+                    <a:prstGeom prst="rect">
+                      <a:avLst/>
+                    </a:prstGeom>
+                  </pic:spPr>
+                </pic:pic>
+              </a:graphicData>
+            </a:graphic>
+          </wp:inline>
+        </w:drawing>
+      </w:r>
+    </w:p>
+    <w:p>
+      <w:r>
+        <w:rPr>
+          <w:rStyle w:val="Heading4Char"/>
+          <w:rFonts w:eastAsiaTheme="minorHAnsi" w:cstheme="minorBidi"/>
+          <w:iCs w:val="0"/>
+        </w:rPr>
+        <w:t xml:space="preserve">Initialise render font to </w:t>
+      </w:r>
+      <w:proofErr w:type="spellStart"/>
+      <w:r>
+        <w:rPr>
+          <w:rStyle w:val="Heading4Char"/>
+          <w:rFonts w:eastAsiaTheme="minorHAnsi" w:cstheme="minorBidi"/>
+          <w:iCs w:val="0"/>
+        </w:rPr>
+        <w:t>rect</w:t>
+      </w:r>
+      <w:proofErr w:type="spellEnd"/>
+      <w:r>
+        <w:rPr>
+          <w:rStyle w:val="Heading4Char"/>
+          <w:rFonts w:eastAsiaTheme="minorHAnsi" w:cstheme="minorBidi"/>
+          <w:iCs w:val="0"/>
+        </w:rPr>
+        <w:t xml:space="preserve"> </w:t>
+      </w:r>
+      <w:r>
+        <w:t>tries to render the text on to the text box.</w:t>
+      </w:r>
+      <w:r>
+        <w:br/>
+        <w:t>Firstly it counts the number of new lines are in the text, then if there are any it goes through every line and tries to fit it into the box with the largest font size. Once it has found all the font sizes for each line it chooses the smallest one and sets that as the font size for each line.</w:t>
+      </w:r>
+    </w:p>
+    <w:p>
+      <w:r>
+        <w:t xml:space="preserve"> Then it goes through each line and renders it to the screen, by choosing the text up to the line break to render and the text after the first line break to repeat, if there are no more line breaks indexing the string will throw an error, and then it renders the last line.</w:t>
+      </w:r>
+    </w:p>
+    <w:p>
+      <w:pPr>
+        <w:rPr>
+          <w:lang w:eastAsia="en-GB"/>
+        </w:rPr>
+      </w:pPr>
+      <w:r>
+        <w:rPr>
+          <w:lang w:eastAsia="en-GB"/>
+        </w:rPr>
+        <w:t>Finally if there was no line breaks it gets the font size and then renders the font</w:t>
+      </w:r>
+    </w:p>
+    <w:p>
+      <w:pPr>
+        <w:rPr>
+          <w:rStyle w:val="Heading4Char"/>
+        </w:rPr>
+      </w:pPr>
+    </w:p>
+    <w:p>
+      <w:pPr>
+        <w:pStyle w:val="Heading4"/>
+        <w:rPr>
+          <w:rStyle w:val="Heading4Char"/>
+        </w:rPr>
+      </w:pPr>
+      <w:r>
+        <w:rPr>
+          <w:rStyle w:val="Heading4Char"/>
+        </w:rPr>
+        <w:t xml:space="preserve">Render font to </w:t>
+      </w:r>
+      <w:proofErr w:type="spellStart"/>
+      <w:r>
+        <w:rPr>
+          <w:rStyle w:val="Heading4Char"/>
+        </w:rPr>
+        <w:t>rect</w:t>
+      </w:r>
+      <w:proofErr w:type="spellEnd"/>
+      <w:r>
+        <w:rPr>
+          <w:noProof/>
+          <w:lang w:eastAsia="en-GB"/>
+        </w:rPr>
+        <w:drawing>
+          <wp:inline distT="0" distB="0" distL="0" distR="0" wp14:anchorId="692FD448" wp14:editId="6AEFB3AF">
+            <wp:extent cx="5731510" cy="680720"/>
+            <wp:effectExtent l="0" t="0" r="2540" b="5080"/>
+            <wp:docPr id="17" name="Picture 17"/>
+            <wp:cNvGraphicFramePr>
+              <a:graphicFrameLocks xmlns:a="http://schemas.openxmlformats.org/drawingml/2006/main" noChangeAspect="1"/>
+            </wp:cNvGraphicFramePr>
+            <a:graphic xmlns:a="http://schemas.openxmlformats.org/drawingml/2006/main">
+              <a:graphicData uri="http://schemas.openxmlformats.org/drawingml/2006/picture">
+                <pic:pic xmlns:pic="http://schemas.openxmlformats.org/drawingml/2006/picture">
+                  <pic:nvPicPr>
+                    <pic:cNvPr id="1" name=""/>
+                    <pic:cNvPicPr/>
+                  </pic:nvPicPr>
+                  <pic:blipFill>
+                    <a:blip r:embed="rId13"/>
+                    <a:stretch>
+                      <a:fillRect/>
+                    </a:stretch>
+                  </pic:blipFill>
+                  <pic:spPr>
+                    <a:xfrm>
+                      <a:off x="0" y="0"/>
                       <a:ext cx="5731510" cy="680720"/>
                     </a:xfrm>
                     <a:prstGeom prst="rect">
@@ -975,7 +989,6 @@
           <w:noProof/>
           <w:lang w:eastAsia="en-GB"/>
         </w:rPr>
-        <w:lastRenderedPageBreak/>
         <w:drawing>
           <wp:anchor distT="0" distB="0" distL="114300" distR="114300" simplePos="0" relativeHeight="251668480" behindDoc="0" locked="0" layoutInCell="1" allowOverlap="1">
             <wp:simplePos x="0" y="0"/>
@@ -1000,7 +1013,7 @@
                     <pic:cNvPicPr/>
                   </pic:nvPicPr>
                   <pic:blipFill>
-                    <a:blip r:embed="rId13">
+                    <a:blip r:embed="rId14">
                       <a:extLst>
                         <a:ext uri="{28A0092B-C50C-407E-A947-70E740481C1C}">
                           <a14:useLocalDpi xmlns:a14="http://schemas.microsoft.com/office/drawing/2010/main" val="0"/>
@@ -1148,7 +1161,7 @@
                     <pic:cNvPicPr/>
                   </pic:nvPicPr>
                   <pic:blipFill rotWithShape="1">
-                    <a:blip r:embed="rId14">
+                    <a:blip r:embed="rId15">
                       <a:extLst>
                         <a:ext uri="{28A0092B-C50C-407E-A947-70E740481C1C}">
                           <a14:useLocalDpi xmlns:a14="http://schemas.microsoft.com/office/drawing/2010/main" val="0"/>
@@ -1328,7 +1341,7 @@
                     <pic:cNvPicPr/>
                   </pic:nvPicPr>
                   <pic:blipFill rotWithShape="1">
-                    <a:blip r:embed="rId14">
+                    <a:blip r:embed="rId15">
                       <a:extLst>
                         <a:ext uri="{28A0092B-C50C-407E-A947-70E740481C1C}">
                           <a14:useLocalDpi xmlns:a14="http://schemas.microsoft.com/office/drawing/2010/main" val="0"/>
@@ -1484,7 +1497,6 @@
           <w:noProof/>
           <w:lang w:eastAsia="en-GB"/>
         </w:rPr>
-        <w:lastRenderedPageBreak/>
         <w:drawing>
           <wp:anchor distT="0" distB="0" distL="114300" distR="114300" simplePos="0" relativeHeight="251654144" behindDoc="0" locked="0" layoutInCell="1" allowOverlap="1" wp14:anchorId="0BFE0500" wp14:editId="2B128E25">
             <wp:simplePos x="0" y="0"/>
@@ -1509,7 +1521,7 @@
                     <pic:cNvPicPr/>
                   </pic:nvPicPr>
                   <pic:blipFill>
-                    <a:blip r:embed="rId15">
+                    <a:blip r:embed="rId16">
                       <a:extLst>
                         <a:ext uri="{28A0092B-C50C-407E-A947-70E740481C1C}">
                           <a14:useLocalDpi xmlns:a14="http://schemas.microsoft.com/office/drawing/2010/main" val="0"/>
@@ -1547,6 +1559,7 @@
     </w:p>
     <w:p>
       <w:r>
+        <w:lastRenderedPageBreak/>
         <w:t>Th</w:t>
       </w:r>
       <w:r>
@@ -1867,7 +1880,13 @@
                     <w:rPr>
                       <w:rFonts w:ascii="Cambria Math" w:hAnsi="Cambria Math"/>
                     </w:rPr>
-                    <m:t>-y</m:t>
+                    <m:t>-</m:t>
+                  </m:r>
+                  <m:r>
+                    <w:rPr>
+                      <w:rFonts w:ascii="Cambria Math" w:hAnsi="Cambria Math"/>
+                    </w:rPr>
+                    <m:t>y</m:t>
                   </m:r>
                   <m:func>
                     <m:funcPr>
@@ -1939,7 +1958,13 @@
                     <w:rPr>
                       <w:rFonts w:ascii="Cambria Math" w:hAnsi="Cambria Math"/>
                     </w:rPr>
-                    <m:t>+y</m:t>
+                    <m:t>+</m:t>
+                  </m:r>
+                  <m:r>
+                    <w:rPr>
+                      <w:rFonts w:ascii="Cambria Math" w:hAnsi="Cambria Math"/>
+                    </w:rPr>
+                    <m:t>y</m:t>
                   </m:r>
                   <m:func>
                     <m:funcPr>
@@ -2218,7 +2243,6 @@
           <w:noProof/>
           <w:lang w:eastAsia="en-GB"/>
         </w:rPr>
-        <w:lastRenderedPageBreak/>
         <w:t>Class: SudokuGrid</w:t>
       </w:r>
     </w:p>
@@ -2257,7 +2281,7 @@
                     <pic:cNvPicPr/>
                   </pic:nvPicPr>
                   <pic:blipFill>
-                    <a:blip r:embed="rId16"/>
+                    <a:blip r:embed="rId17"/>
                     <a:stretch>
                       <a:fillRect/>
                     </a:stretch>
@@ -2354,7 +2378,7 @@
                     <pic:cNvPicPr/>
                   </pic:nvPicPr>
                   <pic:blipFill>
-                    <a:blip r:embed="rId17">
+                    <a:blip r:embed="rId18">
                       <a:extLst>
                         <a:ext uri="{28A0092B-C50C-407E-A947-70E740481C1C}">
                           <a14:useLocalDpi xmlns:a14="http://schemas.microsoft.com/office/drawing/2010/main" val="0"/>
@@ -2478,7 +2502,7 @@
                     <pic:cNvPicPr/>
                   </pic:nvPicPr>
                   <pic:blipFill rotWithShape="1">
-                    <a:blip r:embed="rId18">
+                    <a:blip r:embed="rId19">
                       <a:extLst>
                         <a:ext uri="{28A0092B-C50C-407E-A947-70E740481C1C}">
                           <a14:useLocalDpi xmlns:a14="http://schemas.microsoft.com/office/drawing/2010/main" val="0"/>
@@ -2555,8 +2579,6 @@
         </w:rPr>
         <w:t>All the return statements are tuples to allow for hashing.</w:t>
       </w:r>
-      <w:bookmarkStart w:id="0" w:name="_GoBack"/>
-      <w:bookmarkEnd w:id="0"/>
     </w:p>
     <w:p>
       <w:pPr>
@@ -2583,7 +2605,7 @@
 </file>
 
 <file path=word/endnotes.xml><?xml version="1.0" encoding="utf-8"?>
-<w:endnotes xmlns:wpc="http://schemas.microsoft.com/office/word/2010/wordprocessingCanvas" xmlns:cx="http://schemas.microsoft.com/office/drawing/2014/chartex" xmlns:cx1="http://schemas.microsoft.com/office/drawing/2015/9/8/chartex" xmlns:mc="http://schemas.openxmlformats.org/markup-compatibility/2006" xmlns:o="urn:schemas-microsoft-com:office:office" xmlns:r="http://schemas.openxmlformats.org/officeDocument/2006/relationships" xmlns:m="http://schemas.openxmlformats.org/officeDocument/2006/math" xmlns:v="urn:schemas-microsoft-com:vml" xmlns:wp14="http://schemas.microsoft.com/office/word/2010/wordprocessingDrawing" xmlns:wp="http://schemas.openxmlformats.org/drawingml/2006/wordprocessingDrawing" xmlns:w10="urn:schemas-microsoft-com:office:word" xmlns:w="http://schemas.openxmlformats.org/wordprocessingml/2006/main" xmlns:w14="http://schemas.microsoft.com/office/word/2010/wordml" xmlns:w15="http://schemas.microsoft.com/office/word/2012/wordml" xmlns:w16se="http://schemas.microsoft.com/office/word/2015/wordml/symex" xmlns:wpg="http://schemas.microsoft.com/office/word/2010/wordprocessingGroup" xmlns:wpi="http://schemas.microsoft.com/office/word/2010/wordprocessingInk" xmlns:wne="http://schemas.microsoft.com/office/word/2006/wordml" xmlns:wps="http://schemas.microsoft.com/office/word/2010/wordprocessingShape" mc:Ignorable="w14 w15 w16se wp14">
+<w:endnotes xmlns:wpc="http://schemas.microsoft.com/office/word/2010/wordprocessingCanvas" xmlns:mc="http://schemas.openxmlformats.org/markup-compatibility/2006" xmlns:o="urn:schemas-microsoft-com:office:office" xmlns:r="http://schemas.openxmlformats.org/officeDocument/2006/relationships" xmlns:m="http://schemas.openxmlformats.org/officeDocument/2006/math" xmlns:v="urn:schemas-microsoft-com:vml" xmlns:wp14="http://schemas.microsoft.com/office/word/2010/wordprocessingDrawing" xmlns:wp="http://schemas.openxmlformats.org/drawingml/2006/wordprocessingDrawing" xmlns:w10="urn:schemas-microsoft-com:office:word" xmlns:w="http://schemas.openxmlformats.org/wordprocessingml/2006/main" xmlns:w14="http://schemas.microsoft.com/office/word/2010/wordml" xmlns:wpg="http://schemas.microsoft.com/office/word/2010/wordprocessingGroup" xmlns:wpi="http://schemas.microsoft.com/office/word/2010/wordprocessingInk" xmlns:wne="http://schemas.microsoft.com/office/word/2006/wordml" xmlns:wps="http://schemas.microsoft.com/office/word/2010/wordprocessingShape" mc:Ignorable="w14 wp14">
   <w:endnote w:type="separator" w:id="-1">
     <w:p>
       <w:pPr>
@@ -2608,7 +2630,7 @@
 </file>
 
 <file path=word/footnotes.xml><?xml version="1.0" encoding="utf-8"?>
-<w:footnotes xmlns:wpc="http://schemas.microsoft.com/office/word/2010/wordprocessingCanvas" xmlns:cx="http://schemas.microsoft.com/office/drawing/2014/chartex" xmlns:cx1="http://schemas.microsoft.com/office/drawing/2015/9/8/chartex" xmlns:mc="http://schemas.openxmlformats.org/markup-compatibility/2006" xmlns:o="urn:schemas-microsoft-com:office:office" xmlns:r="http://schemas.openxmlformats.org/officeDocument/2006/relationships" xmlns:m="http://schemas.openxmlformats.org/officeDocument/2006/math" xmlns:v="urn:schemas-microsoft-com:vml" xmlns:wp14="http://schemas.microsoft.com/office/word/2010/wordprocessingDrawing" xmlns:wp="http://schemas.openxmlformats.org/drawingml/2006/wordprocessingDrawing" xmlns:w10="urn:schemas-microsoft-com:office:word" xmlns:w="http://schemas.openxmlformats.org/wordprocessingml/2006/main" xmlns:w14="http://schemas.microsoft.com/office/word/2010/wordml" xmlns:w15="http://schemas.microsoft.com/office/word/2012/wordml" xmlns:w16se="http://schemas.microsoft.com/office/word/2015/wordml/symex" xmlns:wpg="http://schemas.microsoft.com/office/word/2010/wordprocessingGroup" xmlns:wpi="http://schemas.microsoft.com/office/word/2010/wordprocessingInk" xmlns:wne="http://schemas.microsoft.com/office/word/2006/wordml" xmlns:wps="http://schemas.microsoft.com/office/word/2010/wordprocessingShape" mc:Ignorable="w14 w15 w16se wp14">
+<w:footnotes xmlns:wpc="http://schemas.microsoft.com/office/word/2010/wordprocessingCanvas" xmlns:mc="http://schemas.openxmlformats.org/markup-compatibility/2006" xmlns:o="urn:schemas-microsoft-com:office:office" xmlns:r="http://schemas.openxmlformats.org/officeDocument/2006/relationships" xmlns:m="http://schemas.openxmlformats.org/officeDocument/2006/math" xmlns:v="urn:schemas-microsoft-com:vml" xmlns:wp14="http://schemas.microsoft.com/office/word/2010/wordprocessingDrawing" xmlns:wp="http://schemas.openxmlformats.org/drawingml/2006/wordprocessingDrawing" xmlns:w10="urn:schemas-microsoft-com:office:word" xmlns:w="http://schemas.openxmlformats.org/wordprocessingml/2006/main" xmlns:w14="http://schemas.microsoft.com/office/word/2010/wordml" xmlns:wpg="http://schemas.microsoft.com/office/word/2010/wordprocessingGroup" xmlns:wpi="http://schemas.microsoft.com/office/word/2010/wordprocessingInk" xmlns:wne="http://schemas.microsoft.com/office/word/2006/wordml" xmlns:wps="http://schemas.microsoft.com/office/word/2010/wordprocessingShape" mc:Ignorable="w14 wp14">
   <w:footnote w:type="separator" w:id="-1">
     <w:p>
       <w:pPr>
@@ -2633,8 +2655,8 @@
 </file>
 
 <file path=word/numbering.xml><?xml version="1.0" encoding="utf-8"?>
-<w:numbering xmlns:wpc="http://schemas.microsoft.com/office/word/2010/wordprocessingCanvas" xmlns:cx="http://schemas.microsoft.com/office/drawing/2014/chartex" xmlns:cx1="http://schemas.microsoft.com/office/drawing/2015/9/8/chartex" xmlns:mc="http://schemas.openxmlformats.org/markup-compatibility/2006" xmlns:o="urn:schemas-microsoft-com:office:office" xmlns:r="http://schemas.openxmlformats.org/officeDocument/2006/relationships" xmlns:m="http://schemas.openxmlformats.org/officeDocument/2006/math" xmlns:v="urn:schemas-microsoft-com:vml" xmlns:wp14="http://schemas.microsoft.com/office/word/2010/wordprocessingDrawing" xmlns:wp="http://schemas.openxmlformats.org/drawingml/2006/wordprocessingDrawing" xmlns:w10="urn:schemas-microsoft-com:office:word" xmlns:w="http://schemas.openxmlformats.org/wordprocessingml/2006/main" xmlns:w14="http://schemas.microsoft.com/office/word/2010/wordml" xmlns:w15="http://schemas.microsoft.com/office/word/2012/wordml" xmlns:w16se="http://schemas.microsoft.com/office/word/2015/wordml/symex" xmlns:wpg="http://schemas.microsoft.com/office/word/2010/wordprocessingGroup" xmlns:wpi="http://schemas.microsoft.com/office/word/2010/wordprocessingInk" xmlns:wne="http://schemas.microsoft.com/office/word/2006/wordml" xmlns:wps="http://schemas.microsoft.com/office/word/2010/wordprocessingShape" mc:Ignorable="w14 w15 w16se wp14">
-  <w:abstractNum w:abstractNumId="0" w15:restartNumberingAfterBreak="0">
+<w:numbering xmlns:wpc="http://schemas.microsoft.com/office/word/2010/wordprocessingCanvas" xmlns:mc="http://schemas.openxmlformats.org/markup-compatibility/2006" xmlns:o="urn:schemas-microsoft-com:office:office" xmlns:r="http://schemas.openxmlformats.org/officeDocument/2006/relationships" xmlns:m="http://schemas.openxmlformats.org/officeDocument/2006/math" xmlns:v="urn:schemas-microsoft-com:vml" xmlns:wp14="http://schemas.microsoft.com/office/word/2010/wordprocessingDrawing" xmlns:wp="http://schemas.openxmlformats.org/drawingml/2006/wordprocessingDrawing" xmlns:w10="urn:schemas-microsoft-com:office:word" xmlns:w="http://schemas.openxmlformats.org/wordprocessingml/2006/main" xmlns:w14="http://schemas.microsoft.com/office/word/2010/wordml" xmlns:wpg="http://schemas.microsoft.com/office/word/2010/wordprocessingGroup" xmlns:wpi="http://schemas.microsoft.com/office/word/2010/wordprocessingInk" xmlns:wne="http://schemas.microsoft.com/office/word/2006/wordml" xmlns:wps="http://schemas.microsoft.com/office/word/2010/wordprocessingShape" mc:Ignorable="w14 wp14">
+  <w:abstractNum w:abstractNumId="0">
     <w:nsid w:val="387F2EA3"/>
     <w:multiLevelType w:val="hybridMultilevel"/>
     <w:tmpl w:val="DFFEBF98"/>
@@ -2754,7 +2776,7 @@
 </file>
 
 <file path=word/styles.xml><?xml version="1.0" encoding="utf-8"?>
-<w:styles xmlns:mc="http://schemas.openxmlformats.org/markup-compatibility/2006" xmlns:r="http://schemas.openxmlformats.org/officeDocument/2006/relationships" xmlns:w="http://schemas.openxmlformats.org/wordprocessingml/2006/main" xmlns:w14="http://schemas.microsoft.com/office/word/2010/wordml" xmlns:w15="http://schemas.microsoft.com/office/word/2012/wordml" xmlns:w16se="http://schemas.microsoft.com/office/word/2015/wordml/symex" mc:Ignorable="w14 w15 w16se">
+<w:styles xmlns:mc="http://schemas.openxmlformats.org/markup-compatibility/2006" xmlns:r="http://schemas.openxmlformats.org/officeDocument/2006/relationships" xmlns:w="http://schemas.openxmlformats.org/wordprocessingml/2006/main" xmlns:w14="http://schemas.microsoft.com/office/word/2010/wordml" mc:Ignorable="w14">
   <w:docDefaults>
     <w:rPrDefault>
       <w:rPr>
@@ -2770,378 +2792,637 @@
       </w:pPr>
     </w:pPrDefault>
   </w:docDefaults>
-  <w:latentStyles w:defLockedState="0" w:defUIPriority="99" w:defSemiHidden="0" w:defUnhideWhenUsed="0" w:defQFormat="0" w:count="371">
-    <w:lsdException w:name="Normal" w:uiPriority="0" w:qFormat="1"/>
-    <w:lsdException w:name="heading 1" w:uiPriority="9" w:qFormat="1"/>
-    <w:lsdException w:name="heading 2" w:semiHidden="1" w:uiPriority="9" w:unhideWhenUsed="1" w:qFormat="1"/>
-    <w:lsdException w:name="heading 3" w:semiHidden="1" w:uiPriority="9" w:unhideWhenUsed="1" w:qFormat="1"/>
-    <w:lsdException w:name="heading 4" w:semiHidden="1" w:uiPriority="9" w:unhideWhenUsed="1" w:qFormat="1"/>
-    <w:lsdException w:name="heading 5" w:semiHidden="1" w:uiPriority="9" w:unhideWhenUsed="1" w:qFormat="1"/>
-    <w:lsdException w:name="heading 6" w:semiHidden="1" w:uiPriority="9" w:unhideWhenUsed="1" w:qFormat="1"/>
-    <w:lsdException w:name="heading 7" w:semiHidden="1" w:uiPriority="9" w:unhideWhenUsed="1" w:qFormat="1"/>
-    <w:lsdException w:name="heading 8" w:semiHidden="1" w:uiPriority="9" w:unhideWhenUsed="1" w:qFormat="1"/>
-    <w:lsdException w:name="heading 9" w:semiHidden="1" w:uiPriority="9" w:unhideWhenUsed="1" w:qFormat="1"/>
-    <w:lsdException w:name="index 1" w:semiHidden="1" w:unhideWhenUsed="1"/>
-    <w:lsdException w:name="index 2" w:semiHidden="1" w:unhideWhenUsed="1"/>
-    <w:lsdException w:name="index 3" w:semiHidden="1" w:unhideWhenUsed="1"/>
-    <w:lsdException w:name="index 4" w:semiHidden="1" w:unhideWhenUsed="1"/>
-    <w:lsdException w:name="index 5" w:semiHidden="1" w:unhideWhenUsed="1"/>
-    <w:lsdException w:name="index 6" w:semiHidden="1" w:unhideWhenUsed="1"/>
-    <w:lsdException w:name="index 7" w:semiHidden="1" w:unhideWhenUsed="1"/>
-    <w:lsdException w:name="index 8" w:semiHidden="1" w:unhideWhenUsed="1"/>
-    <w:lsdException w:name="index 9" w:semiHidden="1" w:unhideWhenUsed="1"/>
-    <w:lsdException w:name="toc 1" w:semiHidden="1" w:uiPriority="39" w:unhideWhenUsed="1"/>
-    <w:lsdException w:name="toc 2" w:semiHidden="1" w:uiPriority="39" w:unhideWhenUsed="1"/>
-    <w:lsdException w:name="toc 3" w:semiHidden="1" w:uiPriority="39" w:unhideWhenUsed="1"/>
-    <w:lsdException w:name="toc 4" w:semiHidden="1" w:uiPriority="39" w:unhideWhenUsed="1"/>
-    <w:lsdException w:name="toc 5" w:semiHidden="1" w:uiPriority="39" w:unhideWhenUsed="1"/>
-    <w:lsdException w:name="toc 6" w:semiHidden="1" w:uiPriority="39" w:unhideWhenUsed="1"/>
-    <w:lsdException w:name="toc 7" w:semiHidden="1" w:uiPriority="39" w:unhideWhenUsed="1"/>
-    <w:lsdException w:name="toc 8" w:semiHidden="1" w:uiPriority="39" w:unhideWhenUsed="1"/>
-    <w:lsdException w:name="toc 9" w:semiHidden="1" w:uiPriority="39" w:unhideWhenUsed="1"/>
-    <w:lsdException w:name="Normal Indent" w:semiHidden="1" w:unhideWhenUsed="1"/>
-    <w:lsdException w:name="footnote text" w:semiHidden="1" w:unhideWhenUsed="1"/>
-    <w:lsdException w:name="annotation text" w:semiHidden="1" w:unhideWhenUsed="1"/>
-    <w:lsdException w:name="header" w:semiHidden="1" w:unhideWhenUsed="1"/>
-    <w:lsdException w:name="footer" w:semiHidden="1" w:unhideWhenUsed="1"/>
-    <w:lsdException w:name="index heading" w:semiHidden="1" w:unhideWhenUsed="1"/>
-    <w:lsdException w:name="caption" w:semiHidden="1" w:uiPriority="35" w:unhideWhenUsed="1" w:qFormat="1"/>
-    <w:lsdException w:name="table of figures" w:semiHidden="1" w:unhideWhenUsed="1"/>
-    <w:lsdException w:name="envelope address" w:semiHidden="1" w:unhideWhenUsed="1"/>
-    <w:lsdException w:name="envelope return" w:semiHidden="1" w:unhideWhenUsed="1"/>
-    <w:lsdException w:name="footnote reference" w:semiHidden="1" w:unhideWhenUsed="1"/>
-    <w:lsdException w:name="annotation reference" w:semiHidden="1" w:unhideWhenUsed="1"/>
-    <w:lsdException w:name="line number" w:semiHidden="1" w:unhideWhenUsed="1"/>
-    <w:lsdException w:name="page number" w:semiHidden="1" w:unhideWhenUsed="1"/>
-    <w:lsdException w:name="endnote reference" w:semiHidden="1" w:unhideWhenUsed="1"/>
-    <w:lsdException w:name="endnote text" w:semiHidden="1" w:unhideWhenUsed="1"/>
-    <w:lsdException w:name="table of authorities" w:semiHidden="1" w:unhideWhenUsed="1"/>
-    <w:lsdException w:name="macro" w:semiHidden="1" w:unhideWhenUsed="1"/>
-    <w:lsdException w:name="toa heading" w:semiHidden="1" w:unhideWhenUsed="1"/>
-    <w:lsdException w:name="List" w:semiHidden="1" w:unhideWhenUsed="1"/>
-    <w:lsdException w:name="List Bullet" w:semiHidden="1" w:unhideWhenUsed="1"/>
-    <w:lsdException w:name="List Number" w:semiHidden="1" w:unhideWhenUsed="1"/>
-    <w:lsdException w:name="List 2" w:semiHidden="1" w:unhideWhenUsed="1"/>
-    <w:lsdException w:name="List 3" w:semiHidden="1" w:unhideWhenUsed="1"/>
-    <w:lsdException w:name="List 4" w:semiHidden="1" w:unhideWhenUsed="1"/>
-    <w:lsdException w:name="List 5" w:semiHidden="1" w:unhideWhenUsed="1"/>
-    <w:lsdException w:name="List Bullet 2" w:semiHidden="1" w:unhideWhenUsed="1"/>
-    <w:lsdException w:name="List Bullet 3" w:semiHidden="1" w:unhideWhenUsed="1"/>
-    <w:lsdException w:name="List Bullet 4" w:semiHidden="1" w:unhideWhenUsed="1"/>
-    <w:lsdException w:name="List Bullet 5" w:semiHidden="1" w:unhideWhenUsed="1"/>
-    <w:lsdException w:name="List Number 2" w:semiHidden="1" w:unhideWhenUsed="1"/>
-    <w:lsdException w:name="List Number 3" w:semiHidden="1" w:unhideWhenUsed="1"/>
-    <w:lsdException w:name="List Number 4" w:semiHidden="1" w:unhideWhenUsed="1"/>
-    <w:lsdException w:name="List Number 5" w:semiHidden="1" w:unhideWhenUsed="1"/>
-    <w:lsdException w:name="Title" w:uiPriority="10" w:qFormat="1"/>
-    <w:lsdException w:name="Closing" w:semiHidden="1" w:unhideWhenUsed="1"/>
-    <w:lsdException w:name="Signature" w:semiHidden="1" w:unhideWhenUsed="1"/>
-    <w:lsdException w:name="Default Paragraph Font" w:semiHidden="1" w:uiPriority="1" w:unhideWhenUsed="1"/>
-    <w:lsdException w:name="Body Text" w:semiHidden="1" w:unhideWhenUsed="1"/>
-    <w:lsdException w:name="Body Text Indent" w:semiHidden="1" w:unhideWhenUsed="1"/>
-    <w:lsdException w:name="List Continue" w:semiHidden="1" w:unhideWhenUsed="1"/>
-    <w:lsdException w:name="List Continue 2" w:semiHidden="1" w:unhideWhenUsed="1"/>
-    <w:lsdException w:name="List Continue 3" w:semiHidden="1" w:unhideWhenUsed="1"/>
-    <w:lsdException w:name="List Continue 4" w:semiHidden="1" w:unhideWhenUsed="1"/>
-    <w:lsdException w:name="List Continue 5" w:semiHidden="1" w:unhideWhenUsed="1"/>
-    <w:lsdException w:name="Message Header" w:semiHidden="1" w:unhideWhenUsed="1"/>
-    <w:lsdException w:name="Subtitle" w:uiPriority="11" w:qFormat="1"/>
-    <w:lsdException w:name="Salutation" w:semiHidden="1" w:unhideWhenUsed="1"/>
-    <w:lsdException w:name="Date" w:semiHidden="1" w:unhideWhenUsed="1"/>
-    <w:lsdException w:name="Body Text First Indent" w:semiHidden="1" w:unhideWhenUsed="1"/>
-    <w:lsdException w:name="Body Text First Indent 2" w:semiHidden="1" w:unhideWhenUsed="1"/>
-    <w:lsdException w:name="Note Heading" w:semiHidden="1" w:unhideWhenUsed="1"/>
-    <w:lsdException w:name="Body Text 2" w:semiHidden="1" w:unhideWhenUsed="1"/>
-    <w:lsdException w:name="Body Text 3" w:semiHidden="1" w:unhideWhenUsed="1"/>
-    <w:lsdException w:name="Body Text Indent 2" w:semiHidden="1" w:unhideWhenUsed="1"/>
-    <w:lsdException w:name="Body Text Indent 3" w:semiHidden="1" w:unhideWhenUsed="1"/>
-    <w:lsdException w:name="Block Text" w:semiHidden="1" w:unhideWhenUsed="1"/>
-    <w:lsdException w:name="Hyperlink" w:semiHidden="1" w:unhideWhenUsed="1"/>
-    <w:lsdException w:name="FollowedHyperlink" w:semiHidden="1" w:unhideWhenUsed="1"/>
-    <w:lsdException w:name="Strong" w:uiPriority="22" w:qFormat="1"/>
-    <w:lsdException w:name="Emphasis" w:uiPriority="20" w:qFormat="1"/>
-    <w:lsdException w:name="Document Map" w:semiHidden="1" w:unhideWhenUsed="1"/>
-    <w:lsdException w:name="Plain Text" w:semiHidden="1" w:unhideWhenUsed="1"/>
-    <w:lsdException w:name="E-mail Signature" w:semiHidden="1" w:unhideWhenUsed="1"/>
-    <w:lsdException w:name="HTML Top of Form" w:semiHidden="1" w:unhideWhenUsed="1"/>
-    <w:lsdException w:name="HTML Bottom of Form" w:semiHidden="1" w:unhideWhenUsed="1"/>
-    <w:lsdException w:name="Normal (Web)" w:semiHidden="1" w:unhideWhenUsed="1"/>
-    <w:lsdException w:name="HTML Acronym" w:semiHidden="1" w:unhideWhenUsed="1"/>
-    <w:lsdException w:name="HTML Address" w:semiHidden="1" w:unhideWhenUsed="1"/>
-    <w:lsdException w:name="HTML Cite" w:semiHidden="1" w:unhideWhenUsed="1"/>
-    <w:lsdException w:name="HTML Code" w:semiHidden="1" w:unhideWhenUsed="1"/>
-    <w:lsdException w:name="HTML Definition" w:semiHidden="1" w:unhideWhenUsed="1"/>
-    <w:lsdException w:name="HTML Keyboard" w:semiHidden="1" w:unhideWhenUsed="1"/>
-    <w:lsdException w:name="HTML Preformatted" w:semiHidden="1" w:unhideWhenUsed="1"/>
-    <w:lsdException w:name="HTML Sample" w:semiHidden="1" w:unhideWhenUsed="1"/>
-    <w:lsdException w:name="HTML Typewriter" w:semiHidden="1" w:unhideWhenUsed="1"/>
-    <w:lsdException w:name="HTML Variable" w:semiHidden="1" w:unhideWhenUsed="1"/>
-    <w:lsdException w:name="Normal Table" w:semiHidden="1" w:unhideWhenUsed="1"/>
-    <w:lsdException w:name="annotation subject" w:semiHidden="1" w:unhideWhenUsed="1"/>
-    <w:lsdException w:name="No List" w:semiHidden="1" w:unhideWhenUsed="1"/>
-    <w:lsdException w:name="Outline List 1" w:semiHidden="1" w:unhideWhenUsed="1"/>
-    <w:lsdException w:name="Outline List 2" w:semiHidden="1" w:unhideWhenUsed="1"/>
-    <w:lsdException w:name="Outline List 3" w:semiHidden="1" w:unhideWhenUsed="1"/>
-    <w:lsdException w:name="Table Simple 1" w:semiHidden="1" w:unhideWhenUsed="1"/>
-    <w:lsdException w:name="Table Simple 2" w:semiHidden="1" w:unhideWhenUsed="1"/>
-    <w:lsdException w:name="Table Simple 3" w:semiHidden="1" w:unhideWhenUsed="1"/>
-    <w:lsdException w:name="Table Classic 1" w:semiHidden="1" w:unhideWhenUsed="1"/>
-    <w:lsdException w:name="Table Classic 2" w:semiHidden="1" w:unhideWhenUsed="1"/>
-    <w:lsdException w:name="Table Classic 3" w:semiHidden="1" w:unhideWhenUsed="1"/>
-    <w:lsdException w:name="Table Classic 4" w:semiHidden="1" w:unhideWhenUsed="1"/>
-    <w:lsdException w:name="Table Colorful 1" w:semiHidden="1" w:unhideWhenUsed="1"/>
-    <w:lsdException w:name="Table Colorful 2" w:semiHidden="1" w:unhideWhenUsed="1"/>
-    <w:lsdException w:name="Table Colorful 3" w:semiHidden="1" w:unhideWhenUsed="1"/>
-    <w:lsdException w:name="Table Columns 1" w:semiHidden="1" w:unhideWhenUsed="1"/>
-    <w:lsdException w:name="Table Columns 2" w:semiHidden="1" w:unhideWhenUsed="1"/>
-    <w:lsdException w:name="Table Columns 3" w:semiHidden="1" w:unhideWhenUsed="1"/>
-    <w:lsdException w:name="Table Columns 4" w:semiHidden="1" w:unhideWhenUsed="1"/>
-    <w:lsdException w:name="Table Columns 5" w:semiHidden="1" w:unhideWhenUsed="1"/>
-    <w:lsdException w:name="Table Grid 1" w:semiHidden="1" w:unhideWhenUsed="1"/>
-    <w:lsdException w:name="Table Grid 2" w:semiHidden="1" w:unhideWhenUsed="1"/>
-    <w:lsdException w:name="Table Grid 3" w:semiHidden="1" w:unhideWhenUsed="1"/>
-    <w:lsdException w:name="Table Grid 4" w:semiHidden="1" w:unhideWhenUsed="1"/>
-    <w:lsdException w:name="Table Grid 5" w:semiHidden="1" w:unhideWhenUsed="1"/>
-    <w:lsdException w:name="Table Grid 6" w:semiHidden="1" w:unhideWhenUsed="1"/>
-    <w:lsdException w:name="Table Grid 7" w:semiHidden="1" w:unhideWhenUsed="1"/>
-    <w:lsdException w:name="Table Grid 8" w:semiHidden="1" w:unhideWhenUsed="1"/>
-    <w:lsdException w:name="Table List 1" w:semiHidden="1" w:unhideWhenUsed="1"/>
-    <w:lsdException w:name="Table List 2" w:semiHidden="1" w:unhideWhenUsed="1"/>
-    <w:lsdException w:name="Table List 3" w:semiHidden="1" w:unhideWhenUsed="1"/>
-    <w:lsdException w:name="Table List 4" w:semiHidden="1" w:unhideWhenUsed="1"/>
-    <w:lsdException w:name="Table List 5" w:semiHidden="1" w:unhideWhenUsed="1"/>
-    <w:lsdException w:name="Table List 6" w:semiHidden="1" w:unhideWhenUsed="1"/>
-    <w:lsdException w:name="Table List 7" w:semiHidden="1" w:unhideWhenUsed="1"/>
-    <w:lsdException w:name="Table List 8" w:semiHidden="1" w:unhideWhenUsed="1"/>
-    <w:lsdException w:name="Table 3D effects 1" w:semiHidden="1" w:unhideWhenUsed="1"/>
-    <w:lsdException w:name="Table 3D effects 2" w:semiHidden="1" w:unhideWhenUsed="1"/>
-    <w:lsdException w:name="Table 3D effects 3" w:semiHidden="1" w:unhideWhenUsed="1"/>
-    <w:lsdException w:name="Table Contemporary" w:semiHidden="1" w:unhideWhenUsed="1"/>
-    <w:lsdException w:name="Table Elegant" w:semiHidden="1" w:unhideWhenUsed="1"/>
-    <w:lsdException w:name="Table Professional" w:semiHidden="1" w:unhideWhenUsed="1"/>
-    <w:lsdException w:name="Table Subtle 1" w:semiHidden="1" w:unhideWhenUsed="1"/>
-    <w:lsdException w:name="Table Subtle 2" w:semiHidden="1" w:unhideWhenUsed="1"/>
-    <w:lsdException w:name="Table Web 1" w:semiHidden="1" w:unhideWhenUsed="1"/>
-    <w:lsdException w:name="Table Web 2" w:semiHidden="1" w:unhideWhenUsed="1"/>
-    <w:lsdException w:name="Table Web 3" w:semiHidden="1" w:unhideWhenUsed="1"/>
-    <w:lsdException w:name="Balloon Text" w:semiHidden="1" w:unhideWhenUsed="1"/>
-    <w:lsdException w:name="Table Grid" w:uiPriority="39"/>
-    <w:lsdException w:name="Table Theme" w:semiHidden="1" w:unhideWhenUsed="1"/>
-    <w:lsdException w:name="Placeholder Text" w:semiHidden="1"/>
-    <w:lsdException w:name="No Spacing" w:uiPriority="1" w:qFormat="1"/>
-    <w:lsdException w:name="Light Shading" w:uiPriority="60"/>
-    <w:lsdException w:name="Light List" w:uiPriority="61"/>
-    <w:lsdException w:name="Light Grid" w:uiPriority="62"/>
-    <w:lsdException w:name="Medium Shading 1" w:uiPriority="63"/>
-    <w:lsdException w:name="Medium Shading 2" w:uiPriority="64"/>
-    <w:lsdException w:name="Medium List 1" w:uiPriority="65"/>
-    <w:lsdException w:name="Medium List 2" w:uiPriority="66"/>
-    <w:lsdException w:name="Medium Grid 1" w:uiPriority="67"/>
-    <w:lsdException w:name="Medium Grid 2" w:uiPriority="68"/>
-    <w:lsdException w:name="Medium Grid 3" w:uiPriority="69"/>
-    <w:lsdException w:name="Dark List" w:uiPriority="70"/>
-    <w:lsdException w:name="Colorful Shading" w:uiPriority="71"/>
-    <w:lsdException w:name="Colorful List" w:uiPriority="72"/>
-    <w:lsdException w:name="Colorful Grid" w:uiPriority="73"/>
-    <w:lsdException w:name="Light Shading Accent 1" w:uiPriority="60"/>
-    <w:lsdException w:name="Light List Accent 1" w:uiPriority="61"/>
-    <w:lsdException w:name="Light Grid Accent 1" w:uiPriority="62"/>
-    <w:lsdException w:name="Medium Shading 1 Accent 1" w:uiPriority="63"/>
-    <w:lsdException w:name="Medium Shading 2 Accent 1" w:uiPriority="64"/>
-    <w:lsdException w:name="Medium List 1 Accent 1" w:uiPriority="65"/>
-    <w:lsdException w:name="Revision" w:semiHidden="1"/>
-    <w:lsdException w:name="List Paragraph" w:uiPriority="34" w:qFormat="1"/>
-    <w:lsdException w:name="Quote" w:uiPriority="29" w:qFormat="1"/>
-    <w:lsdException w:name="Intense Quote" w:uiPriority="30" w:qFormat="1"/>
-    <w:lsdException w:name="Medium List 2 Accent 1" w:uiPriority="66"/>
-    <w:lsdException w:name="Medium Grid 1 Accent 1" w:uiPriority="67"/>
-    <w:lsdException w:name="Medium Grid 2 Accent 1" w:uiPriority="68"/>
-    <w:lsdException w:name="Medium Grid 3 Accent 1" w:uiPriority="69"/>
-    <w:lsdException w:name="Dark List Accent 1" w:uiPriority="70"/>
-    <w:lsdException w:name="Colorful Shading Accent 1" w:uiPriority="71"/>
-    <w:lsdException w:name="Colorful List Accent 1" w:uiPriority="72"/>
-    <w:lsdException w:name="Colorful Grid Accent 1" w:uiPriority="73"/>
-    <w:lsdException w:name="Light Shading Accent 2" w:uiPriority="60"/>
-    <w:lsdException w:name="Light List Accent 2" w:uiPriority="61"/>
-    <w:lsdException w:name="Light Grid Accent 2" w:uiPriority="62"/>
-    <w:lsdException w:name="Medium Shading 1 Accent 2" w:uiPriority="63"/>
-    <w:lsdException w:name="Medium Shading 2 Accent 2" w:uiPriority="64"/>
-    <w:lsdException w:name="Medium List 1 Accent 2" w:uiPriority="65"/>
-    <w:lsdException w:name="Medium List 2 Accent 2" w:uiPriority="66"/>
-    <w:lsdException w:name="Medium Grid 1 Accent 2" w:uiPriority="67"/>
-    <w:lsdException w:name="Medium Grid 2 Accent 2" w:uiPriority="68"/>
-    <w:lsdException w:name="Medium Grid 3 Accent 2" w:uiPriority="69"/>
-    <w:lsdException w:name="Dark List Accent 2" w:uiPriority="70"/>
-    <w:lsdException w:name="Colorful Shading Accent 2" w:uiPriority="71"/>
-    <w:lsdException w:name="Colorful List Accent 2" w:uiPriority="72"/>
-    <w:lsdException w:name="Colorful Grid Accent 2" w:uiPriority="73"/>
-    <w:lsdException w:name="Light Shading Accent 3" w:uiPriority="60"/>
-    <w:lsdException w:name="Light List Accent 3" w:uiPriority="61"/>
-    <w:lsdException w:name="Light Grid Accent 3" w:uiPriority="62"/>
-    <w:lsdException w:name="Medium Shading 1 Accent 3" w:uiPriority="63"/>
-    <w:lsdException w:name="Medium Shading 2 Accent 3" w:uiPriority="64"/>
-    <w:lsdException w:name="Medium List 1 Accent 3" w:uiPriority="65"/>
-    <w:lsdException w:name="Medium List 2 Accent 3" w:uiPriority="66"/>
-    <w:lsdException w:name="Medium Grid 1 Accent 3" w:uiPriority="67"/>
-    <w:lsdException w:name="Medium Grid 2 Accent 3" w:uiPriority="68"/>
-    <w:lsdException w:name="Medium Grid 3 Accent 3" w:uiPriority="69"/>
-    <w:lsdException w:name="Dark List Accent 3" w:uiPriority="70"/>
-    <w:lsdException w:name="Colorful Shading Accent 3" w:uiPriority="71"/>
-    <w:lsdException w:name="Colorful List Accent 3" w:uiPriority="72"/>
-    <w:lsdException w:name="Colorful Grid Accent 3" w:uiPriority="73"/>
-    <w:lsdException w:name="Light Shading Accent 4" w:uiPriority="60"/>
-    <w:lsdException w:name="Light List Accent 4" w:uiPriority="61"/>
-    <w:lsdException w:name="Light Grid Accent 4" w:uiPriority="62"/>
-    <w:lsdException w:name="Medium Shading 1 Accent 4" w:uiPriority="63"/>
-    <w:lsdException w:name="Medium Shading 2 Accent 4" w:uiPriority="64"/>
-    <w:lsdException w:name="Medium List 1 Accent 4" w:uiPriority="65"/>
-    <w:lsdException w:name="Medium List 2 Accent 4" w:uiPriority="66"/>
-    <w:lsdException w:name="Medium Grid 1 Accent 4" w:uiPriority="67"/>
-    <w:lsdException w:name="Medium Grid 2 Accent 4" w:uiPriority="68"/>
-    <w:lsdException w:name="Medium Grid 3 Accent 4" w:uiPriority="69"/>
-    <w:lsdException w:name="Dark List Accent 4" w:uiPriority="70"/>
-    <w:lsdException w:name="Colorful Shading Accent 4" w:uiPriority="71"/>
-    <w:lsdException w:name="Colorful List Accent 4" w:uiPriority="72"/>
-    <w:lsdException w:name="Colorful Grid Accent 4" w:uiPriority="73"/>
-    <w:lsdException w:name="Light Shading Accent 5" w:uiPriority="60"/>
-    <w:lsdException w:name="Light List Accent 5" w:uiPriority="61"/>
-    <w:lsdException w:name="Light Grid Accent 5" w:uiPriority="62"/>
-    <w:lsdException w:name="Medium Shading 1 Accent 5" w:uiPriority="63"/>
-    <w:lsdException w:name="Medium Shading 2 Accent 5" w:uiPriority="64"/>
-    <w:lsdException w:name="Medium List 1 Accent 5" w:uiPriority="65"/>
-    <w:lsdException w:name="Medium List 2 Accent 5" w:uiPriority="66"/>
-    <w:lsdException w:name="Medium Grid 1 Accent 5" w:uiPriority="67"/>
-    <w:lsdException w:name="Medium Grid 2 Accent 5" w:uiPriority="68"/>
-    <w:lsdException w:name="Medium Grid 3 Accent 5" w:uiPriority="69"/>
-    <w:lsdException w:name="Dark List Accent 5" w:uiPriority="70"/>
-    <w:lsdException w:name="Colorful Shading Accent 5" w:uiPriority="71"/>
-    <w:lsdException w:name="Colorful List Accent 5" w:uiPriority="72"/>
-    <w:lsdException w:name="Colorful Grid Accent 5" w:uiPriority="73"/>
-    <w:lsdException w:name="Light Shading Accent 6" w:uiPriority="60"/>
-    <w:lsdException w:name="Light List Accent 6" w:uiPriority="61"/>
-    <w:lsdException w:name="Light Grid Accent 6" w:uiPriority="62"/>
-    <w:lsdException w:name="Medium Shading 1 Accent 6" w:uiPriority="63"/>
-    <w:lsdException w:name="Medium Shading 2 Accent 6" w:uiPriority="64"/>
-    <w:lsdException w:name="Medium List 1 Accent 6" w:uiPriority="65"/>
-    <w:lsdException w:name="Medium List 2 Accent 6" w:uiPriority="66"/>
-    <w:lsdException w:name="Medium Grid 1 Accent 6" w:uiPriority="67"/>
-    <w:lsdException w:name="Medium Grid 2 Accent 6" w:uiPriority="68"/>
-    <w:lsdException w:name="Medium Grid 3 Accent 6" w:uiPriority="69"/>
-    <w:lsdException w:name="Dark List Accent 6" w:uiPriority="70"/>
-    <w:lsdException w:name="Colorful Shading Accent 6" w:uiPriority="71"/>
-    <w:lsdException w:name="Colorful List Accent 6" w:uiPriority="72"/>
-    <w:lsdException w:name="Colorful Grid Accent 6" w:uiPriority="73"/>
-    <w:lsdException w:name="Subtle Emphasis" w:uiPriority="19" w:qFormat="1"/>
-    <w:lsdException w:name="Intense Emphasis" w:uiPriority="21" w:qFormat="1"/>
-    <w:lsdException w:name="Subtle Reference" w:uiPriority="31" w:qFormat="1"/>
-    <w:lsdException w:name="Intense Reference" w:uiPriority="32" w:qFormat="1"/>
-    <w:lsdException w:name="Book Title" w:uiPriority="33" w:qFormat="1"/>
-    <w:lsdException w:name="Bibliography" w:semiHidden="1" w:uiPriority="37" w:unhideWhenUsed="1"/>
-    <w:lsdException w:name="TOC Heading" w:semiHidden="1" w:uiPriority="39" w:unhideWhenUsed="1" w:qFormat="1"/>
-    <w:lsdException w:name="Plain Table 1" w:uiPriority="41"/>
-    <w:lsdException w:name="Plain Table 2" w:uiPriority="42"/>
-    <w:lsdException w:name="Plain Table 3" w:uiPriority="43"/>
-    <w:lsdException w:name="Plain Table 4" w:uiPriority="44"/>
-    <w:lsdException w:name="Plain Table 5" w:uiPriority="45"/>
-    <w:lsdException w:name="Grid Table Light" w:uiPriority="40"/>
-    <w:lsdException w:name="Grid Table 1 Light" w:uiPriority="46"/>
-    <w:lsdException w:name="Grid Table 2" w:uiPriority="47"/>
-    <w:lsdException w:name="Grid Table 3" w:uiPriority="48"/>
-    <w:lsdException w:name="Grid Table 4" w:uiPriority="49"/>
-    <w:lsdException w:name="Grid Table 5 Dark" w:uiPriority="50"/>
-    <w:lsdException w:name="Grid Table 6 Colorful" w:uiPriority="51"/>
-    <w:lsdException w:name="Grid Table 7 Colorful" w:uiPriority="52"/>
-    <w:lsdException w:name="Grid Table 1 Light Accent 1" w:uiPriority="46"/>
-    <w:lsdException w:name="Grid Table 2 Accent 1" w:uiPriority="47"/>
-    <w:lsdException w:name="Grid Table 3 Accent 1" w:uiPriority="48"/>
-    <w:lsdException w:name="Grid Table 4 Accent 1" w:uiPriority="49"/>
-    <w:lsdException w:name="Grid Table 5 Dark Accent 1" w:uiPriority="50"/>
-    <w:lsdException w:name="Grid Table 6 Colorful Accent 1" w:uiPriority="51"/>
-    <w:lsdException w:name="Grid Table 7 Colorful Accent 1" w:uiPriority="52"/>
-    <w:lsdException w:name="Grid Table 1 Light Accent 2" w:uiPriority="46"/>
-    <w:lsdException w:name="Grid Table 2 Accent 2" w:uiPriority="47"/>
-    <w:lsdException w:name="Grid Table 3 Accent 2" w:uiPriority="48"/>
-    <w:lsdException w:name="Grid Table 4 Accent 2" w:uiPriority="49"/>
-    <w:lsdException w:name="Grid Table 5 Dark Accent 2" w:uiPriority="50"/>
-    <w:lsdException w:name="Grid Table 6 Colorful Accent 2" w:uiPriority="51"/>
-    <w:lsdException w:name="Grid Table 7 Colorful Accent 2" w:uiPriority="52"/>
-    <w:lsdException w:name="Grid Table 1 Light Accent 3" w:uiPriority="46"/>
-    <w:lsdException w:name="Grid Table 2 Accent 3" w:uiPriority="47"/>
-    <w:lsdException w:name="Grid Table 3 Accent 3" w:uiPriority="48"/>
-    <w:lsdException w:name="Grid Table 4 Accent 3" w:uiPriority="49"/>
-    <w:lsdException w:name="Grid Table 5 Dark Accent 3" w:uiPriority="50"/>
-    <w:lsdException w:name="Grid Table 6 Colorful Accent 3" w:uiPriority="51"/>
-    <w:lsdException w:name="Grid Table 7 Colorful Accent 3" w:uiPriority="52"/>
-    <w:lsdException w:name="Grid Table 1 Light Accent 4" w:uiPriority="46"/>
-    <w:lsdException w:name="Grid Table 2 Accent 4" w:uiPriority="47"/>
-    <w:lsdException w:name="Grid Table 3 Accent 4" w:uiPriority="48"/>
-    <w:lsdException w:name="Grid Table 4 Accent 4" w:uiPriority="49"/>
-    <w:lsdException w:name="Grid Table 5 Dark Accent 4" w:uiPriority="50"/>
-    <w:lsdException w:name="Grid Table 6 Colorful Accent 4" w:uiPriority="51"/>
-    <w:lsdException w:name="Grid Table 7 Colorful Accent 4" w:uiPriority="52"/>
-    <w:lsdException w:name="Grid Table 1 Light Accent 5" w:uiPriority="46"/>
-    <w:lsdException w:name="Grid Table 2 Accent 5" w:uiPriority="47"/>
-    <w:lsdException w:name="Grid Table 3 Accent 5" w:uiPriority="48"/>
-    <w:lsdException w:name="Grid Table 4 Accent 5" w:uiPriority="49"/>
-    <w:lsdException w:name="Grid Table 5 Dark Accent 5" w:uiPriority="50"/>
-    <w:lsdException w:name="Grid Table 6 Colorful Accent 5" w:uiPriority="51"/>
-    <w:lsdException w:name="Grid Table 7 Colorful Accent 5" w:uiPriority="52"/>
-    <w:lsdException w:name="Grid Table 1 Light Accent 6" w:uiPriority="46"/>
-    <w:lsdException w:name="Grid Table 2 Accent 6" w:uiPriority="47"/>
-    <w:lsdException w:name="Grid Table 3 Accent 6" w:uiPriority="48"/>
-    <w:lsdException w:name="Grid Table 4 Accent 6" w:uiPriority="49"/>
-    <w:lsdException w:name="Grid Table 5 Dark Accent 6" w:uiPriority="50"/>
-    <w:lsdException w:name="Grid Table 6 Colorful Accent 6" w:uiPriority="51"/>
-    <w:lsdException w:name="Grid Table 7 Colorful Accent 6" w:uiPriority="52"/>
-    <w:lsdException w:name="List Table 1 Light" w:uiPriority="46"/>
-    <w:lsdException w:name="List Table 2" w:uiPriority="47"/>
-    <w:lsdException w:name="List Table 3" w:uiPriority="48"/>
-    <w:lsdException w:name="List Table 4" w:uiPriority="49"/>
-    <w:lsdException w:name="List Table 5 Dark" w:uiPriority="50"/>
-    <w:lsdException w:name="List Table 6 Colorful" w:uiPriority="51"/>
-    <w:lsdException w:name="List Table 7 Colorful" w:uiPriority="52"/>
-    <w:lsdException w:name="List Table 1 Light Accent 1" w:uiPriority="46"/>
-    <w:lsdException w:name="List Table 2 Accent 1" w:uiPriority="47"/>
-    <w:lsdException w:name="List Table 3 Accent 1" w:uiPriority="48"/>
-    <w:lsdException w:name="List Table 4 Accent 1" w:uiPriority="49"/>
-    <w:lsdException w:name="List Table 5 Dark Accent 1" w:uiPriority="50"/>
-    <w:lsdException w:name="List Table 6 Colorful Accent 1" w:uiPriority="51"/>
-    <w:lsdException w:name="List Table 7 Colorful Accent 1" w:uiPriority="52"/>
-    <w:lsdException w:name="List Table 1 Light Accent 2" w:uiPriority="46"/>
-    <w:lsdException w:name="List Table 2 Accent 2" w:uiPriority="47"/>
-    <w:lsdException w:name="List Table 3 Accent 2" w:uiPriority="48"/>
-    <w:lsdException w:name="List Table 4 Accent 2" w:uiPriority="49"/>
-    <w:lsdException w:name="List Table 5 Dark Accent 2" w:uiPriority="50"/>
-    <w:lsdException w:name="List Table 6 Colorful Accent 2" w:uiPriority="51"/>
-    <w:lsdException w:name="List Table 7 Colorful Accent 2" w:uiPriority="52"/>
-    <w:lsdException w:name="List Table 1 Light Accent 3" w:uiPriority="46"/>
-    <w:lsdException w:name="List Table 2 Accent 3" w:uiPriority="47"/>
-    <w:lsdException w:name="List Table 3 Accent 3" w:uiPriority="48"/>
-    <w:lsdException w:name="List Table 4 Accent 3" w:uiPriority="49"/>
-    <w:lsdException w:name="List Table 5 Dark Accent 3" w:uiPriority="50"/>
-    <w:lsdException w:name="List Table 6 Colorful Accent 3" w:uiPriority="51"/>
-    <w:lsdException w:name="List Table 7 Colorful Accent 3" w:uiPriority="52"/>
-    <w:lsdException w:name="List Table 1 Light Accent 4" w:uiPriority="46"/>
-    <w:lsdException w:name="List Table 2 Accent 4" w:uiPriority="47"/>
-    <w:lsdException w:name="List Table 3 Accent 4" w:uiPriority="48"/>
-    <w:lsdException w:name="List Table 4 Accent 4" w:uiPriority="49"/>
-    <w:lsdException w:name="List Table 5 Dark Accent 4" w:uiPriority="50"/>
-    <w:lsdException w:name="List Table 6 Colorful Accent 4" w:uiPriority="51"/>
-    <w:lsdException w:name="List Table 7 Colorful Accent 4" w:uiPriority="52"/>
-    <w:lsdException w:name="List Table 1 Light Accent 5" w:uiPriority="46"/>
-    <w:lsdException w:name="List Table 2 Accent 5" w:uiPriority="47"/>
-    <w:lsdException w:name="List Table 3 Accent 5" w:uiPriority="48"/>
-    <w:lsdException w:name="List Table 4 Accent 5" w:uiPriority="49"/>
-    <w:lsdException w:name="List Table 5 Dark Accent 5" w:uiPriority="50"/>
-    <w:lsdException w:name="List Table 6 Colorful Accent 5" w:uiPriority="51"/>
-    <w:lsdException w:name="List Table 7 Colorful Accent 5" w:uiPriority="52"/>
-    <w:lsdException w:name="List Table 1 Light Accent 6" w:uiPriority="46"/>
-    <w:lsdException w:name="List Table 2 Accent 6" w:uiPriority="47"/>
-    <w:lsdException w:name="List Table 3 Accent 6" w:uiPriority="48"/>
-    <w:lsdException w:name="List Table 4 Accent 6" w:uiPriority="49"/>
-    <w:lsdException w:name="List Table 5 Dark Accent 6" w:uiPriority="50"/>
-    <w:lsdException w:name="List Table 6 Colorful Accent 6" w:uiPriority="51"/>
-    <w:lsdException w:name="List Table 7 Colorful Accent 6" w:uiPriority="52"/>
+  <w:latentStyles w:defLockedState="0" w:defUIPriority="99" w:defSemiHidden="1" w:defUnhideWhenUsed="1" w:defQFormat="0" w:count="267">
+    <w:lsdException w:name="Normal" w:semiHidden="0" w:uiPriority="0" w:unhideWhenUsed="0" w:qFormat="1"/>
+    <w:lsdException w:name="heading 1" w:semiHidden="0" w:uiPriority="9" w:unhideWhenUsed="0" w:qFormat="1"/>
+    <w:lsdException w:name="heading 2" w:uiPriority="9" w:qFormat="1"/>
+    <w:lsdException w:name="heading 3" w:uiPriority="9" w:qFormat="1"/>
+    <w:lsdException w:name="heading 4" w:uiPriority="9" w:qFormat="1"/>
+    <w:lsdException w:name="heading 5" w:uiPriority="9" w:qFormat="1"/>
+    <w:lsdException w:name="heading 6" w:uiPriority="9" w:qFormat="1"/>
+    <w:lsdException w:name="heading 7" w:uiPriority="9" w:qFormat="1"/>
+    <w:lsdException w:name="heading 8" w:uiPriority="9" w:qFormat="1"/>
+    <w:lsdException w:name="heading 9" w:uiPriority="9" w:qFormat="1"/>
+    <w:lsdException w:name="toc 1" w:uiPriority="39"/>
+    <w:lsdException w:name="toc 2" w:uiPriority="39"/>
+    <w:lsdException w:name="toc 3" w:uiPriority="39"/>
+    <w:lsdException w:name="toc 4" w:uiPriority="39"/>
+    <w:lsdException w:name="toc 5" w:uiPriority="39"/>
+    <w:lsdException w:name="toc 6" w:uiPriority="39"/>
+    <w:lsdException w:name="toc 7" w:uiPriority="39"/>
+    <w:lsdException w:name="toc 8" w:uiPriority="39"/>
+    <w:lsdException w:name="toc 9" w:uiPriority="39"/>
+    <w:lsdException w:name="caption" w:uiPriority="35" w:qFormat="1"/>
+    <w:lsdException w:name="Title" w:semiHidden="0" w:uiPriority="10" w:unhideWhenUsed="0" w:qFormat="1"/>
+    <w:lsdException w:name="Default Paragraph Font" w:uiPriority="1"/>
+    <w:lsdException w:name="Subtitle" w:semiHidden="0" w:uiPriority="11" w:unhideWhenUsed="0" w:qFormat="1"/>
+    <w:lsdException w:name="Strong" w:semiHidden="0" w:uiPriority="22" w:unhideWhenUsed="0" w:qFormat="1"/>
+    <w:lsdException w:name="Emphasis" w:semiHidden="0" w:uiPriority="20" w:unhideWhenUsed="0" w:qFormat="1"/>
+    <w:lsdException w:name="Table Grid" w:semiHidden="0" w:uiPriority="39" w:unhideWhenUsed="0"/>
+    <w:lsdException w:name="Placeholder Text" w:unhideWhenUsed="0"/>
+    <w:lsdException w:name="No Spacing" w:semiHidden="0" w:uiPriority="1" w:unhideWhenUsed="0" w:qFormat="1"/>
+    <w:lsdException w:name="Light Shading" w:semiHidden="0" w:uiPriority="60" w:unhideWhenUsed="0"/>
+    <w:lsdException w:name="Light List" w:semiHidden="0" w:uiPriority="61" w:unhideWhenUsed="0"/>
+    <w:lsdException w:name="Light Grid" w:semiHidden="0" w:uiPriority="62" w:unhideWhenUsed="0"/>
+    <w:lsdException w:name="Medium Shading 1" w:semiHidden="0" w:uiPriority="63" w:unhideWhenUsed="0"/>
+    <w:lsdException w:name="Medium Shading 2" w:semiHidden="0" w:uiPriority="64" w:unhideWhenUsed="0"/>
+    <w:lsdException w:name="Medium List 1" w:semiHidden="0" w:uiPriority="65" w:unhideWhenUsed="0"/>
+    <w:lsdException w:name="Medium List 2" w:semiHidden="0" w:uiPriority="66" w:unhideWhenUsed="0"/>
+    <w:lsdException w:name="Medium Grid 1" w:semiHidden="0" w:uiPriority="67" w:unhideWhenUsed="0"/>
+    <w:lsdException w:name="Medium Grid 2" w:semiHidden="0" w:uiPriority="68" w:unhideWhenUsed="0"/>
+    <w:lsdException w:name="Medium Grid 3" w:semiHidden="0" w:uiPriority="69" w:unhideWhenUsed="0"/>
+    <w:lsdException w:name="Dark List" w:semiHidden="0" w:uiPriority="70" w:unhideWhenUsed="0"/>
+    <w:lsdException w:name="Colorful Shading" w:semiHidden="0" w:uiPriority="71" w:unhideWhenUsed="0"/>
+    <w:lsdException w:name="Colorful List" w:semiHidden="0" w:uiPriority="72" w:unhideWhenUsed="0"/>
+    <w:lsdException w:name="Colorful Grid" w:semiHidden="0" w:uiPriority="73" w:unhideWhenUsed="0"/>
+    <w:lsdException w:name="Light Shading Accent 1" w:semiHidden="0" w:uiPriority="60" w:unhideWhenUsed="0"/>
+    <w:lsdException w:name="Light List Accent 1" w:semiHidden="0" w:uiPriority="61" w:unhideWhenUsed="0"/>
+    <w:lsdException w:name="Light Grid Accent 1" w:semiHidden="0" w:uiPriority="62" w:unhideWhenUsed="0"/>
+    <w:lsdException w:name="Medium Shading 1 Accent 1" w:semiHidden="0" w:uiPriority="63" w:unhideWhenUsed="0"/>
+    <w:lsdException w:name="Medium Shading 2 Accent 1" w:semiHidden="0" w:uiPriority="64" w:unhideWhenUsed="0"/>
+    <w:lsdException w:name="Medium List 1 Accent 1" w:semiHidden="0" w:uiPriority="65" w:unhideWhenUsed="0"/>
+    <w:lsdException w:name="Revision" w:unhideWhenUsed="0"/>
+    <w:lsdException w:name="List Paragraph" w:semiHidden="0" w:uiPriority="34" w:unhideWhenUsed="0" w:qFormat="1"/>
+    <w:lsdException w:name="Quote" w:semiHidden="0" w:uiPriority="29" w:unhideWhenUsed="0" w:qFormat="1"/>
+    <w:lsdException w:name="Intense Quote" w:semiHidden="0" w:uiPriority="30" w:unhideWhenUsed="0" w:qFormat="1"/>
+    <w:lsdException w:name="Medium List 2 Accent 1" w:semiHidden="0" w:uiPriority="66" w:unhideWhenUsed="0"/>
+    <w:lsdException w:name="Medium Grid 1 Accent 1" w:semiHidden="0" w:uiPriority="67" w:unhideWhenUsed="0"/>
+    <w:lsdException w:name="Medium Grid 2 Accent 1" w:semiHidden="0" w:uiPriority="68" w:unhideWhenUsed="0"/>
+    <w:lsdException w:name="Medium Grid 3 Accent 1" w:semiHidden="0" w:uiPriority="69" w:unhideWhenUsed="0"/>
+    <w:lsdException w:name="Dark List Accent 1" w:semiHidden="0" w:uiPriority="70" w:unhideWhenUsed="0"/>
+    <w:lsdException w:name="Colorful Shading Accent 1" w:semiHidden="0" w:uiPriority="71" w:unhideWhenUsed="0"/>
+    <w:lsdException w:name="Colorful List Accent 1" w:semiHidden="0" w:uiPriority="72" w:unhideWhenUsed="0"/>
+    <w:lsdException w:name="Colorful Grid Accent 1" w:semiHidden="0" w:uiPriority="73" w:unhideWhenUsed="0"/>
+    <w:lsdException w:name="Light Shading Accent 2" w:semiHidden="0" w:uiPriority="60" w:unhideWhenUsed="0"/>
+    <w:lsdException w:name="Light List Accent 2" w:semiHidden="0" w:uiPriority="61" w:unhideWhenUsed="0"/>
+    <w:lsdException w:name="Light Grid Accent 2" w:semiHidden="0" w:uiPriority="62" w:unhideWhenUsed="0"/>
+    <w:lsdException w:name="Medium Shading 1 Accent 2" w:semiHidden="0" w:uiPriority="63" w:unhideWhenUsed="0"/>
+    <w:lsdException w:name="Medium Shading 2 Accent 2" w:semiHidden="0" w:uiPriority="64" w:unhideWhenUsed="0"/>
+    <w:lsdException w:name="Medium List 1 Accent 2" w:semiHidden="0" w:uiPriority="65" w:unhideWhenUsed="0"/>
+    <w:lsdException w:name="Medium List 2 Accent 2" w:semiHidden="0" w:uiPriority="66" w:unhideWhenUsed="0"/>
+    <w:lsdException w:name="Medium Grid 1 Accent 2" w:semiHidden="0" w:uiPriority="67" w:unhideWhenUsed="0"/>
+    <w:lsdException w:name="Medium Grid 2 Accent 2" w:semiHidden="0" w:uiPriority="68" w:unhideWhenUsed="0"/>
+    <w:lsdException w:name="Medium Grid 3 Accent 2" w:semiHidden="0" w:uiPriority="69" w:unhideWhenUsed="0"/>
+    <w:lsdException w:name="Dark List Accent 2" w:semiHidden="0" w:uiPriority="70" w:unhideWhenUsed="0"/>
+    <w:lsdException w:name="Colorful Shading Accent 2" w:semiHidden="0" w:uiPriority="71" w:unhideWhenUsed="0"/>
+    <w:lsdException w:name="Colorful List Accent 2" w:semiHidden="0" w:uiPriority="72" w:unhideWhenUsed="0"/>
+    <w:lsdException w:name="Colorful Grid Accent 2" w:semiHidden="0" w:uiPriority="73" w:unhideWhenUsed="0"/>
+    <w:lsdException w:name="Light Shading Accent 3" w:semiHidden="0" w:uiPriority="60" w:unhideWhenUsed="0"/>
+    <w:lsdException w:name="Light List Accent 3" w:semiHidden="0" w:uiPriority="61" w:unhideWhenUsed="0"/>
+    <w:lsdException w:name="Light Grid Accent 3" w:semiHidden="0" w:uiPriority="62" w:unhideWhenUsed="0"/>
+    <w:lsdException w:name="Medium Shading 1 Accent 3" w:semiHidden="0" w:uiPriority="63" w:unhideWhenUsed="0"/>
+    <w:lsdException w:name="Medium Shading 2 Accent 3" w:semiHidden="0" w:uiPriority="64" w:unhideWhenUsed="0"/>
+    <w:lsdException w:name="Medium List 1 Accent 3" w:semiHidden="0" w:uiPriority="65" w:unhideWhenUsed="0"/>
+    <w:lsdException w:name="Medium List 2 Accent 3" w:semiHidden="0" w:uiPriority="66" w:unhideWhenUsed="0"/>
+    <w:lsdException w:name="Medium Grid 1 Accent 3" w:semiHidden="0" w:uiPriority="67" w:unhideWhenUsed="0"/>
+    <w:lsdException w:name="Medium Grid 2 Accent 3" w:semiHidden="0" w:uiPriority="68" w:unhideWhenUsed="0"/>
+    <w:lsdException w:name="Medium Grid 3 Accent 3" w:semiHidden="0" w:uiPriority="69" w:unhideWhenUsed="0"/>
+    <w:lsdException w:name="Dark List Accent 3" w:semiHidden="0" w:uiPriority="70" w:unhideWhenUsed="0"/>
+    <w:lsdException w:name="Colorful Shading Accent 3" w:semiHidden="0" w:uiPriority="71" w:unhideWhenUsed="0"/>
+    <w:lsdException w:name="Colorful List Accent 3" w:semiHidden="0" w:uiPriority="72" w:unhideWhenUsed="0"/>
+    <w:lsdException w:name="Colorful Grid Accent 3" w:semiHidden="0" w:uiPriority="73" w:unhideWhenUsed="0"/>
+    <w:lsdException w:name="Light Shading Accent 4" w:semiHidden="0" w:uiPriority="60" w:unhideWhenUsed="0"/>
+    <w:lsdException w:name="Light List Accent 4" w:semiHidden="0" w:uiPriority="61" w:unhideWhenUsed="0"/>
+    <w:lsdException w:name="Light Grid Accent 4" w:semiHidden="0" w:uiPriority="62" w:unhideWhenUsed="0"/>
+    <w:lsdException w:name="Medium Shading 1 Accent 4" w:semiHidden="0" w:uiPriority="63" w:unhideWhenUsed="0"/>
+    <w:lsdException w:name="Medium Shading 2 Accent 4" w:semiHidden="0" w:uiPriority="64" w:unhideWhenUsed="0"/>
+    <w:lsdException w:name="Medium List 1 Accent 4" w:semiHidden="0" w:uiPriority="65" w:unhideWhenUsed="0"/>
+    <w:lsdException w:name="Medium List 2 Accent 4" w:semiHidden="0" w:uiPriority="66" w:unhideWhenUsed="0"/>
+    <w:lsdException w:name="Medium Grid 1 Accent 4" w:semiHidden="0" w:uiPriority="67" w:unhideWhenUsed="0"/>
+    <w:lsdException w:name="Medium Grid 2 Accent 4" w:semiHidden="0" w:uiPriority="68" w:unhideWhenUsed="0"/>
+    <w:lsdException w:name="Medium Grid 3 Accent 4" w:semiHidden="0" w:uiPriority="69" w:unhideWhenUsed="0"/>
+    <w:lsdException w:name="Dark List Accent 4" w:semiHidden="0" w:uiPriority="70" w:unhideWhenUsed="0"/>
+    <w:lsdException w:name="Colorful Shading Accent 4" w:semiHidden="0" w:uiPriority="71" w:unhideWhenUsed="0"/>
+    <w:lsdException w:name="Colorful List Accent 4" w:semiHidden="0" w:uiPriority="72" w:unhideWhenUsed="0"/>
+    <w:lsdException w:name="Colorful Grid Accent 4" w:semiHidden="0" w:uiPriority="73" w:unhideWhenUsed="0"/>
+    <w:lsdException w:name="Light Shading Accent 5" w:semiHidden="0" w:uiPriority="60" w:unhideWhenUsed="0"/>
+    <w:lsdException w:name="Light List Accent 5" w:semiHidden="0" w:uiPriority="61" w:unhideWhenUsed="0"/>
+    <w:lsdException w:name="Light Grid Accent 5" w:semiHidden="0" w:uiPriority="62" w:unhideWhenUsed="0"/>
+    <w:lsdException w:name="Medium Shading 1 Accent 5" w:semiHidden="0" w:uiPriority="63" w:unhideWhenUsed="0"/>
+    <w:lsdException w:name="Medium Shading 2 Accent 5" w:semiHidden="0" w:uiPriority="64" w:unhideWhenUsed="0"/>
+    <w:lsdException w:name="Medium List 1 Accent 5" w:semiHidden="0" w:uiPriority="65" w:unhideWhenUsed="0"/>
+    <w:lsdException w:name="Medium List 2 Accent 5" w:semiHidden="0" w:uiPriority="66" w:unhideWhenUsed="0"/>
+    <w:lsdException w:name="Medium Grid 1 Accent 5" w:semiHidden="0" w:uiPriority="67" w:unhideWhenUsed="0"/>
+    <w:lsdException w:name="Medium Grid 2 Accent 5" w:semiHidden="0" w:uiPriority="68" w:unhideWhenUsed="0"/>
+    <w:lsdException w:name="Medium Grid 3 Accent 5" w:semiHidden="0" w:uiPriority="69" w:unhideWhenUsed="0"/>
+    <w:lsdException w:name="Dark List Accent 5" w:semiHidden="0" w:uiPriority="70" w:unhideWhenUsed="0"/>
+    <w:lsdException w:name="Colorful Shading Accent 5" w:semiHidden="0" w:uiPriority="71" w:unhideWhenUsed="0"/>
+    <w:lsdException w:name="Colorful List Accent 5" w:semiHidden="0" w:uiPriority="72" w:unhideWhenUsed="0"/>
+    <w:lsdException w:name="Colorful Grid Accent 5" w:semiHidden="0" w:uiPriority="73" w:unhideWhenUsed="0"/>
+    <w:lsdException w:name="Light Shading Accent 6" w:semiHidden="0" w:uiPriority="60" w:unhideWhenUsed="0"/>
+    <w:lsdException w:name="Light List Accent 6" w:semiHidden="0" w:uiPriority="61" w:unhideWhenUsed="0"/>
+    <w:lsdException w:name="Light Grid Accent 6" w:semiHidden="0" w:uiPriority="62" w:unhideWhenUsed="0"/>
+    <w:lsdException w:name="Medium Shading 1 Accent 6" w:semiHidden="0" w:uiPriority="63" w:unhideWhenUsed="0"/>
+    <w:lsdException w:name="Medium Shading 2 Accent 6" w:semiHidden="0" w:uiPriority="64" w:unhideWhenUsed="0"/>
+    <w:lsdException w:name="Medium List 1 Accent 6" w:semiHidden="0" w:uiPriority="65" w:unhideWhenUsed="0"/>
+    <w:lsdException w:name="Medium List 2 Accent 6" w:semiHidden="0" w:uiPriority="66" w:unhideWhenUsed="0"/>
+    <w:lsdException w:name="Medium Grid 1 Accent 6" w:semiHidden="0" w:uiPriority="67" w:unhideWhenUsed="0"/>
+    <w:lsdException w:name="Medium Grid 2 Accent 6" w:semiHidden="0" w:uiPriority="68" w:unhideWhenUsed="0"/>
+    <w:lsdException w:name="Medium Grid 3 Accent 6" w:semiHidden="0" w:uiPriority="69" w:unhideWhenUsed="0"/>
+    <w:lsdException w:name="Dark List Accent 6" w:semiHidden="0" w:uiPriority="70" w:unhideWhenUsed="0"/>
+    <w:lsdException w:name="Colorful Shading Accent 6" w:semiHidden="0" w:uiPriority="71" w:unhideWhenUsed="0"/>
+    <w:lsdException w:name="Colorful List Accent 6" w:semiHidden="0" w:uiPriority="72" w:unhideWhenUsed="0"/>
+    <w:lsdException w:name="Colorful Grid Accent 6" w:semiHidden="0" w:uiPriority="73" w:unhideWhenUsed="0"/>
+    <w:lsdException w:name="Subtle Emphasis" w:semiHidden="0" w:uiPriority="19" w:unhideWhenUsed="0" w:qFormat="1"/>
+    <w:lsdException w:name="Intense Emphasis" w:semiHidden="0" w:uiPriority="21" w:unhideWhenUsed="0" w:qFormat="1"/>
+    <w:lsdException w:name="Subtle Reference" w:semiHidden="0" w:uiPriority="31" w:unhideWhenUsed="0" w:qFormat="1"/>
+    <w:lsdException w:name="Intense Reference" w:semiHidden="0" w:uiPriority="32" w:unhideWhenUsed="0" w:qFormat="1"/>
+    <w:lsdException w:name="Book Title" w:semiHidden="0" w:uiPriority="33" w:unhideWhenUsed="0" w:qFormat="1"/>
+    <w:lsdException w:name="Bibliography" w:uiPriority="37"/>
+    <w:lsdException w:name="TOC Heading" w:uiPriority="39" w:qFormat="1"/>
+  </w:latentStyles>
+  <w:style w:type="paragraph" w:default="1" w:styleId="Normal">
+    <w:name w:val="Normal"/>
+    <w:qFormat/>
+    <w:rsid w:val="002F1796"/>
+    <w:pPr>
+      <w:spacing w:after="0"/>
+    </w:pPr>
+  </w:style>
+  <w:style w:type="paragraph" w:styleId="Heading1">
+    <w:name w:val="heading 1"/>
+    <w:basedOn w:val="Normal"/>
+    <w:next w:val="Normal"/>
+    <w:link w:val="Heading1Char"/>
+    <w:uiPriority w:val="9"/>
+    <w:qFormat/>
+    <w:rsid w:val="00AC7758"/>
+    <w:pPr>
+      <w:keepNext/>
+      <w:keepLines/>
+      <w:jc w:val="center"/>
+      <w:outlineLvl w:val="0"/>
+    </w:pPr>
+    <w:rPr>
+      <w:rFonts w:ascii="Cambria" w:eastAsiaTheme="majorEastAsia" w:hAnsi="Cambria" w:cstheme="majorBidi"/>
+      <w:sz w:val="32"/>
+      <w:szCs w:val="32"/>
+    </w:rPr>
+  </w:style>
+  <w:style w:type="paragraph" w:styleId="Heading2">
+    <w:name w:val="heading 2"/>
+    <w:basedOn w:val="Normal"/>
+    <w:next w:val="Normal"/>
+    <w:link w:val="Heading2Char"/>
+    <w:uiPriority w:val="9"/>
+    <w:unhideWhenUsed/>
+    <w:qFormat/>
+    <w:rsid w:val="00522DE1"/>
+    <w:pPr>
+      <w:keepNext/>
+      <w:keepLines/>
+      <w:outlineLvl w:val="1"/>
+    </w:pPr>
+    <w:rPr>
+      <w:rFonts w:ascii="Cambria" w:eastAsiaTheme="majorEastAsia" w:hAnsi="Cambria" w:cstheme="majorBidi"/>
+      <w:sz w:val="26"/>
+      <w:szCs w:val="26"/>
+    </w:rPr>
+  </w:style>
+  <w:style w:type="paragraph" w:styleId="Heading3">
+    <w:name w:val="heading 3"/>
+    <w:basedOn w:val="Normal"/>
+    <w:next w:val="Normal"/>
+    <w:link w:val="Heading3Char"/>
+    <w:uiPriority w:val="9"/>
+    <w:unhideWhenUsed/>
+    <w:qFormat/>
+    <w:rsid w:val="00522DE1"/>
+    <w:pPr>
+      <w:keepNext/>
+      <w:keepLines/>
+      <w:outlineLvl w:val="2"/>
+    </w:pPr>
+    <w:rPr>
+      <w:rFonts w:ascii="Cambria" w:eastAsiaTheme="majorEastAsia" w:hAnsi="Cambria" w:cstheme="majorBidi"/>
+      <w:sz w:val="24"/>
+      <w:szCs w:val="24"/>
+    </w:rPr>
+  </w:style>
+  <w:style w:type="paragraph" w:styleId="Heading4">
+    <w:name w:val="heading 4"/>
+    <w:basedOn w:val="Normal"/>
+    <w:next w:val="Normal"/>
+    <w:link w:val="Heading4Char"/>
+    <w:uiPriority w:val="9"/>
+    <w:unhideWhenUsed/>
+    <w:qFormat/>
+    <w:rsid w:val="002F1796"/>
+    <w:pPr>
+      <w:keepNext/>
+      <w:keepLines/>
+      <w:spacing w:before="160" w:after="120"/>
+      <w:outlineLvl w:val="3"/>
+    </w:pPr>
+    <w:rPr>
+      <w:rFonts w:eastAsiaTheme="majorEastAsia" w:cstheme="majorBidi"/>
+      <w:iCs/>
+    </w:rPr>
+  </w:style>
+  <w:style w:type="paragraph" w:styleId="Heading5">
+    <w:name w:val="heading 5"/>
+    <w:basedOn w:val="Normal"/>
+    <w:next w:val="Normal"/>
+    <w:link w:val="Heading5Char"/>
+    <w:uiPriority w:val="9"/>
+    <w:unhideWhenUsed/>
+    <w:qFormat/>
+    <w:rsid w:val="00017AAE"/>
+    <w:pPr>
+      <w:keepNext/>
+      <w:keepLines/>
+      <w:spacing w:before="120" w:after="120"/>
+      <w:outlineLvl w:val="4"/>
+    </w:pPr>
+    <w:rPr>
+      <w:rFonts w:eastAsiaTheme="majorEastAsia" w:cstheme="majorBidi"/>
+    </w:rPr>
+  </w:style>
+  <w:style w:type="character" w:default="1" w:styleId="DefaultParagraphFont">
+    <w:name w:val="Default Paragraph Font"/>
+    <w:uiPriority w:val="1"/>
+    <w:semiHidden/>
+    <w:unhideWhenUsed/>
+  </w:style>
+  <w:style w:type="table" w:default="1" w:styleId="TableNormal">
+    <w:name w:val="Normal Table"/>
+    <w:uiPriority w:val="99"/>
+    <w:semiHidden/>
+    <w:unhideWhenUsed/>
+    <w:tblPr>
+      <w:tblInd w:w="0" w:type="dxa"/>
+      <w:tblCellMar>
+        <w:top w:w="0" w:type="dxa"/>
+        <w:left w:w="108" w:type="dxa"/>
+        <w:bottom w:w="0" w:type="dxa"/>
+        <w:right w:w="108" w:type="dxa"/>
+      </w:tblCellMar>
+    </w:tblPr>
+  </w:style>
+  <w:style w:type="numbering" w:default="1" w:styleId="NoList">
+    <w:name w:val="No List"/>
+    <w:uiPriority w:val="99"/>
+    <w:semiHidden/>
+    <w:unhideWhenUsed/>
+  </w:style>
+  <w:style w:type="character" w:customStyle="1" w:styleId="Heading1Char">
+    <w:name w:val="Heading 1 Char"/>
+    <w:basedOn w:val="DefaultParagraphFont"/>
+    <w:link w:val="Heading1"/>
+    <w:uiPriority w:val="9"/>
+    <w:rsid w:val="00AC7758"/>
+    <w:rPr>
+      <w:rFonts w:ascii="Cambria" w:eastAsiaTheme="majorEastAsia" w:hAnsi="Cambria" w:cstheme="majorBidi"/>
+      <w:sz w:val="32"/>
+      <w:szCs w:val="32"/>
+    </w:rPr>
+  </w:style>
+  <w:style w:type="character" w:customStyle="1" w:styleId="Heading2Char">
+    <w:name w:val="Heading 2 Char"/>
+    <w:basedOn w:val="DefaultParagraphFont"/>
+    <w:link w:val="Heading2"/>
+    <w:uiPriority w:val="9"/>
+    <w:rsid w:val="00522DE1"/>
+    <w:rPr>
+      <w:rFonts w:ascii="Cambria" w:eastAsiaTheme="majorEastAsia" w:hAnsi="Cambria" w:cstheme="majorBidi"/>
+      <w:sz w:val="26"/>
+      <w:szCs w:val="26"/>
+    </w:rPr>
+  </w:style>
+  <w:style w:type="character" w:customStyle="1" w:styleId="Heading3Char">
+    <w:name w:val="Heading 3 Char"/>
+    <w:basedOn w:val="DefaultParagraphFont"/>
+    <w:link w:val="Heading3"/>
+    <w:uiPriority w:val="9"/>
+    <w:rsid w:val="00522DE1"/>
+    <w:rPr>
+      <w:rFonts w:ascii="Cambria" w:eastAsiaTheme="majorEastAsia" w:hAnsi="Cambria" w:cstheme="majorBidi"/>
+      <w:sz w:val="24"/>
+      <w:szCs w:val="24"/>
+    </w:rPr>
+  </w:style>
+  <w:style w:type="paragraph" w:styleId="BalloonText">
+    <w:name w:val="Balloon Text"/>
+    <w:basedOn w:val="Normal"/>
+    <w:link w:val="BalloonTextChar"/>
+    <w:uiPriority w:val="99"/>
+    <w:semiHidden/>
+    <w:unhideWhenUsed/>
+    <w:rsid w:val="007D5DB8"/>
+    <w:pPr>
+      <w:spacing w:line="240" w:lineRule="auto"/>
+    </w:pPr>
+    <w:rPr>
+      <w:rFonts w:ascii="Segoe UI" w:hAnsi="Segoe UI" w:cs="Segoe UI"/>
+      <w:sz w:val="18"/>
+      <w:szCs w:val="18"/>
+    </w:rPr>
+  </w:style>
+  <w:style w:type="character" w:customStyle="1" w:styleId="BalloonTextChar">
+    <w:name w:val="Balloon Text Char"/>
+    <w:basedOn w:val="DefaultParagraphFont"/>
+    <w:link w:val="BalloonText"/>
+    <w:uiPriority w:val="99"/>
+    <w:semiHidden/>
+    <w:rsid w:val="007D5DB8"/>
+    <w:rPr>
+      <w:rFonts w:ascii="Segoe UI" w:hAnsi="Segoe UI" w:cs="Segoe UI"/>
+      <w:sz w:val="18"/>
+      <w:szCs w:val="18"/>
+    </w:rPr>
+  </w:style>
+  <w:style w:type="character" w:styleId="PlaceholderText">
+    <w:name w:val="Placeholder Text"/>
+    <w:basedOn w:val="DefaultParagraphFont"/>
+    <w:uiPriority w:val="99"/>
+    <w:semiHidden/>
+    <w:rsid w:val="00B44685"/>
+    <w:rPr>
+      <w:color w:val="808080"/>
+    </w:rPr>
+  </w:style>
+  <w:style w:type="paragraph" w:styleId="Header">
+    <w:name w:val="header"/>
+    <w:basedOn w:val="Normal"/>
+    <w:link w:val="HeaderChar"/>
+    <w:uiPriority w:val="99"/>
+    <w:unhideWhenUsed/>
+    <w:rsid w:val="00E32E70"/>
+    <w:pPr>
+      <w:tabs>
+        <w:tab w:val="center" w:pos="4513"/>
+        <w:tab w:val="right" w:pos="9026"/>
+      </w:tabs>
+      <w:spacing w:line="240" w:lineRule="auto"/>
+    </w:pPr>
+  </w:style>
+  <w:style w:type="character" w:customStyle="1" w:styleId="HeaderChar">
+    <w:name w:val="Header Char"/>
+    <w:basedOn w:val="DefaultParagraphFont"/>
+    <w:link w:val="Header"/>
+    <w:uiPriority w:val="99"/>
+    <w:rsid w:val="00E32E70"/>
+  </w:style>
+  <w:style w:type="paragraph" w:styleId="Footer">
+    <w:name w:val="footer"/>
+    <w:basedOn w:val="Normal"/>
+    <w:link w:val="FooterChar"/>
+    <w:uiPriority w:val="99"/>
+    <w:unhideWhenUsed/>
+    <w:rsid w:val="00E32E70"/>
+    <w:pPr>
+      <w:tabs>
+        <w:tab w:val="center" w:pos="4513"/>
+        <w:tab w:val="right" w:pos="9026"/>
+      </w:tabs>
+      <w:spacing w:line="240" w:lineRule="auto"/>
+    </w:pPr>
+  </w:style>
+  <w:style w:type="character" w:customStyle="1" w:styleId="FooterChar">
+    <w:name w:val="Footer Char"/>
+    <w:basedOn w:val="DefaultParagraphFont"/>
+    <w:link w:val="Footer"/>
+    <w:uiPriority w:val="99"/>
+    <w:rsid w:val="00E32E70"/>
+  </w:style>
+  <w:style w:type="paragraph" w:styleId="ListParagraph">
+    <w:name w:val="List Paragraph"/>
+    <w:basedOn w:val="Normal"/>
+    <w:uiPriority w:val="34"/>
+    <w:qFormat/>
+    <w:rsid w:val="005F243B"/>
+    <w:pPr>
+      <w:ind w:left="720"/>
+      <w:contextualSpacing/>
+    </w:pPr>
+  </w:style>
+  <w:style w:type="paragraph" w:styleId="HTMLPreformatted">
+    <w:name w:val="HTML Preformatted"/>
+    <w:basedOn w:val="Normal"/>
+    <w:link w:val="HTMLPreformattedChar"/>
+    <w:uiPriority w:val="99"/>
+    <w:unhideWhenUsed/>
+    <w:rsid w:val="00954DE1"/>
+    <w:pPr>
+      <w:tabs>
+        <w:tab w:val="left" w:pos="916"/>
+        <w:tab w:val="left" w:pos="1832"/>
+        <w:tab w:val="left" w:pos="2748"/>
+        <w:tab w:val="left" w:pos="3664"/>
+        <w:tab w:val="left" w:pos="4580"/>
+        <w:tab w:val="left" w:pos="5496"/>
+        <w:tab w:val="left" w:pos="6412"/>
+        <w:tab w:val="left" w:pos="7328"/>
+        <w:tab w:val="left" w:pos="8244"/>
+        <w:tab w:val="left" w:pos="9160"/>
+        <w:tab w:val="left" w:pos="10076"/>
+        <w:tab w:val="left" w:pos="10992"/>
+        <w:tab w:val="left" w:pos="11908"/>
+        <w:tab w:val="left" w:pos="12824"/>
+        <w:tab w:val="left" w:pos="13740"/>
+        <w:tab w:val="left" w:pos="14656"/>
+      </w:tabs>
+      <w:spacing w:line="240" w:lineRule="auto"/>
+    </w:pPr>
+    <w:rPr>
+      <w:rFonts w:ascii="Courier New" w:eastAsia="Times New Roman" w:hAnsi="Courier New" w:cs="Courier New"/>
+      <w:sz w:val="20"/>
+      <w:szCs w:val="20"/>
+      <w:lang w:eastAsia="en-GB"/>
+    </w:rPr>
+  </w:style>
+  <w:style w:type="character" w:customStyle="1" w:styleId="HTMLPreformattedChar">
+    <w:name w:val="HTML Preformatted Char"/>
+    <w:basedOn w:val="DefaultParagraphFont"/>
+    <w:link w:val="HTMLPreformatted"/>
+    <w:uiPriority w:val="99"/>
+    <w:rsid w:val="00954DE1"/>
+    <w:rPr>
+      <w:rFonts w:ascii="Courier New" w:eastAsia="Times New Roman" w:hAnsi="Courier New" w:cs="Courier New"/>
+      <w:sz w:val="20"/>
+      <w:szCs w:val="20"/>
+      <w:lang w:eastAsia="en-GB"/>
+    </w:rPr>
+  </w:style>
+  <w:style w:type="character" w:customStyle="1" w:styleId="Heading4Char">
+    <w:name w:val="Heading 4 Char"/>
+    <w:basedOn w:val="DefaultParagraphFont"/>
+    <w:link w:val="Heading4"/>
+    <w:uiPriority w:val="9"/>
+    <w:rsid w:val="002F1796"/>
+    <w:rPr>
+      <w:rFonts w:eastAsiaTheme="majorEastAsia" w:cstheme="majorBidi"/>
+      <w:iCs/>
+    </w:rPr>
+  </w:style>
+  <w:style w:type="character" w:customStyle="1" w:styleId="Heading5Char">
+    <w:name w:val="Heading 5 Char"/>
+    <w:basedOn w:val="DefaultParagraphFont"/>
+    <w:link w:val="Heading5"/>
+    <w:uiPriority w:val="9"/>
+    <w:rsid w:val="00017AAE"/>
+    <w:rPr>
+      <w:rFonts w:eastAsiaTheme="majorEastAsia" w:cstheme="majorBidi"/>
+    </w:rPr>
+  </w:style>
+</w:styles>
+</file>
+
+<file path=word/stylesWithEffects.xml><?xml version="1.0" encoding="utf-8"?>
+<w:styles xmlns:wpc="http://schemas.microsoft.com/office/word/2010/wordprocessingCanvas" xmlns:mc="http://schemas.openxmlformats.org/markup-compatibility/2006" xmlns:o="urn:schemas-microsoft-com:office:office" xmlns:r="http://schemas.openxmlformats.org/officeDocument/2006/relationships" xmlns:m="http://schemas.openxmlformats.org/officeDocument/2006/math" xmlns:v="urn:schemas-microsoft-com:vml" xmlns:wp14="http://schemas.microsoft.com/office/word/2010/wordprocessingDrawing" xmlns:wp="http://schemas.openxmlformats.org/drawingml/2006/wordprocessingDrawing" xmlns:w10="urn:schemas-microsoft-com:office:word" xmlns:w="http://schemas.openxmlformats.org/wordprocessingml/2006/main" xmlns:w14="http://schemas.microsoft.com/office/word/2010/wordml" xmlns:wpg="http://schemas.microsoft.com/office/word/2010/wordprocessingGroup" xmlns:wpi="http://schemas.microsoft.com/office/word/2010/wordprocessingInk" xmlns:wne="http://schemas.microsoft.com/office/word/2006/wordml" xmlns:wps="http://schemas.microsoft.com/office/word/2010/wordprocessingShape" mc:Ignorable="w14 wp14">
+  <w:docDefaults>
+    <w:rPrDefault>
+      <w:rPr>
+        <w:rFonts w:asciiTheme="minorHAnsi" w:eastAsiaTheme="minorHAnsi" w:hAnsiTheme="minorHAnsi" w:cstheme="minorBidi"/>
+        <w:sz w:val="22"/>
+        <w:szCs w:val="22"/>
+        <w:lang w:val="en-GB" w:eastAsia="en-US" w:bidi="ar-SA"/>
+      </w:rPr>
+    </w:rPrDefault>
+    <w:pPrDefault>
+      <w:pPr>
+        <w:spacing w:after="160" w:line="259" w:lineRule="auto"/>
+      </w:pPr>
+    </w:pPrDefault>
+  </w:docDefaults>
+  <w:latentStyles w:defLockedState="0" w:defUIPriority="99" w:defSemiHidden="1" w:defUnhideWhenUsed="1" w:defQFormat="0" w:count="267">
+    <w:lsdException w:name="Normal" w:semiHidden="0" w:uiPriority="0" w:unhideWhenUsed="0" w:qFormat="1"/>
+    <w:lsdException w:name="heading 1" w:semiHidden="0" w:uiPriority="9" w:unhideWhenUsed="0" w:qFormat="1"/>
+    <w:lsdException w:name="heading 2" w:uiPriority="9" w:qFormat="1"/>
+    <w:lsdException w:name="heading 3" w:uiPriority="9" w:qFormat="1"/>
+    <w:lsdException w:name="heading 4" w:uiPriority="9" w:qFormat="1"/>
+    <w:lsdException w:name="heading 5" w:uiPriority="9" w:qFormat="1"/>
+    <w:lsdException w:name="heading 6" w:uiPriority="9" w:qFormat="1"/>
+    <w:lsdException w:name="heading 7" w:uiPriority="9" w:qFormat="1"/>
+    <w:lsdException w:name="heading 8" w:uiPriority="9" w:qFormat="1"/>
+    <w:lsdException w:name="heading 9" w:uiPriority="9" w:qFormat="1"/>
+    <w:lsdException w:name="toc 1" w:uiPriority="39"/>
+    <w:lsdException w:name="toc 2" w:uiPriority="39"/>
+    <w:lsdException w:name="toc 3" w:uiPriority="39"/>
+    <w:lsdException w:name="toc 4" w:uiPriority="39"/>
+    <w:lsdException w:name="toc 5" w:uiPriority="39"/>
+    <w:lsdException w:name="toc 6" w:uiPriority="39"/>
+    <w:lsdException w:name="toc 7" w:uiPriority="39"/>
+    <w:lsdException w:name="toc 8" w:uiPriority="39"/>
+    <w:lsdException w:name="toc 9" w:uiPriority="39"/>
+    <w:lsdException w:name="caption" w:uiPriority="35" w:qFormat="1"/>
+    <w:lsdException w:name="Title" w:semiHidden="0" w:uiPriority="10" w:unhideWhenUsed="0" w:qFormat="1"/>
+    <w:lsdException w:name="Default Paragraph Font" w:uiPriority="1"/>
+    <w:lsdException w:name="Subtitle" w:semiHidden="0" w:uiPriority="11" w:unhideWhenUsed="0" w:qFormat="1"/>
+    <w:lsdException w:name="Strong" w:semiHidden="0" w:uiPriority="22" w:unhideWhenUsed="0" w:qFormat="1"/>
+    <w:lsdException w:name="Emphasis" w:semiHidden="0" w:uiPriority="20" w:unhideWhenUsed="0" w:qFormat="1"/>
+    <w:lsdException w:name="Table Grid" w:semiHidden="0" w:uiPriority="39" w:unhideWhenUsed="0"/>
+    <w:lsdException w:name="Placeholder Text" w:unhideWhenUsed="0"/>
+    <w:lsdException w:name="No Spacing" w:semiHidden="0" w:uiPriority="1" w:unhideWhenUsed="0" w:qFormat="1"/>
+    <w:lsdException w:name="Light Shading" w:semiHidden="0" w:uiPriority="60" w:unhideWhenUsed="0"/>
+    <w:lsdException w:name="Light List" w:semiHidden="0" w:uiPriority="61" w:unhideWhenUsed="0"/>
+    <w:lsdException w:name="Light Grid" w:semiHidden="0" w:uiPriority="62" w:unhideWhenUsed="0"/>
+    <w:lsdException w:name="Medium Shading 1" w:semiHidden="0" w:uiPriority="63" w:unhideWhenUsed="0"/>
+    <w:lsdException w:name="Medium Shading 2" w:semiHidden="0" w:uiPriority="64" w:unhideWhenUsed="0"/>
+    <w:lsdException w:name="Medium List 1" w:semiHidden="0" w:uiPriority="65" w:unhideWhenUsed="0"/>
+    <w:lsdException w:name="Medium List 2" w:semiHidden="0" w:uiPriority="66" w:unhideWhenUsed="0"/>
+    <w:lsdException w:name="Medium Grid 1" w:semiHidden="0" w:uiPriority="67" w:unhideWhenUsed="0"/>
+    <w:lsdException w:name="Medium Grid 2" w:semiHidden="0" w:uiPriority="68" w:unhideWhenUsed="0"/>
+    <w:lsdException w:name="Medium Grid 3" w:semiHidden="0" w:uiPriority="69" w:unhideWhenUsed="0"/>
+    <w:lsdException w:name="Dark List" w:semiHidden="0" w:uiPriority="70" w:unhideWhenUsed="0"/>
+    <w:lsdException w:name="Colorful Shading" w:semiHidden="0" w:uiPriority="71" w:unhideWhenUsed="0"/>
+    <w:lsdException w:name="Colorful List" w:semiHidden="0" w:uiPriority="72" w:unhideWhenUsed="0"/>
+    <w:lsdException w:name="Colorful Grid" w:semiHidden="0" w:uiPriority="73" w:unhideWhenUsed="0"/>
+    <w:lsdException w:name="Light Shading Accent 1" w:semiHidden="0" w:uiPriority="60" w:unhideWhenUsed="0"/>
+    <w:lsdException w:name="Light List Accent 1" w:semiHidden="0" w:uiPriority="61" w:unhideWhenUsed="0"/>
+    <w:lsdException w:name="Light Grid Accent 1" w:semiHidden="0" w:uiPriority="62" w:unhideWhenUsed="0"/>
+    <w:lsdException w:name="Medium Shading 1 Accent 1" w:semiHidden="0" w:uiPriority="63" w:unhideWhenUsed="0"/>
+    <w:lsdException w:name="Medium Shading 2 Accent 1" w:semiHidden="0" w:uiPriority="64" w:unhideWhenUsed="0"/>
+    <w:lsdException w:name="Medium List 1 Accent 1" w:semiHidden="0" w:uiPriority="65" w:unhideWhenUsed="0"/>
+    <w:lsdException w:name="Revision" w:unhideWhenUsed="0"/>
+    <w:lsdException w:name="List Paragraph" w:semiHidden="0" w:uiPriority="34" w:unhideWhenUsed="0" w:qFormat="1"/>
+    <w:lsdException w:name="Quote" w:semiHidden="0" w:uiPriority="29" w:unhideWhenUsed="0" w:qFormat="1"/>
+    <w:lsdException w:name="Intense Quote" w:semiHidden="0" w:uiPriority="30" w:unhideWhenUsed="0" w:qFormat="1"/>
+    <w:lsdException w:name="Medium List 2 Accent 1" w:semiHidden="0" w:uiPriority="66" w:unhideWhenUsed="0"/>
+    <w:lsdException w:name="Medium Grid 1 Accent 1" w:semiHidden="0" w:uiPriority="67" w:unhideWhenUsed="0"/>
+    <w:lsdException w:name="Medium Grid 2 Accent 1" w:semiHidden="0" w:uiPriority="68" w:unhideWhenUsed="0"/>
+    <w:lsdException w:name="Medium Grid 3 Accent 1" w:semiHidden="0" w:uiPriority="69" w:unhideWhenUsed="0"/>
+    <w:lsdException w:name="Dark List Accent 1" w:semiHidden="0" w:uiPriority="70" w:unhideWhenUsed="0"/>
+    <w:lsdException w:name="Colorful Shading Accent 1" w:semiHidden="0" w:uiPriority="71" w:unhideWhenUsed="0"/>
+    <w:lsdException w:name="Colorful List Accent 1" w:semiHidden="0" w:uiPriority="72" w:unhideWhenUsed="0"/>
+    <w:lsdException w:name="Colorful Grid Accent 1" w:semiHidden="0" w:uiPriority="73" w:unhideWhenUsed="0"/>
+    <w:lsdException w:name="Light Shading Accent 2" w:semiHidden="0" w:uiPriority="60" w:unhideWhenUsed="0"/>
+    <w:lsdException w:name="Light List Accent 2" w:semiHidden="0" w:uiPriority="61" w:unhideWhenUsed="0"/>
+    <w:lsdException w:name="Light Grid Accent 2" w:semiHidden="0" w:uiPriority="62" w:unhideWhenUsed="0"/>
+    <w:lsdException w:name="Medium Shading 1 Accent 2" w:semiHidden="0" w:uiPriority="63" w:unhideWhenUsed="0"/>
+    <w:lsdException w:name="Medium Shading 2 Accent 2" w:semiHidden="0" w:uiPriority="64" w:unhideWhenUsed="0"/>
+    <w:lsdException w:name="Medium List 1 Accent 2" w:semiHidden="0" w:uiPriority="65" w:unhideWhenUsed="0"/>
+    <w:lsdException w:name="Medium List 2 Accent 2" w:semiHidden="0" w:uiPriority="66" w:unhideWhenUsed="0"/>
+    <w:lsdException w:name="Medium Grid 1 Accent 2" w:semiHidden="0" w:uiPriority="67" w:unhideWhenUsed="0"/>
+    <w:lsdException w:name="Medium Grid 2 Accent 2" w:semiHidden="0" w:uiPriority="68" w:unhideWhenUsed="0"/>
+    <w:lsdException w:name="Medium Grid 3 Accent 2" w:semiHidden="0" w:uiPriority="69" w:unhideWhenUsed="0"/>
+    <w:lsdException w:name="Dark List Accent 2" w:semiHidden="0" w:uiPriority="70" w:unhideWhenUsed="0"/>
+    <w:lsdException w:name="Colorful Shading Accent 2" w:semiHidden="0" w:uiPriority="71" w:unhideWhenUsed="0"/>
+    <w:lsdException w:name="Colorful List Accent 2" w:semiHidden="0" w:uiPriority="72" w:unhideWhenUsed="0"/>
+    <w:lsdException w:name="Colorful Grid Accent 2" w:semiHidden="0" w:uiPriority="73" w:unhideWhenUsed="0"/>
+    <w:lsdException w:name="Light Shading Accent 3" w:semiHidden="0" w:uiPriority="60" w:unhideWhenUsed="0"/>
+    <w:lsdException w:name="Light List Accent 3" w:semiHidden="0" w:uiPriority="61" w:unhideWhenUsed="0"/>
+    <w:lsdException w:name="Light Grid Accent 3" w:semiHidden="0" w:uiPriority="62" w:unhideWhenUsed="0"/>
+    <w:lsdException w:name="Medium Shading 1 Accent 3" w:semiHidden="0" w:uiPriority="63" w:unhideWhenUsed="0"/>
+    <w:lsdException w:name="Medium Shading 2 Accent 3" w:semiHidden="0" w:uiPriority="64" w:unhideWhenUsed="0"/>
+    <w:lsdException w:name="Medium List 1 Accent 3" w:semiHidden="0" w:uiPriority="65" w:unhideWhenUsed="0"/>
+    <w:lsdException w:name="Medium List 2 Accent 3" w:semiHidden="0" w:uiPriority="66" w:unhideWhenUsed="0"/>
+    <w:lsdException w:name="Medium Grid 1 Accent 3" w:semiHidden="0" w:uiPriority="67" w:unhideWhenUsed="0"/>
+    <w:lsdException w:name="Medium Grid 2 Accent 3" w:semiHidden="0" w:uiPriority="68" w:unhideWhenUsed="0"/>
+    <w:lsdException w:name="Medium Grid 3 Accent 3" w:semiHidden="0" w:uiPriority="69" w:unhideWhenUsed="0"/>
+    <w:lsdException w:name="Dark List Accent 3" w:semiHidden="0" w:uiPriority="70" w:unhideWhenUsed="0"/>
+    <w:lsdException w:name="Colorful Shading Accent 3" w:semiHidden="0" w:uiPriority="71" w:unhideWhenUsed="0"/>
+    <w:lsdException w:name="Colorful List Accent 3" w:semiHidden="0" w:uiPriority="72" w:unhideWhenUsed="0"/>
+    <w:lsdException w:name="Colorful Grid Accent 3" w:semiHidden="0" w:uiPriority="73" w:unhideWhenUsed="0"/>
+    <w:lsdException w:name="Light Shading Accent 4" w:semiHidden="0" w:uiPriority="60" w:unhideWhenUsed="0"/>
+    <w:lsdException w:name="Light List Accent 4" w:semiHidden="0" w:uiPriority="61" w:unhideWhenUsed="0"/>
+    <w:lsdException w:name="Light Grid Accent 4" w:semiHidden="0" w:uiPriority="62" w:unhideWhenUsed="0"/>
+    <w:lsdException w:name="Medium Shading 1 Accent 4" w:semiHidden="0" w:uiPriority="63" w:unhideWhenUsed="0"/>
+    <w:lsdException w:name="Medium Shading 2 Accent 4" w:semiHidden="0" w:uiPriority="64" w:unhideWhenUsed="0"/>
+    <w:lsdException w:name="Medium List 1 Accent 4" w:semiHidden="0" w:uiPriority="65" w:unhideWhenUsed="0"/>
+    <w:lsdException w:name="Medium List 2 Accent 4" w:semiHidden="0" w:uiPriority="66" w:unhideWhenUsed="0"/>
+    <w:lsdException w:name="Medium Grid 1 Accent 4" w:semiHidden="0" w:uiPriority="67" w:unhideWhenUsed="0"/>
+    <w:lsdException w:name="Medium Grid 2 Accent 4" w:semiHidden="0" w:uiPriority="68" w:unhideWhenUsed="0"/>
+    <w:lsdException w:name="Medium Grid 3 Accent 4" w:semiHidden="0" w:uiPriority="69" w:unhideWhenUsed="0"/>
+    <w:lsdException w:name="Dark List Accent 4" w:semiHidden="0" w:uiPriority="70" w:unhideWhenUsed="0"/>
+    <w:lsdException w:name="Colorful Shading Accent 4" w:semiHidden="0" w:uiPriority="71" w:unhideWhenUsed="0"/>
+    <w:lsdException w:name="Colorful List Accent 4" w:semiHidden="0" w:uiPriority="72" w:unhideWhenUsed="0"/>
+    <w:lsdException w:name="Colorful Grid Accent 4" w:semiHidden="0" w:uiPriority="73" w:unhideWhenUsed="0"/>
+    <w:lsdException w:name="Light Shading Accent 5" w:semiHidden="0" w:uiPriority="60" w:unhideWhenUsed="0"/>
+    <w:lsdException w:name="Light List Accent 5" w:semiHidden="0" w:uiPriority="61" w:unhideWhenUsed="0"/>
+    <w:lsdException w:name="Light Grid Accent 5" w:semiHidden="0" w:uiPriority="62" w:unhideWhenUsed="0"/>
+    <w:lsdException w:name="Medium Shading 1 Accent 5" w:semiHidden="0" w:uiPriority="63" w:unhideWhenUsed="0"/>
+    <w:lsdException w:name="Medium Shading 2 Accent 5" w:semiHidden="0" w:uiPriority="64" w:unhideWhenUsed="0"/>
+    <w:lsdException w:name="Medium List 1 Accent 5" w:semiHidden="0" w:uiPriority="65" w:unhideWhenUsed="0"/>
+    <w:lsdException w:name="Medium List 2 Accent 5" w:semiHidden="0" w:uiPriority="66" w:unhideWhenUsed="0"/>
+    <w:lsdException w:name="Medium Grid 1 Accent 5" w:semiHidden="0" w:uiPriority="67" w:unhideWhenUsed="0"/>
+    <w:lsdException w:name="Medium Grid 2 Accent 5" w:semiHidden="0" w:uiPriority="68" w:unhideWhenUsed="0"/>
+    <w:lsdException w:name="Medium Grid 3 Accent 5" w:semiHidden="0" w:uiPriority="69" w:unhideWhenUsed="0"/>
+    <w:lsdException w:name="Dark List Accent 5" w:semiHidden="0" w:uiPriority="70" w:unhideWhenUsed="0"/>
+    <w:lsdException w:name="Colorful Shading Accent 5" w:semiHidden="0" w:uiPriority="71" w:unhideWhenUsed="0"/>
+    <w:lsdException w:name="Colorful List Accent 5" w:semiHidden="0" w:uiPriority="72" w:unhideWhenUsed="0"/>
+    <w:lsdException w:name="Colorful Grid Accent 5" w:semiHidden="0" w:uiPriority="73" w:unhideWhenUsed="0"/>
+    <w:lsdException w:name="Light Shading Accent 6" w:semiHidden="0" w:uiPriority="60" w:unhideWhenUsed="0"/>
+    <w:lsdException w:name="Light List Accent 6" w:semiHidden="0" w:uiPriority="61" w:unhideWhenUsed="0"/>
+    <w:lsdException w:name="Light Grid Accent 6" w:semiHidden="0" w:uiPriority="62" w:unhideWhenUsed="0"/>
+    <w:lsdException w:name="Medium Shading 1 Accent 6" w:semiHidden="0" w:uiPriority="63" w:unhideWhenUsed="0"/>
+    <w:lsdException w:name="Medium Shading 2 Accent 6" w:semiHidden="0" w:uiPriority="64" w:unhideWhenUsed="0"/>
+    <w:lsdException w:name="Medium List 1 Accent 6" w:semiHidden="0" w:uiPriority="65" w:unhideWhenUsed="0"/>
+    <w:lsdException w:name="Medium List 2 Accent 6" w:semiHidden="0" w:uiPriority="66" w:unhideWhenUsed="0"/>
+    <w:lsdException w:name="Medium Grid 1 Accent 6" w:semiHidden="0" w:uiPriority="67" w:unhideWhenUsed="0"/>
+    <w:lsdException w:name="Medium Grid 2 Accent 6" w:semiHidden="0" w:uiPriority="68" w:unhideWhenUsed="0"/>
+    <w:lsdException w:name="Medium Grid 3 Accent 6" w:semiHidden="0" w:uiPriority="69" w:unhideWhenUsed="0"/>
+    <w:lsdException w:name="Dark List Accent 6" w:semiHidden="0" w:uiPriority="70" w:unhideWhenUsed="0"/>
+    <w:lsdException w:name="Colorful Shading Accent 6" w:semiHidden="0" w:uiPriority="71" w:unhideWhenUsed="0"/>
+    <w:lsdException w:name="Colorful List Accent 6" w:semiHidden="0" w:uiPriority="72" w:unhideWhenUsed="0"/>
+    <w:lsdException w:name="Colorful Grid Accent 6" w:semiHidden="0" w:uiPriority="73" w:unhideWhenUsed="0"/>
+    <w:lsdException w:name="Subtle Emphasis" w:semiHidden="0" w:uiPriority="19" w:unhideWhenUsed="0" w:qFormat="1"/>
+    <w:lsdException w:name="Intense Emphasis" w:semiHidden="0" w:uiPriority="21" w:unhideWhenUsed="0" w:qFormat="1"/>
+    <w:lsdException w:name="Subtle Reference" w:semiHidden="0" w:uiPriority="31" w:unhideWhenUsed="0" w:qFormat="1"/>
+    <w:lsdException w:name="Intense Reference" w:semiHidden="0" w:uiPriority="32" w:unhideWhenUsed="0" w:qFormat="1"/>
+    <w:lsdException w:name="Book Title" w:semiHidden="0" w:uiPriority="33" w:unhideWhenUsed="0" w:qFormat="1"/>
+    <w:lsdException w:name="Bibliography" w:uiPriority="37"/>
+    <w:lsdException w:name="TOC Heading" w:uiPriority="39" w:qFormat="1"/>
   </w:latentStyles>
   <w:style w:type="paragraph" w:default="1" w:styleId="Normal">
     <w:name w:val="Normal"/>
@@ -3523,7 +3804,7 @@
     </a:clrScheme>
     <a:fontScheme name="Office">
       <a:majorFont>
-        <a:latin typeface="Calibri Light" panose="020F0302020204030204"/>
+        <a:latin typeface="Calibri Light"/>
         <a:ea typeface=""/>
         <a:cs typeface=""/>
         <a:font script="Jpan" typeface="游ゴシック Light"/>
@@ -3558,7 +3839,7 @@
         <a:font script="Geor" typeface="Sylfaen"/>
       </a:majorFont>
       <a:minorFont>
-        <a:latin typeface="Calibri" panose="020F0502020204030204"/>
+        <a:latin typeface="Calibri"/>
         <a:ea typeface=""/>
         <a:cs typeface=""/>
         <a:font script="Jpan" typeface="游明朝"/>
@@ -3735,7 +4016,7 @@
   <a:extraClrSchemeLst/>
   <a:extLst>
     <a:ext uri="{05A4C25C-085E-4340-85A3-A5531E510DB2}">
-      <thm15:themeFamily xmlns:thm15="http://schemas.microsoft.com/office/thememl/2012/main" name="Office Theme" id="{62F939B6-93AF-4DB8-9C6B-D6C7DFDC589F}" vid="{4A3C46E8-61CC-4603-A589-7422A47A8E4A}"/>
+      <thm15:themeFamily xmlns:thm15="http://schemas.microsoft.com/office/thememl/2012/main" xmlns="" name="Office Theme" id="{62F939B6-93AF-4DB8-9C6B-D6C7DFDC589F}" vid="{4A3C46E8-61CC-4603-A589-7422A47A8E4A}"/>
     </a:ext>
   </a:extLst>
 </a:theme>
@@ -3746,7 +4027,7 @@
 </file>
 
 <file path=customXml/itemProps1.xml><?xml version="1.0" encoding="utf-8"?>
-<ds:datastoreItem xmlns:ds="http://schemas.openxmlformats.org/officeDocument/2006/customXml" ds:itemID="{60E2C8CD-018C-49A8-A025-AC04B6B999E1}">
+<ds:datastoreItem xmlns:ds="http://schemas.openxmlformats.org/officeDocument/2006/customXml" ds:itemID="{51C0C2E4-0B3C-49A8-9935-4B1106086740}">
   <ds:schemaRefs>
     <ds:schemaRef ds:uri="http://schemas.openxmlformats.org/officeDocument/2006/bibliography"/>
   </ds:schemaRefs>

</xml_diff>